<commit_message>
Alcance Juan Pablo M.
</commit_message>
<xml_diff>
--- a/Entrega Final.docx
+++ b/Entrega Final.docx
@@ -6,7 +6,6 @@
       <w:pPr>
         <w:spacing w:before="120"/>
         <w:ind w:left="2832" w:hanging="2832"/>
-        <w:jc w:val="left"/>
         <w:outlineLvl w:val="0"/>
         <w:rPr>
           <w:b/>
@@ -18,7 +17,6 @@
     <w:p>
       <w:pPr>
         <w:spacing w:before="120"/>
-        <w:jc w:val="left"/>
         <w:outlineLvl w:val="0"/>
         <w:rPr>
           <w:b/>
@@ -30,7 +28,6 @@
       <w:pPr>
         <w:spacing w:before="120"/>
         <w:ind w:left="708" w:hanging="708"/>
-        <w:jc w:val="left"/>
         <w:outlineLvl w:val="0"/>
         <w:rPr>
           <w:b/>
@@ -41,7 +38,6 @@
     <w:p>
       <w:pPr>
         <w:spacing w:before="120"/>
-        <w:jc w:val="left"/>
         <w:outlineLvl w:val="0"/>
         <w:rPr>
           <w:b/>
@@ -113,7 +109,6 @@
         </w:tabs>
         <w:spacing w:before="1920"/>
         <w:ind w:left="851" w:right="901"/>
-        <w:jc w:val="center"/>
         <w:outlineLvl w:val="0"/>
         <w:rPr>
           <w:b/>
@@ -145,8 +140,8 @@
         </w:rPr>
         <w:fldChar w:fldCharType="separate"/>
       </w:r>
-      <w:bookmarkStart w:id="2" w:name="_Toc31028082"/>
-      <w:bookmarkStart w:id="3" w:name="_Toc106184266"/>
+      <w:bookmarkStart w:id="2" w:name="_Toc106184266"/>
+      <w:bookmarkStart w:id="3" w:name="_Toc31028082"/>
       <w:r>
         <w:rPr>
           <w:b/>
@@ -217,7 +212,6 @@
           <w:bottom w:val="single" w:sz="18" w:space="5" w:color="C0C0C0"/>
         </w:pBdr>
         <w:ind w:left="851" w:right="2098"/>
-        <w:jc w:val="left"/>
         <w:rPr>
           <w:b/>
           <w:bCs/>
@@ -271,7 +265,6 @@
           <w:bottom w:val="single" w:sz="18" w:space="5" w:color="C0C0C0"/>
         </w:pBdr>
         <w:ind w:left="851" w:right="2098"/>
-        <w:jc w:val="left"/>
       </w:pPr>
       <w:r>
         <w:rPr>
@@ -393,7 +386,6 @@
           </w:tcPr>
           <w:p>
             <w:pPr>
-              <w:jc w:val="center"/>
               <w:rPr>
                 <w:b/>
               </w:rPr>
@@ -417,7 +409,6 @@
           </w:tcPr>
           <w:p>
             <w:pPr>
-              <w:jc w:val="center"/>
               <w:rPr>
                 <w:b/>
               </w:rPr>
@@ -441,7 +432,6 @@
           </w:tcPr>
           <w:p>
             <w:pPr>
-              <w:jc w:val="center"/>
               <w:rPr>
                 <w:b/>
               </w:rPr>
@@ -470,7 +460,6 @@
           </w:tcPr>
           <w:p>
             <w:pPr>
-              <w:jc w:val="center"/>
               <w:rPr>
                 <w:b/>
               </w:rPr>
@@ -478,7 +467,6 @@
           </w:p>
           <w:p>
             <w:pPr>
-              <w:jc w:val="center"/>
               <w:rPr>
                 <w:bCs/>
               </w:rPr>
@@ -492,7 +480,6 @@
           </w:p>
           <w:p>
             <w:pPr>
-              <w:jc w:val="center"/>
               <w:rPr>
                 <w:bCs/>
               </w:rPr>
@@ -506,7 +493,6 @@
           </w:p>
           <w:p>
             <w:pPr>
-              <w:jc w:val="center"/>
               <w:rPr>
                 <w:bCs/>
               </w:rPr>
@@ -520,7 +506,6 @@
           </w:p>
           <w:p>
             <w:pPr>
-              <w:jc w:val="center"/>
               <w:rPr>
                 <w:b/>
               </w:rPr>
@@ -544,7 +529,6 @@
           </w:tcPr>
           <w:p>
             <w:pPr>
-              <w:jc w:val="center"/>
               <w:rPr>
                 <w:szCs w:val="20"/>
                 <w:lang w:eastAsia="en-US"/>
@@ -553,7 +537,6 @@
           </w:p>
           <w:p>
             <w:pPr>
-              <w:jc w:val="center"/>
               <w:rPr>
                 <w:szCs w:val="20"/>
               </w:rPr>
@@ -567,7 +550,6 @@
           </w:p>
           <w:p>
             <w:pPr>
-              <w:jc w:val="center"/>
               <w:rPr>
                 <w:b/>
               </w:rPr>
@@ -591,7 +573,6 @@
           </w:tcPr>
           <w:p>
             <w:pPr>
-              <w:jc w:val="center"/>
               <w:rPr>
                 <w:szCs w:val="20"/>
                 <w:lang w:eastAsia="en-US"/>
@@ -600,7 +581,6 @@
           </w:p>
           <w:p>
             <w:pPr>
-              <w:jc w:val="center"/>
               <w:rPr>
                 <w:b/>
               </w:rPr>
@@ -624,11 +604,7 @@
             </w:tcBorders>
             <w:shd w:val="clear" w:color="auto" w:fill="auto"/>
           </w:tcPr>
-          <w:p>
-            <w:pPr>
-              <w:jc w:val="center"/>
-            </w:pPr>
-          </w:p>
+          <w:p/>
         </w:tc>
         <w:tc>
           <w:tcPr>
@@ -639,11 +615,7 @@
             </w:tcBorders>
             <w:shd w:val="clear" w:color="auto" w:fill="auto"/>
           </w:tcPr>
-          <w:p>
-            <w:pPr>
-              <w:jc w:val="center"/>
-            </w:pPr>
-          </w:p>
+          <w:p/>
         </w:tc>
         <w:tc>
           <w:tcPr>
@@ -654,11 +626,7 @@
             </w:tcBorders>
             <w:shd w:val="clear" w:color="auto" w:fill="auto"/>
           </w:tcPr>
-          <w:p>
-            <w:pPr>
-              <w:jc w:val="center"/>
-            </w:pPr>
-          </w:p>
+          <w:p/>
         </w:tc>
       </w:tr>
       <w:tr>
@@ -673,7 +641,6 @@
           </w:tcPr>
           <w:p>
             <w:pPr>
-              <w:jc w:val="center"/>
               <w:rPr>
                 <w:b/>
               </w:rPr>
@@ -703,7 +670,6 @@
           </w:tcPr>
           <w:p>
             <w:pPr>
-              <w:jc w:val="center"/>
               <w:rPr>
                 <w:b/>
               </w:rPr>
@@ -733,7 +699,6 @@
           </w:tcPr>
           <w:p>
             <w:pPr>
-              <w:jc w:val="center"/>
               <w:rPr>
                 <w:b/>
                 <w:lang w:val="en-US"/>
@@ -898,7 +863,6 @@
     </w:p>
     <w:p>
       <w:pPr>
-        <w:jc w:val="center"/>
         <w:rPr>
           <w:lang w:val="en-US"/>
         </w:rPr>
@@ -935,6 +899,7 @@
     <w:p>
       <w:pPr>
         <w:pStyle w:val="Ttulo1"/>
+        <w:jc w:val="both"/>
         <w:rPr>
           <w:rFonts w:cs="Arial"/>
         </w:rPr>
@@ -976,6 +941,7 @@
             <w:tabs>
               <w:tab w:val="right" w:leader="dot" w:pos="9394"/>
             </w:tabs>
+            <w:jc w:val="both"/>
             <w:rPr>
               <w:rFonts w:eastAsiaTheme="minorEastAsia" w:cstheme="minorBidi"/>
               <w:b w:val="0"/>
@@ -1070,6 +1036,7 @@
               <w:tab w:val="left" w:pos="440"/>
               <w:tab w:val="right" w:leader="dot" w:pos="9394"/>
             </w:tabs>
+            <w:jc w:val="both"/>
             <w:rPr>
               <w:rFonts w:eastAsiaTheme="minorEastAsia" w:cstheme="minorBidi"/>
               <w:b w:val="0"/>
@@ -1168,6 +1135,7 @@
               <w:tab w:val="left" w:pos="440"/>
               <w:tab w:val="right" w:leader="dot" w:pos="9394"/>
             </w:tabs>
+            <w:jc w:val="both"/>
             <w:rPr>
               <w:rFonts w:eastAsiaTheme="minorEastAsia" w:cstheme="minorBidi"/>
               <w:b w:val="0"/>
@@ -1266,6 +1234,7 @@
               <w:tab w:val="left" w:pos="440"/>
               <w:tab w:val="right" w:leader="dot" w:pos="9394"/>
             </w:tabs>
+            <w:jc w:val="both"/>
             <w:rPr>
               <w:rFonts w:eastAsiaTheme="minorEastAsia" w:cstheme="minorBidi"/>
               <w:b w:val="0"/>
@@ -1364,6 +1333,7 @@
               <w:tab w:val="left" w:pos="440"/>
               <w:tab w:val="right" w:leader="dot" w:pos="9394"/>
             </w:tabs>
+            <w:jc w:val="both"/>
             <w:rPr>
               <w:rFonts w:eastAsiaTheme="minorEastAsia" w:cstheme="minorBidi"/>
               <w:b w:val="0"/>
@@ -1462,6 +1432,7 @@
               <w:tab w:val="left" w:pos="880"/>
               <w:tab w:val="right" w:leader="dot" w:pos="9394"/>
             </w:tabs>
+            <w:jc w:val="both"/>
             <w:rPr>
               <w:rFonts w:eastAsiaTheme="minorEastAsia" w:cstheme="minorBidi"/>
               <w:b w:val="0"/>
@@ -1553,6 +1524,7 @@
               <w:tab w:val="left" w:pos="880"/>
               <w:tab w:val="right" w:leader="dot" w:pos="9394"/>
             </w:tabs>
+            <w:jc w:val="both"/>
             <w:rPr>
               <w:rFonts w:eastAsiaTheme="minorEastAsia" w:cstheme="minorBidi"/>
               <w:b w:val="0"/>
@@ -1644,6 +1616,7 @@
               <w:tab w:val="left" w:pos="880"/>
               <w:tab w:val="right" w:leader="dot" w:pos="9394"/>
             </w:tabs>
+            <w:jc w:val="both"/>
             <w:rPr>
               <w:rFonts w:eastAsiaTheme="minorEastAsia" w:cstheme="minorBidi"/>
               <w:b w:val="0"/>
@@ -1735,6 +1708,7 @@
               <w:tab w:val="left" w:pos="440"/>
               <w:tab w:val="right" w:leader="dot" w:pos="9394"/>
             </w:tabs>
+            <w:jc w:val="both"/>
             <w:rPr>
               <w:rFonts w:eastAsiaTheme="minorEastAsia" w:cstheme="minorBidi"/>
               <w:b w:val="0"/>
@@ -1833,6 +1807,7 @@
               <w:tab w:val="left" w:pos="440"/>
               <w:tab w:val="right" w:leader="dot" w:pos="9394"/>
             </w:tabs>
+            <w:jc w:val="both"/>
             <w:rPr>
               <w:rFonts w:eastAsiaTheme="minorEastAsia" w:cstheme="minorBidi"/>
               <w:b w:val="0"/>
@@ -1980,6 +1955,7 @@
       <w:pPr>
         <w:pStyle w:val="Ttulo1"/>
         <w:ind w:right="-94"/>
+        <w:jc w:val="both"/>
         <w:rPr>
           <w:rFonts w:cs="Arial"/>
         </w:rPr>
@@ -2340,6 +2316,7 @@
       <w:pPr>
         <w:pStyle w:val="Ttulo1"/>
         <w:ind w:right="-94"/>
+        <w:jc w:val="both"/>
         <w:rPr>
           <w:rFonts w:cs="Arial"/>
         </w:rPr>
@@ -2441,6 +2418,7 @@
       <w:pPr>
         <w:pStyle w:val="Ttulo1"/>
         <w:ind w:right="-94"/>
+        <w:jc w:val="both"/>
         <w:rPr>
           <w:rFonts w:cs="Arial"/>
         </w:rPr>
@@ -2492,13 +2470,1246 @@
     </w:p>
     <w:p>
       <w:pPr>
+        <w:pStyle w:val="paragraph"/>
+        <w:spacing w:before="0" w:beforeAutospacing="0" w:after="0" w:afterAutospacing="0"/>
+        <w:jc w:val="both"/>
+        <w:textAlignment w:val="baseline"/>
+        <w:rPr>
+          <w:rStyle w:val="eop"/>
+          <w:rFonts w:ascii="Calibri" w:hAnsi="Calibri" w:cs="Calibri"/>
+          <w:sz w:val="22"/>
+          <w:szCs w:val="22"/>
+        </w:rPr>
+      </w:pPr>
+      <w:r>
+        <w:rPr>
+          <w:rStyle w:val="normaltextrun"/>
+          <w:rFonts w:ascii="Calibri" w:hAnsi="Calibri" w:cs="Calibri"/>
+          <w:b/>
+          <w:bCs/>
+          <w:sz w:val="22"/>
+          <w:szCs w:val="22"/>
+          <w:lang w:val="es-ES"/>
+        </w:rPr>
+        <w:t>Requerimiento</w:t>
+      </w:r>
+      <w:r>
+        <w:rPr>
+          <w:rStyle w:val="normaltextrun"/>
+          <w:rFonts w:ascii="Calibri" w:hAnsi="Calibri" w:cs="Calibri"/>
+          <w:b/>
+          <w:bCs/>
+          <w:sz w:val="22"/>
+          <w:szCs w:val="22"/>
+          <w:lang w:val="es-ES"/>
+        </w:rPr>
+        <w:t>:</w:t>
+      </w:r>
+      <w:r>
+        <w:rPr>
+          <w:rStyle w:val="eop"/>
+          <w:rFonts w:ascii="Calibri" w:hAnsi="Calibri" w:cs="Calibri"/>
+          <w:sz w:val="22"/>
+          <w:szCs w:val="22"/>
+        </w:rPr>
+        <w:t> </w:t>
+      </w:r>
+    </w:p>
+    <w:p>
+      <w:pPr>
+        <w:pStyle w:val="paragraph"/>
+        <w:spacing w:before="0" w:beforeAutospacing="0" w:after="0" w:afterAutospacing="0"/>
+        <w:jc w:val="both"/>
+        <w:textAlignment w:val="baseline"/>
+        <w:rPr>
+          <w:rFonts w:ascii="Calibri" w:hAnsi="Calibri" w:cs="Calibri"/>
+          <w:sz w:val="22"/>
+          <w:szCs w:val="22"/>
+        </w:rPr>
+      </w:pPr>
+    </w:p>
+    <w:p>
+      <w:pPr>
+        <w:pStyle w:val="paragraph"/>
+        <w:numPr>
+          <w:ilvl w:val="0"/>
+          <w:numId w:val="49"/>
+        </w:numPr>
+        <w:spacing w:before="0" w:beforeAutospacing="0" w:after="0" w:afterAutospacing="0"/>
+        <w:jc w:val="both"/>
+        <w:textAlignment w:val="baseline"/>
+        <w:rPr>
+          <w:rFonts w:ascii="Calibri" w:hAnsi="Calibri" w:cs="Calibri"/>
+          <w:sz w:val="22"/>
+          <w:szCs w:val="22"/>
+        </w:rPr>
+      </w:pPr>
+      <w:r>
+        <w:rPr>
+          <w:rStyle w:val="normaltextrun"/>
+          <w:rFonts w:ascii="Calibri" w:hAnsi="Calibri" w:cs="Calibri"/>
+          <w:b/>
+          <w:bCs/>
+          <w:sz w:val="22"/>
+          <w:szCs w:val="22"/>
+          <w:lang w:val="es-ES"/>
+        </w:rPr>
+        <w:t>Como</w:t>
+      </w:r>
+      <w:r>
+        <w:rPr>
+          <w:rStyle w:val="normaltextrun"/>
+          <w:rFonts w:ascii="Calibri" w:hAnsi="Calibri" w:cs="Calibri"/>
+          <w:sz w:val="22"/>
+          <w:szCs w:val="22"/>
+          <w:lang w:val="es-ES"/>
+        </w:rPr>
+        <w:t xml:space="preserve"> Bloguero </w:t>
+      </w:r>
+      <w:r>
+        <w:rPr>
+          <w:rStyle w:val="normaltextrun"/>
+          <w:rFonts w:ascii="Calibri" w:hAnsi="Calibri" w:cs="Calibri"/>
+          <w:b/>
+          <w:bCs/>
+          <w:sz w:val="22"/>
+          <w:szCs w:val="22"/>
+          <w:lang w:val="es-ES"/>
+        </w:rPr>
+        <w:t>quiero</w:t>
+      </w:r>
+      <w:r>
+        <w:rPr>
+          <w:rStyle w:val="normaltextrun"/>
+          <w:rFonts w:ascii="Calibri" w:hAnsi="Calibri" w:cs="Calibri"/>
+          <w:sz w:val="22"/>
+          <w:szCs w:val="22"/>
+          <w:lang w:val="es-ES"/>
+        </w:rPr>
+        <w:t xml:space="preserve"> hacer una entrada al blog </w:t>
+      </w:r>
+      <w:r>
+        <w:rPr>
+          <w:rStyle w:val="normaltextrun"/>
+          <w:rFonts w:ascii="Calibri" w:hAnsi="Calibri" w:cs="Calibri"/>
+          <w:b/>
+          <w:bCs/>
+          <w:sz w:val="22"/>
+          <w:szCs w:val="22"/>
+          <w:lang w:val="es-ES"/>
+        </w:rPr>
+        <w:t>para</w:t>
+      </w:r>
+      <w:r>
+        <w:rPr>
+          <w:rStyle w:val="normaltextrun"/>
+          <w:rFonts w:ascii="Calibri" w:hAnsi="Calibri" w:cs="Calibri"/>
+          <w:sz w:val="22"/>
+          <w:szCs w:val="22"/>
+          <w:lang w:val="es-ES"/>
+        </w:rPr>
+        <w:t xml:space="preserve"> posicionarme como experto en un tema específico.</w:t>
+      </w:r>
+      <w:r>
+        <w:rPr>
+          <w:rStyle w:val="eop"/>
+          <w:rFonts w:ascii="Calibri" w:hAnsi="Calibri" w:cs="Calibri"/>
+          <w:sz w:val="22"/>
+          <w:szCs w:val="22"/>
+        </w:rPr>
+        <w:t> </w:t>
+      </w:r>
+    </w:p>
+    <w:p>
+      <w:pPr>
+        <w:pStyle w:val="paragraph"/>
+        <w:spacing w:before="0" w:beforeAutospacing="0" w:after="0" w:afterAutospacing="0"/>
+        <w:jc w:val="both"/>
+        <w:textAlignment w:val="baseline"/>
+        <w:rPr>
+          <w:rStyle w:val="normaltextrun"/>
+          <w:rFonts w:ascii="Calibri" w:hAnsi="Calibri" w:cs="Calibri"/>
+          <w:b/>
+          <w:bCs/>
+          <w:sz w:val="22"/>
+          <w:szCs w:val="22"/>
+          <w:lang w:val="es-ES"/>
+        </w:rPr>
+      </w:pPr>
+    </w:p>
+    <w:p>
+      <w:pPr>
+        <w:pStyle w:val="paragraph"/>
+        <w:spacing w:before="0" w:beforeAutospacing="0" w:after="0" w:afterAutospacing="0"/>
+        <w:jc w:val="both"/>
+        <w:textAlignment w:val="baseline"/>
+        <w:rPr>
+          <w:rStyle w:val="eop"/>
+          <w:rFonts w:ascii="Calibri" w:hAnsi="Calibri" w:cs="Calibri"/>
+          <w:sz w:val="22"/>
+          <w:szCs w:val="22"/>
+        </w:rPr>
+      </w:pPr>
+      <w:r>
+        <w:rPr>
+          <w:rStyle w:val="normaltextrun"/>
+          <w:rFonts w:ascii="Calibri" w:hAnsi="Calibri" w:cs="Calibri"/>
+          <w:b/>
+          <w:bCs/>
+          <w:sz w:val="22"/>
+          <w:szCs w:val="22"/>
+          <w:lang w:val="es-ES"/>
+        </w:rPr>
+        <w:t>Criterios de Aceptación:</w:t>
+      </w:r>
+      <w:r>
+        <w:rPr>
+          <w:rStyle w:val="eop"/>
+          <w:rFonts w:ascii="Calibri" w:hAnsi="Calibri" w:cs="Calibri"/>
+          <w:sz w:val="22"/>
+          <w:szCs w:val="22"/>
+        </w:rPr>
+        <w:t> </w:t>
+      </w:r>
+    </w:p>
+    <w:p>
+      <w:pPr>
+        <w:pStyle w:val="paragraph"/>
+        <w:spacing w:before="0" w:beforeAutospacing="0" w:after="0" w:afterAutospacing="0"/>
+        <w:jc w:val="both"/>
+        <w:textAlignment w:val="baseline"/>
+        <w:rPr>
+          <w:rFonts w:ascii="Calibri" w:hAnsi="Calibri" w:cs="Calibri"/>
+          <w:sz w:val="22"/>
+          <w:szCs w:val="22"/>
+        </w:rPr>
+      </w:pPr>
+    </w:p>
+    <w:p>
+      <w:pPr>
+        <w:pStyle w:val="paragraph"/>
+        <w:numPr>
+          <w:ilvl w:val="0"/>
+          <w:numId w:val="37"/>
+        </w:numPr>
+        <w:spacing w:before="0" w:beforeAutospacing="0" w:after="0" w:afterAutospacing="0"/>
+        <w:ind w:left="1080" w:firstLine="0"/>
+        <w:jc w:val="both"/>
+        <w:textAlignment w:val="baseline"/>
+        <w:rPr>
+          <w:rFonts w:ascii="Calibri" w:hAnsi="Calibri" w:cs="Calibri"/>
+          <w:sz w:val="22"/>
+          <w:szCs w:val="22"/>
+        </w:rPr>
+      </w:pPr>
+      <w:r>
+        <w:rPr>
+          <w:rStyle w:val="normaltextrun"/>
+          <w:rFonts w:ascii="Calibri" w:hAnsi="Calibri" w:cs="Calibri"/>
+          <w:sz w:val="22"/>
+          <w:szCs w:val="22"/>
+          <w:lang w:val="es-ES"/>
+        </w:rPr>
+        <w:t>Hacer publicaciones de contenido multimedia (imágenes videos).</w:t>
+      </w:r>
+      <w:r>
+        <w:rPr>
+          <w:rStyle w:val="eop"/>
+          <w:rFonts w:ascii="Calibri" w:hAnsi="Calibri" w:cs="Calibri"/>
+          <w:sz w:val="22"/>
+          <w:szCs w:val="22"/>
+        </w:rPr>
+        <w:t> </w:t>
+      </w:r>
+    </w:p>
+    <w:p>
+      <w:pPr>
+        <w:pStyle w:val="paragraph"/>
+        <w:numPr>
+          <w:ilvl w:val="0"/>
+          <w:numId w:val="37"/>
+        </w:numPr>
+        <w:spacing w:before="0" w:beforeAutospacing="0" w:after="0" w:afterAutospacing="0"/>
+        <w:ind w:left="1080" w:firstLine="0"/>
+        <w:jc w:val="both"/>
+        <w:textAlignment w:val="baseline"/>
+        <w:rPr>
+          <w:rFonts w:ascii="Calibri" w:hAnsi="Calibri" w:cs="Calibri"/>
+          <w:sz w:val="22"/>
+          <w:szCs w:val="22"/>
+        </w:rPr>
+      </w:pPr>
+      <w:r>
+        <w:rPr>
+          <w:rStyle w:val="normaltextrun"/>
+          <w:rFonts w:ascii="Calibri" w:hAnsi="Calibri" w:cs="Calibri"/>
+          <w:sz w:val="22"/>
+          <w:szCs w:val="22"/>
+          <w:lang w:val="es-ES"/>
+        </w:rPr>
+        <w:t>El texto en la entrada debe permitir características para dar formato a este como por ejemplo vínculos.</w:t>
+      </w:r>
+      <w:r>
+        <w:rPr>
+          <w:rStyle w:val="eop"/>
+          <w:rFonts w:ascii="Calibri" w:hAnsi="Calibri" w:cs="Calibri"/>
+          <w:sz w:val="22"/>
+          <w:szCs w:val="22"/>
+        </w:rPr>
+        <w:t> </w:t>
+      </w:r>
+    </w:p>
+    <w:p>
+      <w:pPr>
+        <w:pStyle w:val="paragraph"/>
+        <w:numPr>
+          <w:ilvl w:val="0"/>
+          <w:numId w:val="37"/>
+        </w:numPr>
+        <w:spacing w:before="0" w:beforeAutospacing="0" w:after="0" w:afterAutospacing="0"/>
+        <w:ind w:left="1080" w:firstLine="0"/>
+        <w:jc w:val="both"/>
+        <w:textAlignment w:val="baseline"/>
+        <w:rPr>
+          <w:rFonts w:ascii="Calibri" w:hAnsi="Calibri" w:cs="Calibri"/>
+          <w:sz w:val="22"/>
+          <w:szCs w:val="22"/>
+        </w:rPr>
+      </w:pPr>
+      <w:r>
+        <w:rPr>
+          <w:rStyle w:val="normaltextrun"/>
+          <w:rFonts w:ascii="Calibri" w:hAnsi="Calibri" w:cs="Calibri"/>
+          <w:sz w:val="22"/>
+          <w:szCs w:val="22"/>
+          <w:lang w:val="es-ES"/>
+        </w:rPr>
+        <w:t>Debe permitir el poder compartir en Redes Sociales.</w:t>
+      </w:r>
+      <w:r>
+        <w:rPr>
+          <w:rStyle w:val="eop"/>
+          <w:rFonts w:ascii="Calibri" w:hAnsi="Calibri" w:cs="Calibri"/>
+          <w:sz w:val="22"/>
+          <w:szCs w:val="22"/>
+        </w:rPr>
+        <w:t> </w:t>
+      </w:r>
+    </w:p>
+    <w:p>
+      <w:pPr>
+        <w:pStyle w:val="paragraph"/>
+        <w:numPr>
+          <w:ilvl w:val="0"/>
+          <w:numId w:val="37"/>
+        </w:numPr>
+        <w:spacing w:before="0" w:beforeAutospacing="0" w:after="0" w:afterAutospacing="0"/>
+        <w:ind w:left="1080" w:firstLine="0"/>
+        <w:jc w:val="both"/>
+        <w:textAlignment w:val="baseline"/>
+        <w:rPr>
+          <w:rFonts w:ascii="Calibri" w:hAnsi="Calibri" w:cs="Calibri"/>
+          <w:sz w:val="22"/>
+          <w:szCs w:val="22"/>
+        </w:rPr>
+      </w:pPr>
+      <w:r>
+        <w:rPr>
+          <w:rStyle w:val="normaltextrun"/>
+          <w:rFonts w:ascii="Calibri" w:hAnsi="Calibri" w:cs="Calibri"/>
+          <w:sz w:val="22"/>
+          <w:szCs w:val="22"/>
+          <w:lang w:val="es-ES"/>
+        </w:rPr>
+        <w:t>Debe poderse imprimir.</w:t>
+      </w:r>
+      <w:r>
+        <w:rPr>
+          <w:rStyle w:val="eop"/>
+          <w:rFonts w:ascii="Calibri" w:hAnsi="Calibri" w:cs="Calibri"/>
+          <w:sz w:val="22"/>
+          <w:szCs w:val="22"/>
+        </w:rPr>
+        <w:t> </w:t>
+      </w:r>
+    </w:p>
+    <w:p>
+      <w:pPr>
+        <w:pStyle w:val="paragraph"/>
+        <w:numPr>
+          <w:ilvl w:val="0"/>
+          <w:numId w:val="37"/>
+        </w:numPr>
+        <w:spacing w:before="0" w:beforeAutospacing="0" w:after="0" w:afterAutospacing="0"/>
+        <w:ind w:left="1080" w:firstLine="0"/>
+        <w:jc w:val="both"/>
+        <w:textAlignment w:val="baseline"/>
+        <w:rPr>
+          <w:rFonts w:ascii="Calibri" w:hAnsi="Calibri" w:cs="Calibri"/>
+          <w:sz w:val="22"/>
+          <w:szCs w:val="22"/>
+        </w:rPr>
+      </w:pPr>
+      <w:r>
+        <w:rPr>
+          <w:rStyle w:val="normaltextrun"/>
+          <w:rFonts w:ascii="Calibri" w:hAnsi="Calibri" w:cs="Calibri"/>
+          <w:sz w:val="22"/>
+          <w:szCs w:val="22"/>
+          <w:lang w:val="es-ES"/>
+        </w:rPr>
+        <w:t>Debe poderse enviar a través de correo electrónico.</w:t>
+      </w:r>
+      <w:r>
+        <w:rPr>
+          <w:rStyle w:val="eop"/>
+          <w:rFonts w:ascii="Calibri" w:hAnsi="Calibri" w:cs="Calibri"/>
+          <w:sz w:val="22"/>
+          <w:szCs w:val="22"/>
+        </w:rPr>
+        <w:t> </w:t>
+      </w:r>
+    </w:p>
+    <w:p>
+      <w:pPr>
+        <w:pStyle w:val="paragraph"/>
+        <w:spacing w:before="0" w:beforeAutospacing="0" w:after="0" w:afterAutospacing="0"/>
+        <w:jc w:val="both"/>
+        <w:textAlignment w:val="baseline"/>
+        <w:rPr>
+          <w:rStyle w:val="normaltextrun"/>
+          <w:rFonts w:ascii="Calibri" w:hAnsi="Calibri" w:cs="Calibri"/>
+          <w:b/>
+          <w:bCs/>
+          <w:sz w:val="22"/>
+          <w:szCs w:val="22"/>
+          <w:lang w:val="es-ES"/>
+        </w:rPr>
+      </w:pPr>
+    </w:p>
+    <w:p>
+      <w:pPr>
+        <w:pStyle w:val="paragraph"/>
+        <w:spacing w:before="0" w:beforeAutospacing="0" w:after="0" w:afterAutospacing="0"/>
+        <w:jc w:val="both"/>
+        <w:textAlignment w:val="baseline"/>
+        <w:rPr>
+          <w:rStyle w:val="eop"/>
+          <w:rFonts w:ascii="Calibri" w:hAnsi="Calibri" w:cs="Calibri"/>
+          <w:sz w:val="22"/>
+          <w:szCs w:val="22"/>
+        </w:rPr>
+      </w:pPr>
+      <w:r>
+        <w:rPr>
+          <w:rStyle w:val="normaltextrun"/>
+          <w:rFonts w:ascii="Calibri" w:hAnsi="Calibri" w:cs="Calibri"/>
+          <w:b/>
+          <w:bCs/>
+          <w:sz w:val="22"/>
+          <w:szCs w:val="22"/>
+          <w:lang w:val="es-ES"/>
+        </w:rPr>
+        <w:t>Alcance funcional del proyecto:</w:t>
+      </w:r>
+      <w:r>
+        <w:rPr>
+          <w:rStyle w:val="eop"/>
+          <w:rFonts w:ascii="Calibri" w:hAnsi="Calibri" w:cs="Calibri"/>
+          <w:sz w:val="22"/>
+          <w:szCs w:val="22"/>
+        </w:rPr>
+        <w:t> </w:t>
+      </w:r>
+    </w:p>
+    <w:p>
+      <w:pPr>
+        <w:pStyle w:val="paragraph"/>
+        <w:spacing w:before="0" w:beforeAutospacing="0" w:after="0" w:afterAutospacing="0"/>
+        <w:jc w:val="both"/>
+        <w:textAlignment w:val="baseline"/>
+        <w:rPr>
+          <w:rFonts w:ascii="Calibri" w:hAnsi="Calibri" w:cs="Calibri"/>
+          <w:sz w:val="22"/>
+          <w:szCs w:val="22"/>
+        </w:rPr>
+      </w:pPr>
+    </w:p>
+    <w:p>
+      <w:pPr>
+        <w:pStyle w:val="paragraph"/>
+        <w:spacing w:before="0" w:beforeAutospacing="0" w:after="0" w:afterAutospacing="0"/>
+        <w:jc w:val="both"/>
+        <w:textAlignment w:val="baseline"/>
+        <w:rPr>
+          <w:rFonts w:ascii="Calibri" w:hAnsi="Calibri" w:cs="Calibri"/>
+          <w:sz w:val="22"/>
+          <w:szCs w:val="22"/>
+        </w:rPr>
+      </w:pPr>
+      <w:r>
+        <w:rPr>
+          <w:rStyle w:val="normaltextrun"/>
+          <w:rFonts w:ascii="Calibri" w:hAnsi="Calibri" w:cs="Calibri"/>
+          <w:lang w:val="es-ES"/>
+        </w:rPr>
+        <w:t xml:space="preserve">El proyecto está en fase beta, eso quiere decir que está próximo a entrar a producción y debe de poder el usuario crear el blog con todas las funcionalidades pedidas por el cliente, como consideración el módulo de </w:t>
+      </w:r>
+      <w:proofErr w:type="spellStart"/>
+      <w:r>
+        <w:rPr>
+          <w:rStyle w:val="normaltextrun"/>
+          <w:rFonts w:ascii="Calibri" w:hAnsi="Calibri" w:cs="Calibri"/>
+          <w:lang w:val="es-ES"/>
+        </w:rPr>
+        <w:t>logueo</w:t>
+      </w:r>
+      <w:proofErr w:type="spellEnd"/>
+      <w:r>
+        <w:rPr>
+          <w:rStyle w:val="normaltextrun"/>
+          <w:rFonts w:ascii="Calibri" w:hAnsi="Calibri" w:cs="Calibri"/>
+          <w:lang w:val="es-ES"/>
+        </w:rPr>
+        <w:t xml:space="preserve"> ya está plenamente funcionando y las credenciales de usuario se generaran correctamente al darse de alta,(correo/usuario y contraseña), pude darse de alta con cuentas de (Facebook o Gmail) adicionalmente, también el módulo de base de datos donde se guarda la información está funcionando correctamente.  </w:t>
+      </w:r>
+      <w:r>
+        <w:rPr>
+          <w:rStyle w:val="eop"/>
+          <w:rFonts w:ascii="Calibri" w:hAnsi="Calibri" w:cs="Calibri"/>
+        </w:rPr>
+        <w:t> </w:t>
+      </w:r>
+    </w:p>
+    <w:p>
+      <w:pPr>
+        <w:pStyle w:val="paragraph"/>
+        <w:spacing w:before="0" w:beforeAutospacing="0" w:after="0" w:afterAutospacing="0"/>
+        <w:jc w:val="both"/>
+        <w:textAlignment w:val="baseline"/>
+        <w:rPr>
+          <w:rFonts w:ascii="Calibri" w:hAnsi="Calibri" w:cs="Calibri"/>
+          <w:sz w:val="22"/>
+          <w:szCs w:val="22"/>
+        </w:rPr>
+      </w:pPr>
+      <w:r>
+        <w:rPr>
+          <w:rStyle w:val="eop"/>
+          <w:rFonts w:ascii="Calibri" w:hAnsi="Calibri" w:cs="Calibri"/>
+          <w:sz w:val="22"/>
+          <w:szCs w:val="22"/>
+        </w:rPr>
+        <w:t> </w:t>
+      </w:r>
+    </w:p>
+    <w:p>
+      <w:pPr>
+        <w:pStyle w:val="paragraph"/>
+        <w:spacing w:before="0" w:beforeAutospacing="0" w:after="0" w:afterAutospacing="0"/>
+        <w:jc w:val="both"/>
+        <w:textAlignment w:val="baseline"/>
+        <w:rPr>
+          <w:rFonts w:ascii="Calibri" w:hAnsi="Calibri" w:cs="Calibri"/>
+          <w:sz w:val="22"/>
+          <w:szCs w:val="22"/>
+        </w:rPr>
+      </w:pPr>
+      <w:r>
+        <w:rPr>
+          <w:rStyle w:val="normaltextrun"/>
+          <w:rFonts w:ascii="Calibri" w:hAnsi="Calibri" w:cs="Calibri"/>
+          <w:sz w:val="22"/>
+          <w:szCs w:val="22"/>
+          <w:u w:val="single"/>
+          <w:lang w:val="es-ES"/>
+        </w:rPr>
+        <w:t>Contenido Multimedia: </w:t>
+      </w:r>
+      <w:r>
+        <w:rPr>
+          <w:rStyle w:val="eop"/>
+          <w:rFonts w:ascii="Calibri" w:hAnsi="Calibri" w:cs="Calibri"/>
+          <w:sz w:val="22"/>
+          <w:szCs w:val="22"/>
+        </w:rPr>
+        <w:t> </w:t>
+      </w:r>
+    </w:p>
+    <w:p>
+      <w:pPr>
+        <w:pStyle w:val="paragraph"/>
+        <w:numPr>
+          <w:ilvl w:val="0"/>
+          <w:numId w:val="38"/>
+        </w:numPr>
+        <w:spacing w:before="0" w:beforeAutospacing="0" w:after="0" w:afterAutospacing="0"/>
+        <w:ind w:left="1080" w:firstLine="0"/>
+        <w:jc w:val="both"/>
+        <w:textAlignment w:val="baseline"/>
+        <w:rPr>
+          <w:rFonts w:ascii="Calibri" w:hAnsi="Calibri" w:cs="Calibri"/>
+          <w:sz w:val="22"/>
+          <w:szCs w:val="22"/>
+        </w:rPr>
+      </w:pPr>
+      <w:r>
+        <w:rPr>
+          <w:rStyle w:val="normaltextrun"/>
+          <w:rFonts w:ascii="Calibri" w:hAnsi="Calibri" w:cs="Calibri"/>
+          <w:sz w:val="22"/>
+          <w:szCs w:val="22"/>
+          <w:lang w:val="es-ES"/>
+        </w:rPr>
+        <w:t>Solo se podrá insertar videos que se encuentren en la plataforma de YouTube a través de su URL, la inserción del video será haciendo un copiado y pegado de su URL de alojamiento y el sistema permitirá escoger la reproducción automática o no de este, el sistema permitirá incluir hasta un máximo de 3 videos por blog, la inclusión del video del blog no es obligatoria, el usuario podrá crear blogs de solo texto si así lo desea.</w:t>
+      </w:r>
+      <w:r>
+        <w:rPr>
+          <w:rStyle w:val="eop"/>
+          <w:rFonts w:ascii="Calibri" w:hAnsi="Calibri" w:cs="Calibri"/>
+          <w:sz w:val="22"/>
+          <w:szCs w:val="22"/>
+        </w:rPr>
+        <w:t> </w:t>
+      </w:r>
+    </w:p>
+    <w:p>
+      <w:pPr>
+        <w:pStyle w:val="paragraph"/>
+        <w:spacing w:before="0" w:beforeAutospacing="0" w:after="0" w:afterAutospacing="0"/>
+        <w:jc w:val="both"/>
+        <w:textAlignment w:val="baseline"/>
+        <w:rPr>
+          <w:rFonts w:ascii="Calibri" w:hAnsi="Calibri" w:cs="Calibri"/>
+          <w:sz w:val="22"/>
+          <w:szCs w:val="22"/>
+        </w:rPr>
+      </w:pPr>
+      <w:r>
+        <w:rPr>
+          <w:rStyle w:val="eop"/>
+          <w:rFonts w:ascii="Calibri" w:hAnsi="Calibri" w:cs="Calibri"/>
+          <w:sz w:val="22"/>
+          <w:szCs w:val="22"/>
+        </w:rPr>
+        <w:t> </w:t>
+      </w:r>
+    </w:p>
+    <w:p>
+      <w:pPr>
+        <w:pStyle w:val="paragraph"/>
+        <w:numPr>
+          <w:ilvl w:val="0"/>
+          <w:numId w:val="39"/>
+        </w:numPr>
+        <w:spacing w:before="0" w:beforeAutospacing="0" w:after="0" w:afterAutospacing="0"/>
+        <w:ind w:left="1080" w:firstLine="0"/>
+        <w:jc w:val="both"/>
+        <w:textAlignment w:val="baseline"/>
+        <w:rPr>
+          <w:rFonts w:ascii="Calibri" w:hAnsi="Calibri" w:cs="Calibri"/>
+          <w:sz w:val="22"/>
+          <w:szCs w:val="22"/>
+        </w:rPr>
+      </w:pPr>
+      <w:r>
+        <w:rPr>
+          <w:rStyle w:val="normaltextrun"/>
+          <w:rFonts w:ascii="Calibri" w:hAnsi="Calibri" w:cs="Calibri"/>
+          <w:sz w:val="22"/>
+          <w:szCs w:val="22"/>
+          <w:lang w:val="es-ES"/>
+        </w:rPr>
+        <w:t xml:space="preserve">El tipo de imágenes permitidas para carga será tipo (JPEG/JPG) y no mayor a 5mb, así como hasta 10 imágenes por entrada de blog, la inserción del pie de página(opcional), un nombre para identificarla(opcional), las imágenes se podrán alinear y dimensionar si así se desea, las imágenes deben ser cargadas desde el dispositivo donde se encuentre el usuario, la inclusión </w:t>
+      </w:r>
+      <w:r>
+        <w:rPr>
+          <w:rStyle w:val="normaltextrun"/>
+          <w:rFonts w:ascii="Calibri" w:hAnsi="Calibri" w:cs="Calibri"/>
+          <w:sz w:val="22"/>
+          <w:szCs w:val="22"/>
+          <w:lang w:val="es-ES"/>
+        </w:rPr>
+        <w:lastRenderedPageBreak/>
+        <w:t>de las imágenes del blog no es obligatoria, el usuario podrá crear blogs de solo texto si así lo desea.</w:t>
+      </w:r>
+      <w:r>
+        <w:rPr>
+          <w:rStyle w:val="eop"/>
+          <w:rFonts w:ascii="Calibri" w:hAnsi="Calibri" w:cs="Calibri"/>
+          <w:sz w:val="22"/>
+          <w:szCs w:val="22"/>
+        </w:rPr>
+        <w:t> </w:t>
+      </w:r>
+    </w:p>
+    <w:p>
+      <w:pPr>
+        <w:pStyle w:val="paragraph"/>
+        <w:spacing w:before="0" w:beforeAutospacing="0" w:after="0" w:afterAutospacing="0"/>
+        <w:jc w:val="both"/>
+        <w:textAlignment w:val="baseline"/>
+        <w:rPr>
+          <w:rStyle w:val="normaltextrun"/>
+          <w:rFonts w:ascii="Calibri" w:hAnsi="Calibri" w:cs="Calibri"/>
+          <w:sz w:val="22"/>
+          <w:szCs w:val="22"/>
+          <w:u w:val="single"/>
+          <w:lang w:val="es-ES"/>
+        </w:rPr>
+      </w:pPr>
+    </w:p>
+    <w:p>
+      <w:pPr>
+        <w:pStyle w:val="paragraph"/>
+        <w:spacing w:before="0" w:beforeAutospacing="0" w:after="0" w:afterAutospacing="0"/>
+        <w:jc w:val="both"/>
+        <w:textAlignment w:val="baseline"/>
+        <w:rPr>
+          <w:rFonts w:ascii="Calibri" w:hAnsi="Calibri" w:cs="Calibri"/>
+          <w:sz w:val="22"/>
+          <w:szCs w:val="22"/>
+        </w:rPr>
+      </w:pPr>
+      <w:r>
+        <w:rPr>
+          <w:rStyle w:val="normaltextrun"/>
+          <w:rFonts w:ascii="Calibri" w:hAnsi="Calibri" w:cs="Calibri"/>
+          <w:sz w:val="22"/>
+          <w:szCs w:val="22"/>
+          <w:u w:val="single"/>
+          <w:lang w:val="es-ES"/>
+        </w:rPr>
+        <w:t>Contenido texto:</w:t>
+      </w:r>
+      <w:r>
+        <w:rPr>
+          <w:rStyle w:val="eop"/>
+          <w:rFonts w:ascii="Calibri" w:hAnsi="Calibri" w:cs="Calibri"/>
+          <w:sz w:val="22"/>
+          <w:szCs w:val="22"/>
+        </w:rPr>
+        <w:t> </w:t>
+      </w:r>
+    </w:p>
+    <w:p>
+      <w:pPr>
+        <w:pStyle w:val="paragraph"/>
+        <w:numPr>
+          <w:ilvl w:val="0"/>
+          <w:numId w:val="40"/>
+        </w:numPr>
+        <w:spacing w:before="0" w:beforeAutospacing="0" w:after="0" w:afterAutospacing="0"/>
+        <w:ind w:left="1080" w:firstLine="0"/>
+        <w:jc w:val="both"/>
+        <w:textAlignment w:val="baseline"/>
+        <w:rPr>
+          <w:rFonts w:ascii="Calibri" w:hAnsi="Calibri" w:cs="Calibri"/>
+          <w:sz w:val="22"/>
+          <w:szCs w:val="22"/>
+        </w:rPr>
+      </w:pPr>
+      <w:r>
+        <w:rPr>
+          <w:rStyle w:val="normaltextrun"/>
+          <w:rFonts w:ascii="Calibri" w:hAnsi="Calibri" w:cs="Calibri"/>
+          <w:sz w:val="22"/>
+          <w:szCs w:val="22"/>
+          <w:lang w:val="es-ES"/>
+        </w:rPr>
+        <w:t xml:space="preserve">Herramientas básicas para la edición de texto: vínculos, formato (centro, izquierda, derecha, justificado), tipo de letra (15 tipos), subrayado, negrita, Tamaño de letra, espaciado </w:t>
+      </w:r>
+      <w:proofErr w:type="spellStart"/>
+      <w:r>
+        <w:rPr>
+          <w:rStyle w:val="normaltextrun"/>
+          <w:rFonts w:ascii="Calibri" w:hAnsi="Calibri" w:cs="Calibri"/>
+          <w:sz w:val="22"/>
+          <w:szCs w:val="22"/>
+          <w:lang w:val="es-ES"/>
+        </w:rPr>
+        <w:t>Inter-renglón</w:t>
+      </w:r>
+      <w:proofErr w:type="spellEnd"/>
+      <w:r>
+        <w:rPr>
+          <w:rStyle w:val="normaltextrun"/>
+          <w:rFonts w:ascii="Calibri" w:hAnsi="Calibri" w:cs="Calibri"/>
+          <w:sz w:val="22"/>
+          <w:szCs w:val="22"/>
+          <w:lang w:val="es-ES"/>
+        </w:rPr>
+        <w:t>, viñetas, color de letra, sangría, cursiva.</w:t>
+      </w:r>
+      <w:r>
+        <w:rPr>
+          <w:rStyle w:val="eop"/>
+          <w:rFonts w:ascii="Calibri" w:hAnsi="Calibri" w:cs="Calibri"/>
+          <w:sz w:val="22"/>
+          <w:szCs w:val="22"/>
+        </w:rPr>
+        <w:t> </w:t>
+      </w:r>
+    </w:p>
+    <w:p>
+      <w:pPr>
+        <w:pStyle w:val="paragraph"/>
+        <w:spacing w:before="0" w:beforeAutospacing="0" w:after="0" w:afterAutospacing="0"/>
+        <w:jc w:val="both"/>
+        <w:textAlignment w:val="baseline"/>
+        <w:rPr>
+          <w:rStyle w:val="normaltextrun"/>
+          <w:rFonts w:ascii="Calibri" w:hAnsi="Calibri" w:cs="Calibri"/>
+          <w:sz w:val="22"/>
+          <w:szCs w:val="22"/>
+          <w:u w:val="single"/>
+          <w:lang w:val="es-ES"/>
+        </w:rPr>
+      </w:pPr>
+    </w:p>
+    <w:p>
+      <w:pPr>
+        <w:pStyle w:val="paragraph"/>
+        <w:spacing w:before="0" w:beforeAutospacing="0" w:after="0" w:afterAutospacing="0"/>
+        <w:jc w:val="both"/>
+        <w:textAlignment w:val="baseline"/>
+        <w:rPr>
+          <w:rFonts w:ascii="Calibri" w:hAnsi="Calibri" w:cs="Calibri"/>
+          <w:sz w:val="22"/>
+          <w:szCs w:val="22"/>
+        </w:rPr>
+      </w:pPr>
+      <w:r>
+        <w:rPr>
+          <w:rStyle w:val="normaltextrun"/>
+          <w:rFonts w:ascii="Calibri" w:hAnsi="Calibri" w:cs="Calibri"/>
+          <w:sz w:val="22"/>
+          <w:szCs w:val="22"/>
+          <w:u w:val="single"/>
+          <w:lang w:val="es-ES"/>
+        </w:rPr>
+        <w:t>Redes Sociales: </w:t>
+      </w:r>
+      <w:r>
+        <w:rPr>
+          <w:rStyle w:val="eop"/>
+          <w:rFonts w:ascii="Calibri" w:hAnsi="Calibri" w:cs="Calibri"/>
+          <w:sz w:val="22"/>
+          <w:szCs w:val="22"/>
+        </w:rPr>
+        <w:t> </w:t>
+      </w:r>
+    </w:p>
+    <w:p>
+      <w:pPr>
+        <w:pStyle w:val="paragraph"/>
+        <w:numPr>
+          <w:ilvl w:val="0"/>
+          <w:numId w:val="41"/>
+        </w:numPr>
+        <w:spacing w:before="0" w:beforeAutospacing="0" w:after="0" w:afterAutospacing="0"/>
+        <w:ind w:left="1080" w:firstLine="0"/>
+        <w:jc w:val="both"/>
+        <w:textAlignment w:val="baseline"/>
+        <w:rPr>
+          <w:rFonts w:ascii="Calibri" w:hAnsi="Calibri" w:cs="Calibri"/>
+          <w:sz w:val="22"/>
+          <w:szCs w:val="22"/>
+        </w:rPr>
+      </w:pPr>
+      <w:r>
+        <w:rPr>
+          <w:rStyle w:val="normaltextrun"/>
+          <w:rFonts w:ascii="Calibri" w:hAnsi="Calibri" w:cs="Calibri"/>
+          <w:sz w:val="22"/>
+          <w:szCs w:val="22"/>
+          <w:lang w:val="es-ES"/>
+        </w:rPr>
+        <w:t>Las redes sociales soportadas para compartir los blogs serán: Facebook, Twitter, LinkedIn, se deberá cargar una vista previa.</w:t>
+      </w:r>
+      <w:r>
+        <w:rPr>
+          <w:rStyle w:val="eop"/>
+          <w:rFonts w:ascii="Calibri" w:hAnsi="Calibri" w:cs="Calibri"/>
+          <w:sz w:val="22"/>
+          <w:szCs w:val="22"/>
+        </w:rPr>
+        <w:t> </w:t>
+      </w:r>
+    </w:p>
+    <w:p>
+      <w:pPr>
+        <w:pStyle w:val="paragraph"/>
+        <w:spacing w:before="0" w:beforeAutospacing="0" w:after="0" w:afterAutospacing="0"/>
+        <w:jc w:val="both"/>
+        <w:textAlignment w:val="baseline"/>
+        <w:rPr>
+          <w:rStyle w:val="normaltextrun"/>
+          <w:rFonts w:ascii="Calibri" w:hAnsi="Calibri" w:cs="Calibri"/>
+          <w:sz w:val="22"/>
+          <w:szCs w:val="22"/>
+          <w:u w:val="single"/>
+          <w:lang w:val="es-ES"/>
+        </w:rPr>
+      </w:pPr>
+    </w:p>
+    <w:p>
+      <w:pPr>
+        <w:pStyle w:val="paragraph"/>
+        <w:spacing w:before="0" w:beforeAutospacing="0" w:after="0" w:afterAutospacing="0"/>
+        <w:jc w:val="both"/>
+        <w:textAlignment w:val="baseline"/>
+        <w:rPr>
+          <w:rFonts w:ascii="Calibri" w:hAnsi="Calibri" w:cs="Calibri"/>
+          <w:sz w:val="22"/>
+          <w:szCs w:val="22"/>
+        </w:rPr>
+      </w:pPr>
+      <w:r>
+        <w:rPr>
+          <w:rStyle w:val="normaltextrun"/>
+          <w:rFonts w:ascii="Calibri" w:hAnsi="Calibri" w:cs="Calibri"/>
+          <w:sz w:val="22"/>
+          <w:szCs w:val="22"/>
+          <w:u w:val="single"/>
+          <w:lang w:val="es-ES"/>
+        </w:rPr>
+        <w:t>Imprimir:</w:t>
+      </w:r>
+      <w:r>
+        <w:rPr>
+          <w:rStyle w:val="eop"/>
+          <w:rFonts w:ascii="Calibri" w:hAnsi="Calibri" w:cs="Calibri"/>
+          <w:sz w:val="22"/>
+          <w:szCs w:val="22"/>
+        </w:rPr>
+        <w:t> </w:t>
+      </w:r>
+    </w:p>
+    <w:p>
+      <w:pPr>
+        <w:pStyle w:val="paragraph"/>
+        <w:numPr>
+          <w:ilvl w:val="0"/>
+          <w:numId w:val="42"/>
+        </w:numPr>
+        <w:spacing w:before="0" w:beforeAutospacing="0" w:after="0" w:afterAutospacing="0"/>
+        <w:ind w:left="1080" w:firstLine="0"/>
+        <w:jc w:val="both"/>
+        <w:textAlignment w:val="baseline"/>
+        <w:rPr>
+          <w:rFonts w:ascii="Calibri" w:hAnsi="Calibri" w:cs="Calibri"/>
+          <w:sz w:val="22"/>
+          <w:szCs w:val="22"/>
+        </w:rPr>
+      </w:pPr>
+      <w:r>
+        <w:rPr>
+          <w:rStyle w:val="normaltextrun"/>
+          <w:rFonts w:ascii="Calibri" w:hAnsi="Calibri" w:cs="Calibri"/>
+          <w:sz w:val="22"/>
+          <w:szCs w:val="22"/>
+          <w:lang w:val="es-ES"/>
+        </w:rPr>
+        <w:t>Funcionalidad básica contenida en el navegador que permite imprimir un archivo generado en PDF, utilizando las opciones que el navegador tenga por defecto. Se validará el formato del texto y que contenga los archivos multimedia (Imágenes, Videos).</w:t>
+      </w:r>
+      <w:r>
+        <w:rPr>
+          <w:rStyle w:val="eop"/>
+          <w:rFonts w:ascii="Calibri" w:hAnsi="Calibri" w:cs="Calibri"/>
+          <w:sz w:val="22"/>
+          <w:szCs w:val="22"/>
+        </w:rPr>
+        <w:t> </w:t>
+      </w:r>
+    </w:p>
+    <w:p>
+      <w:pPr>
+        <w:pStyle w:val="paragraph"/>
+        <w:spacing w:before="0" w:beforeAutospacing="0" w:after="0" w:afterAutospacing="0"/>
+        <w:jc w:val="both"/>
+        <w:textAlignment w:val="baseline"/>
+        <w:rPr>
+          <w:rStyle w:val="normaltextrun"/>
+          <w:rFonts w:ascii="Calibri" w:hAnsi="Calibri" w:cs="Calibri"/>
+          <w:sz w:val="22"/>
+          <w:szCs w:val="22"/>
+          <w:u w:val="single"/>
+          <w:lang w:val="es-ES"/>
+        </w:rPr>
+      </w:pPr>
+    </w:p>
+    <w:p>
+      <w:pPr>
+        <w:pStyle w:val="paragraph"/>
+        <w:spacing w:before="0" w:beforeAutospacing="0" w:after="0" w:afterAutospacing="0"/>
+        <w:jc w:val="both"/>
+        <w:textAlignment w:val="baseline"/>
+        <w:rPr>
+          <w:rFonts w:ascii="Calibri" w:hAnsi="Calibri" w:cs="Calibri"/>
+          <w:sz w:val="22"/>
+          <w:szCs w:val="22"/>
+        </w:rPr>
+      </w:pPr>
+      <w:r>
+        <w:rPr>
+          <w:rStyle w:val="normaltextrun"/>
+          <w:rFonts w:ascii="Calibri" w:hAnsi="Calibri" w:cs="Calibri"/>
+          <w:sz w:val="22"/>
+          <w:szCs w:val="22"/>
+          <w:u w:val="single"/>
+          <w:lang w:val="es-ES"/>
+        </w:rPr>
+        <w:t>Correo:</w:t>
+      </w:r>
+      <w:r>
+        <w:rPr>
+          <w:rStyle w:val="eop"/>
+          <w:rFonts w:ascii="Calibri" w:hAnsi="Calibri" w:cs="Calibri"/>
+          <w:sz w:val="22"/>
+          <w:szCs w:val="22"/>
+        </w:rPr>
+        <w:t> </w:t>
+      </w:r>
+    </w:p>
+    <w:p>
+      <w:pPr>
+        <w:pStyle w:val="paragraph"/>
+        <w:numPr>
+          <w:ilvl w:val="0"/>
+          <w:numId w:val="43"/>
+        </w:numPr>
+        <w:spacing w:before="0" w:beforeAutospacing="0" w:after="0" w:afterAutospacing="0"/>
+        <w:ind w:left="1080" w:firstLine="0"/>
+        <w:jc w:val="both"/>
+        <w:textAlignment w:val="baseline"/>
+        <w:rPr>
+          <w:rFonts w:ascii="Calibri" w:hAnsi="Calibri" w:cs="Calibri"/>
+          <w:sz w:val="22"/>
+          <w:szCs w:val="22"/>
+        </w:rPr>
+      </w:pPr>
+      <w:r>
+        <w:rPr>
+          <w:rStyle w:val="normaltextrun"/>
+          <w:rFonts w:ascii="Calibri" w:hAnsi="Calibri" w:cs="Calibri"/>
+          <w:sz w:val="22"/>
+          <w:szCs w:val="22"/>
+          <w:lang w:val="es-ES"/>
+        </w:rPr>
+        <w:t>Funcionalidad para él envió de correo con el gestor de correo disponible en el sistema operativo, previamente se podrá configurar el correo de donde será enviado, el sistema permitirá el envío de la URL de la entrada del blog.</w:t>
+      </w:r>
+      <w:r>
+        <w:rPr>
+          <w:rStyle w:val="eop"/>
+          <w:rFonts w:ascii="Calibri" w:hAnsi="Calibri" w:cs="Calibri"/>
+          <w:sz w:val="22"/>
+          <w:szCs w:val="22"/>
+        </w:rPr>
+        <w:t> </w:t>
+      </w:r>
+    </w:p>
+    <w:p>
+      <w:pPr>
+        <w:pStyle w:val="paragraph"/>
+        <w:spacing w:before="0" w:beforeAutospacing="0" w:after="0" w:afterAutospacing="0"/>
+        <w:jc w:val="both"/>
+        <w:textAlignment w:val="baseline"/>
+        <w:rPr>
+          <w:rStyle w:val="normaltextrun"/>
+          <w:rFonts w:ascii="Calibri" w:hAnsi="Calibri" w:cs="Calibri"/>
+          <w:sz w:val="22"/>
+          <w:szCs w:val="22"/>
+          <w:u w:val="single"/>
+          <w:lang w:val="es-ES"/>
+        </w:rPr>
+      </w:pPr>
+    </w:p>
+    <w:p>
+      <w:pPr>
+        <w:pStyle w:val="paragraph"/>
+        <w:spacing w:before="0" w:beforeAutospacing="0" w:after="0" w:afterAutospacing="0"/>
+        <w:jc w:val="both"/>
+        <w:textAlignment w:val="baseline"/>
+        <w:rPr>
+          <w:rFonts w:ascii="Calibri" w:hAnsi="Calibri" w:cs="Calibri"/>
+          <w:sz w:val="22"/>
+          <w:szCs w:val="22"/>
+        </w:rPr>
+      </w:pPr>
+      <w:r>
+        <w:rPr>
+          <w:rStyle w:val="normaltextrun"/>
+          <w:rFonts w:ascii="Calibri" w:hAnsi="Calibri" w:cs="Calibri"/>
+          <w:sz w:val="22"/>
+          <w:szCs w:val="22"/>
+          <w:u w:val="single"/>
+          <w:lang w:val="es-ES"/>
+        </w:rPr>
+        <w:t>Navegadores:</w:t>
+      </w:r>
+      <w:r>
+        <w:rPr>
+          <w:rStyle w:val="eop"/>
+          <w:rFonts w:ascii="Calibri" w:hAnsi="Calibri" w:cs="Calibri"/>
+          <w:sz w:val="22"/>
+          <w:szCs w:val="22"/>
+        </w:rPr>
+        <w:t> </w:t>
+      </w:r>
+    </w:p>
+    <w:p>
+      <w:pPr>
+        <w:pStyle w:val="paragraph"/>
+        <w:numPr>
+          <w:ilvl w:val="0"/>
+          <w:numId w:val="44"/>
+        </w:numPr>
+        <w:spacing w:before="0" w:beforeAutospacing="0" w:after="0" w:afterAutospacing="0"/>
+        <w:ind w:left="1080" w:firstLine="0"/>
+        <w:jc w:val="both"/>
+        <w:textAlignment w:val="baseline"/>
+        <w:rPr>
+          <w:rFonts w:ascii="Calibri" w:hAnsi="Calibri" w:cs="Calibri"/>
+          <w:sz w:val="22"/>
+          <w:szCs w:val="22"/>
+        </w:rPr>
+      </w:pPr>
+      <w:r>
+        <w:rPr>
+          <w:rStyle w:val="normaltextrun"/>
+          <w:rFonts w:ascii="Calibri" w:hAnsi="Calibri" w:cs="Calibri"/>
+          <w:sz w:val="22"/>
+          <w:szCs w:val="22"/>
+          <w:lang w:val="es-ES"/>
+        </w:rPr>
+        <w:t xml:space="preserve">Los navegadores para con los cuales se realizarán las validaciones son: Google Chrome, Edge, Mozilla, se </w:t>
+      </w:r>
+      <w:r>
+        <w:rPr>
+          <w:rStyle w:val="normaltextrun"/>
+          <w:rFonts w:ascii="Calibri" w:hAnsi="Calibri" w:cs="Calibri"/>
+          <w:sz w:val="22"/>
+          <w:szCs w:val="22"/>
+          <w:lang w:val="es-ES"/>
+        </w:rPr>
+        <w:t>validarán</w:t>
+      </w:r>
+      <w:r>
+        <w:rPr>
+          <w:rStyle w:val="normaltextrun"/>
+          <w:rFonts w:ascii="Calibri" w:hAnsi="Calibri" w:cs="Calibri"/>
+          <w:sz w:val="22"/>
+          <w:szCs w:val="22"/>
+          <w:lang w:val="es-ES"/>
+        </w:rPr>
+        <w:t xml:space="preserve"> en modo web y responsive.</w:t>
+      </w:r>
+      <w:r>
+        <w:rPr>
+          <w:rStyle w:val="eop"/>
+          <w:rFonts w:ascii="Calibri" w:hAnsi="Calibri" w:cs="Calibri"/>
+          <w:sz w:val="22"/>
+          <w:szCs w:val="22"/>
+        </w:rPr>
+        <w:t> </w:t>
+      </w:r>
+    </w:p>
+    <w:p>
+      <w:pPr>
+        <w:pStyle w:val="paragraph"/>
+        <w:spacing w:before="0" w:beforeAutospacing="0" w:after="0" w:afterAutospacing="0"/>
+        <w:jc w:val="both"/>
+        <w:textAlignment w:val="baseline"/>
+        <w:rPr>
+          <w:rStyle w:val="normaltextrun"/>
+          <w:rFonts w:ascii="Calibri" w:hAnsi="Calibri" w:cs="Calibri"/>
+          <w:sz w:val="22"/>
+          <w:szCs w:val="22"/>
+          <w:u w:val="single"/>
+          <w:lang w:val="es-ES"/>
+        </w:rPr>
+      </w:pPr>
+    </w:p>
+    <w:p>
+      <w:pPr>
+        <w:pStyle w:val="paragraph"/>
+        <w:spacing w:before="0" w:beforeAutospacing="0" w:after="0" w:afterAutospacing="0"/>
+        <w:jc w:val="both"/>
+        <w:textAlignment w:val="baseline"/>
+        <w:rPr>
+          <w:rFonts w:ascii="Calibri" w:hAnsi="Calibri" w:cs="Calibri"/>
+          <w:sz w:val="22"/>
+          <w:szCs w:val="22"/>
+        </w:rPr>
+      </w:pPr>
+      <w:r>
+        <w:rPr>
+          <w:rStyle w:val="normaltextrun"/>
+          <w:rFonts w:ascii="Calibri" w:hAnsi="Calibri" w:cs="Calibri"/>
+          <w:sz w:val="22"/>
+          <w:szCs w:val="22"/>
+          <w:u w:val="single"/>
+          <w:lang w:val="es-ES"/>
+        </w:rPr>
+        <w:t>Gestor de Correo:</w:t>
+      </w:r>
+      <w:r>
+        <w:rPr>
+          <w:rStyle w:val="eop"/>
+          <w:rFonts w:ascii="Calibri" w:hAnsi="Calibri" w:cs="Calibri"/>
+          <w:sz w:val="22"/>
+          <w:szCs w:val="22"/>
+        </w:rPr>
+        <w:t> </w:t>
+      </w:r>
+    </w:p>
+    <w:p>
+      <w:pPr>
+        <w:pStyle w:val="paragraph"/>
+        <w:numPr>
+          <w:ilvl w:val="0"/>
+          <w:numId w:val="45"/>
+        </w:numPr>
+        <w:spacing w:before="0" w:beforeAutospacing="0" w:after="0" w:afterAutospacing="0"/>
+        <w:ind w:left="1080" w:firstLine="0"/>
+        <w:jc w:val="both"/>
+        <w:textAlignment w:val="baseline"/>
+        <w:rPr>
+          <w:rFonts w:ascii="Calibri" w:hAnsi="Calibri" w:cs="Calibri"/>
+          <w:sz w:val="22"/>
+          <w:szCs w:val="22"/>
+        </w:rPr>
+      </w:pPr>
+      <w:r>
+        <w:rPr>
+          <w:rStyle w:val="normaltextrun"/>
+          <w:rFonts w:ascii="Calibri" w:hAnsi="Calibri" w:cs="Calibri"/>
+          <w:sz w:val="22"/>
+          <w:szCs w:val="22"/>
+          <w:lang w:val="es-ES"/>
+        </w:rPr>
+        <w:t>Los gestores de correo soportados para envío de estos serán: Microsoft Outlook, Gmail.</w:t>
+      </w:r>
+      <w:r>
+        <w:rPr>
+          <w:rStyle w:val="eop"/>
+          <w:rFonts w:ascii="Calibri" w:hAnsi="Calibri" w:cs="Calibri"/>
+          <w:sz w:val="22"/>
+          <w:szCs w:val="22"/>
+        </w:rPr>
+        <w:t> </w:t>
+      </w:r>
+    </w:p>
+    <w:p>
+      <w:pPr>
         <w:spacing w:after="200" w:line="276" w:lineRule="auto"/>
         <w:rPr>
           <w:b/>
           <w:bCs/>
           <w:sz w:val="20"/>
           <w:szCs w:val="20"/>
-          <w:lang w:val="es-ES_tradnl" w:eastAsia="en-US"/>
+          <w:lang w:eastAsia="en-US"/>
         </w:rPr>
       </w:pPr>
     </w:p>
@@ -2534,14 +3745,398 @@
     </w:p>
     <w:p>
       <w:pPr>
-        <w:rPr>
-          <w:lang w:val="es-CL"/>
-        </w:rPr>
-      </w:pPr>
+        <w:pStyle w:val="paragraph"/>
+        <w:spacing w:before="0" w:beforeAutospacing="0" w:after="0" w:afterAutospacing="0"/>
+        <w:textAlignment w:val="baseline"/>
+        <w:rPr>
+          <w:rStyle w:val="eop"/>
+          <w:rFonts w:ascii="Arial" w:hAnsi="Arial" w:cs="Arial"/>
+          <w:sz w:val="22"/>
+          <w:szCs w:val="22"/>
+        </w:rPr>
+      </w:pPr>
+      <w:r>
+        <w:rPr>
+          <w:rStyle w:val="normaltextrun"/>
+          <w:rFonts w:ascii="Arial" w:hAnsi="Arial" w:cs="Arial"/>
+          <w:sz w:val="22"/>
+          <w:szCs w:val="22"/>
+          <w:lang w:val="es-ES"/>
+        </w:rPr>
+        <w:t>Los siguientes ítems no están considerados dentro del alcance de este Plan de Proyecto: </w:t>
+      </w:r>
+      <w:r>
+        <w:rPr>
+          <w:rStyle w:val="eop"/>
+          <w:rFonts w:ascii="Arial" w:hAnsi="Arial" w:cs="Arial"/>
+          <w:sz w:val="22"/>
+          <w:szCs w:val="22"/>
+        </w:rPr>
+        <w:t> </w:t>
+      </w:r>
     </w:p>
     <w:p>
       <w:pPr>
+        <w:pStyle w:val="paragraph"/>
+        <w:spacing w:before="0" w:beforeAutospacing="0" w:after="0" w:afterAutospacing="0"/>
+        <w:textAlignment w:val="baseline"/>
+        <w:rPr>
+          <w:rFonts w:ascii="Segoe UI" w:hAnsi="Segoe UI" w:cs="Segoe UI"/>
+          <w:sz w:val="18"/>
+          <w:szCs w:val="18"/>
+        </w:rPr>
+      </w:pPr>
+    </w:p>
+    <w:p>
+      <w:pPr>
+        <w:pStyle w:val="paragraph"/>
+        <w:numPr>
+          <w:ilvl w:val="0"/>
+          <w:numId w:val="46"/>
+        </w:numPr>
+        <w:spacing w:before="0" w:beforeAutospacing="0" w:after="0" w:afterAutospacing="0"/>
+        <w:ind w:left="1080" w:firstLine="0"/>
+        <w:textAlignment w:val="baseline"/>
+        <w:rPr>
+          <w:rFonts w:ascii="Calibri" w:hAnsi="Calibri" w:cs="Calibri"/>
+          <w:sz w:val="22"/>
+          <w:szCs w:val="22"/>
+        </w:rPr>
+      </w:pPr>
+      <w:r>
+        <w:rPr>
+          <w:rStyle w:val="normaltextrun"/>
+          <w:rFonts w:ascii="Calibri" w:hAnsi="Calibri" w:cs="Calibri"/>
+          <w:sz w:val="22"/>
+          <w:szCs w:val="22"/>
+          <w:lang w:val="es-CL"/>
+        </w:rPr>
+        <w:t>No se realizarán pruebas no funcionales (Carga, estrés, etc.).</w:t>
+      </w:r>
+      <w:r>
+        <w:rPr>
+          <w:rStyle w:val="eop"/>
+          <w:rFonts w:ascii="Calibri" w:hAnsi="Calibri" w:cs="Calibri"/>
+          <w:sz w:val="22"/>
+          <w:szCs w:val="22"/>
+        </w:rPr>
+        <w:t> </w:t>
+      </w:r>
+    </w:p>
+    <w:p>
+      <w:pPr>
+        <w:pStyle w:val="paragraph"/>
+        <w:numPr>
+          <w:ilvl w:val="0"/>
+          <w:numId w:val="46"/>
+        </w:numPr>
+        <w:spacing w:before="0" w:beforeAutospacing="0" w:after="0" w:afterAutospacing="0"/>
+        <w:ind w:left="1080" w:firstLine="0"/>
+        <w:textAlignment w:val="baseline"/>
+        <w:rPr>
+          <w:rFonts w:ascii="Calibri" w:hAnsi="Calibri" w:cs="Calibri"/>
+          <w:sz w:val="22"/>
+          <w:szCs w:val="22"/>
+        </w:rPr>
+      </w:pPr>
+      <w:r>
+        <w:rPr>
+          <w:rStyle w:val="normaltextrun"/>
+          <w:rFonts w:ascii="Calibri" w:hAnsi="Calibri" w:cs="Calibri"/>
+          <w:sz w:val="22"/>
+          <w:szCs w:val="22"/>
+          <w:lang w:val="es-CL"/>
+        </w:rPr>
+        <w:t>Solo se realizarán pruebas en los siguientes navegadores</w:t>
+      </w:r>
+      <w:r>
+        <w:rPr>
+          <w:rStyle w:val="normaltextrun"/>
+          <w:rFonts w:ascii="Calibri" w:hAnsi="Calibri" w:cs="Calibri"/>
+          <w:sz w:val="22"/>
+          <w:szCs w:val="22"/>
+          <w:lang w:val="es-ES"/>
+        </w:rPr>
+        <w:t xml:space="preserve"> (Google Chrome, Edge, Mozilla</w:t>
+      </w:r>
+      <w:r>
+        <w:rPr>
+          <w:rStyle w:val="normaltextrun"/>
+          <w:rFonts w:ascii="Calibri" w:hAnsi="Calibri" w:cs="Calibri"/>
+          <w:sz w:val="22"/>
+          <w:szCs w:val="22"/>
+          <w:lang w:val="es-CL"/>
+        </w:rPr>
+        <w:t>).</w:t>
+      </w:r>
+      <w:r>
+        <w:rPr>
+          <w:rStyle w:val="eop"/>
+          <w:rFonts w:ascii="Calibri" w:hAnsi="Calibri" w:cs="Calibri"/>
+          <w:sz w:val="22"/>
+          <w:szCs w:val="22"/>
+        </w:rPr>
+        <w:t> </w:t>
+      </w:r>
+    </w:p>
+    <w:p>
+      <w:pPr>
+        <w:pStyle w:val="paragraph"/>
+        <w:numPr>
+          <w:ilvl w:val="0"/>
+          <w:numId w:val="47"/>
+        </w:numPr>
+        <w:spacing w:before="0" w:beforeAutospacing="0" w:after="0" w:afterAutospacing="0"/>
+        <w:ind w:left="1080" w:firstLine="0"/>
+        <w:textAlignment w:val="baseline"/>
+        <w:rPr>
+          <w:rFonts w:ascii="Calibri" w:hAnsi="Calibri" w:cs="Calibri"/>
+          <w:sz w:val="22"/>
+          <w:szCs w:val="22"/>
+        </w:rPr>
+      </w:pPr>
+      <w:r>
+        <w:rPr>
+          <w:rStyle w:val="normaltextrun"/>
+          <w:rFonts w:ascii="Calibri" w:hAnsi="Calibri" w:cs="Calibri"/>
+          <w:sz w:val="22"/>
+          <w:szCs w:val="22"/>
+          <w:lang w:val="es-CL"/>
+        </w:rPr>
+        <w:t>No se realizarán pruebas automatizadas.</w:t>
+      </w:r>
+      <w:r>
+        <w:rPr>
+          <w:rStyle w:val="eop"/>
+          <w:rFonts w:ascii="Calibri" w:hAnsi="Calibri" w:cs="Calibri"/>
+          <w:sz w:val="22"/>
+          <w:szCs w:val="22"/>
+        </w:rPr>
+        <w:t> </w:t>
+      </w:r>
+    </w:p>
+    <w:p>
+      <w:pPr>
+        <w:pStyle w:val="paragraph"/>
+        <w:numPr>
+          <w:ilvl w:val="0"/>
+          <w:numId w:val="47"/>
+        </w:numPr>
+        <w:spacing w:before="0" w:beforeAutospacing="0" w:after="0" w:afterAutospacing="0"/>
+        <w:ind w:left="1080" w:firstLine="0"/>
+        <w:textAlignment w:val="baseline"/>
+        <w:rPr>
+          <w:rFonts w:ascii="Calibri" w:hAnsi="Calibri" w:cs="Calibri"/>
+          <w:sz w:val="22"/>
+          <w:szCs w:val="22"/>
+        </w:rPr>
+      </w:pPr>
+      <w:r>
+        <w:rPr>
+          <w:rStyle w:val="normaltextrun"/>
+          <w:rFonts w:ascii="Calibri" w:hAnsi="Calibri" w:cs="Calibri"/>
+          <w:sz w:val="22"/>
+          <w:szCs w:val="22"/>
+          <w:lang w:val="es-CL"/>
+        </w:rPr>
+        <w:t>No se realizarán pruebas de </w:t>
+      </w:r>
+      <w:r>
+        <w:rPr>
+          <w:rStyle w:val="eop"/>
+          <w:rFonts w:ascii="Calibri" w:hAnsi="Calibri" w:cs="Calibri"/>
+          <w:sz w:val="22"/>
+          <w:szCs w:val="22"/>
+        </w:rPr>
+        <w:t> </w:t>
+      </w:r>
+    </w:p>
+    <w:p>
+      <w:pPr>
+        <w:pStyle w:val="paragraph"/>
+        <w:numPr>
+          <w:ilvl w:val="0"/>
+          <w:numId w:val="47"/>
+        </w:numPr>
+        <w:spacing w:before="0" w:beforeAutospacing="0" w:after="0" w:afterAutospacing="0"/>
+        <w:ind w:left="1080" w:firstLine="0"/>
+        <w:textAlignment w:val="baseline"/>
+        <w:rPr>
+          <w:rFonts w:ascii="Calibri" w:hAnsi="Calibri" w:cs="Calibri"/>
+          <w:sz w:val="22"/>
+          <w:szCs w:val="22"/>
+        </w:rPr>
+      </w:pPr>
+      <w:r>
+        <w:rPr>
+          <w:rStyle w:val="normaltextrun"/>
+          <w:rFonts w:ascii="Calibri" w:hAnsi="Calibri" w:cs="Calibri"/>
+          <w:sz w:val="22"/>
+          <w:szCs w:val="22"/>
+          <w:lang w:val="es-CL"/>
+        </w:rPr>
+        <w:lastRenderedPageBreak/>
+        <w:t>No se realizarán pruebas caja blanca.</w:t>
+      </w:r>
+      <w:r>
+        <w:rPr>
+          <w:rStyle w:val="eop"/>
+          <w:rFonts w:ascii="Calibri" w:hAnsi="Calibri" w:cs="Calibri"/>
+          <w:sz w:val="22"/>
+          <w:szCs w:val="22"/>
+        </w:rPr>
+        <w:t> </w:t>
+      </w:r>
+    </w:p>
+    <w:p>
+      <w:pPr>
+        <w:pStyle w:val="paragraph"/>
+        <w:numPr>
+          <w:ilvl w:val="0"/>
+          <w:numId w:val="47"/>
+        </w:numPr>
+        <w:spacing w:before="0" w:beforeAutospacing="0" w:after="0" w:afterAutospacing="0"/>
+        <w:ind w:left="1080" w:firstLine="0"/>
+        <w:textAlignment w:val="baseline"/>
+        <w:rPr>
+          <w:rFonts w:ascii="Calibri" w:hAnsi="Calibri" w:cs="Calibri"/>
+          <w:sz w:val="22"/>
+          <w:szCs w:val="22"/>
+        </w:rPr>
+      </w:pPr>
+      <w:r>
+        <w:rPr>
+          <w:rStyle w:val="normaltextrun"/>
+          <w:rFonts w:ascii="Calibri" w:hAnsi="Calibri" w:cs="Calibri"/>
+          <w:sz w:val="22"/>
+          <w:szCs w:val="22"/>
+          <w:lang w:val="es-CL"/>
+        </w:rPr>
+        <w:t>No se realizarán pruebas de seguridad.</w:t>
+      </w:r>
+      <w:r>
+        <w:rPr>
+          <w:rStyle w:val="eop"/>
+          <w:rFonts w:ascii="Calibri" w:hAnsi="Calibri" w:cs="Calibri"/>
+          <w:sz w:val="22"/>
+          <w:szCs w:val="22"/>
+        </w:rPr>
+        <w:t> </w:t>
+      </w:r>
+    </w:p>
+    <w:p>
+      <w:pPr>
+        <w:pStyle w:val="paragraph"/>
+        <w:numPr>
+          <w:ilvl w:val="0"/>
+          <w:numId w:val="47"/>
+        </w:numPr>
+        <w:spacing w:before="0" w:beforeAutospacing="0" w:after="0" w:afterAutospacing="0"/>
+        <w:ind w:left="1080" w:firstLine="0"/>
+        <w:textAlignment w:val="baseline"/>
+        <w:rPr>
+          <w:rFonts w:ascii="Calibri" w:hAnsi="Calibri" w:cs="Calibri"/>
+          <w:sz w:val="22"/>
+          <w:szCs w:val="22"/>
+        </w:rPr>
+      </w:pPr>
+      <w:r>
+        <w:rPr>
+          <w:rStyle w:val="normaltextrun"/>
+          <w:rFonts w:ascii="Calibri" w:hAnsi="Calibri" w:cs="Calibri"/>
+          <w:sz w:val="22"/>
+          <w:szCs w:val="22"/>
+          <w:lang w:val="es-CL"/>
+        </w:rPr>
+        <w:t>No se realizarán validaciones de Loguin en la plataforma.</w:t>
+      </w:r>
+      <w:r>
+        <w:rPr>
+          <w:rStyle w:val="eop"/>
+          <w:rFonts w:ascii="Calibri" w:hAnsi="Calibri" w:cs="Calibri"/>
+          <w:sz w:val="22"/>
+          <w:szCs w:val="22"/>
+        </w:rPr>
+        <w:t> </w:t>
+      </w:r>
+    </w:p>
+    <w:p>
+      <w:pPr>
+        <w:pStyle w:val="paragraph"/>
+        <w:numPr>
+          <w:ilvl w:val="0"/>
+          <w:numId w:val="48"/>
+        </w:numPr>
+        <w:spacing w:before="0" w:beforeAutospacing="0" w:after="0" w:afterAutospacing="0"/>
+        <w:ind w:left="1080" w:firstLine="0"/>
+        <w:textAlignment w:val="baseline"/>
+        <w:rPr>
+          <w:rFonts w:ascii="Calibri" w:hAnsi="Calibri" w:cs="Calibri"/>
+          <w:sz w:val="22"/>
+          <w:szCs w:val="22"/>
+        </w:rPr>
+      </w:pPr>
+      <w:r>
+        <w:rPr>
+          <w:rStyle w:val="normaltextrun"/>
+          <w:rFonts w:ascii="Calibri" w:hAnsi="Calibri" w:cs="Calibri"/>
+          <w:sz w:val="22"/>
+          <w:szCs w:val="22"/>
+          <w:lang w:val="es-CL"/>
+        </w:rPr>
+        <w:t>No se realizarán validaciones en BD.</w:t>
+      </w:r>
+      <w:r>
+        <w:rPr>
+          <w:rStyle w:val="eop"/>
+          <w:rFonts w:ascii="Calibri" w:hAnsi="Calibri" w:cs="Calibri"/>
+          <w:sz w:val="22"/>
+          <w:szCs w:val="22"/>
+        </w:rPr>
+        <w:t> </w:t>
+      </w:r>
+    </w:p>
+    <w:p>
+      <w:pPr>
+        <w:pStyle w:val="paragraph"/>
+        <w:numPr>
+          <w:ilvl w:val="0"/>
+          <w:numId w:val="48"/>
+        </w:numPr>
+        <w:spacing w:before="0" w:beforeAutospacing="0" w:after="0" w:afterAutospacing="0"/>
+        <w:ind w:left="1080" w:firstLine="0"/>
+        <w:textAlignment w:val="baseline"/>
+        <w:rPr>
+          <w:rFonts w:ascii="Calibri" w:hAnsi="Calibri" w:cs="Calibri"/>
+          <w:sz w:val="22"/>
+          <w:szCs w:val="22"/>
+        </w:rPr>
+      </w:pPr>
+      <w:r>
+        <w:rPr>
+          <w:rStyle w:val="normaltextrun"/>
+          <w:rFonts w:ascii="Calibri" w:hAnsi="Calibri" w:cs="Calibri"/>
+          <w:sz w:val="22"/>
+          <w:szCs w:val="22"/>
+          <w:lang w:val="es-CL"/>
+        </w:rPr>
+        <w:t>No se realizarán pruebas de los gestores de impresión de cada navegador.</w:t>
+      </w:r>
+      <w:r>
+        <w:rPr>
+          <w:rStyle w:val="eop"/>
+          <w:rFonts w:ascii="Calibri" w:hAnsi="Calibri" w:cs="Calibri"/>
+          <w:sz w:val="22"/>
+          <w:szCs w:val="22"/>
+        </w:rPr>
+        <w:t> </w:t>
+      </w:r>
+    </w:p>
+    <w:p/>
+    <w:p>
+      <w:pPr>
         <w:pStyle w:val="Ttulo1"/>
+        <w:jc w:val="both"/>
         <w:rPr>
           <w:rFonts w:cs="Arial"/>
         </w:rPr>
@@ -2566,6 +4161,7 @@
       <w:pPr>
         <w:pStyle w:val="Ttulo1"/>
         <w:ind w:right="-94"/>
+        <w:jc w:val="both"/>
         <w:rPr>
           <w:rFonts w:cs="Arial"/>
         </w:rPr>
@@ -4394,6 +5990,155 @@
     </w:lvl>
   </w:abstractNum>
   <w:abstractNum w:abstractNumId="5" w15:restartNumberingAfterBreak="0">
+    <w:nsid w:val="09552AE9"/>
+    <w:multiLevelType w:val="multilevel"/>
+    <w:tmpl w:val="E034C738"/>
+    <w:lvl w:ilvl="0">
+      <w:start w:val="1"/>
+      <w:numFmt w:val="bullet"/>
+      <w:lvlText w:val=""/>
+      <w:lvlJc w:val="left"/>
+      <w:pPr>
+        <w:tabs>
+          <w:tab w:val="num" w:pos="720"/>
+        </w:tabs>
+        <w:ind w:left="720" w:hanging="360"/>
+      </w:pPr>
+      <w:rPr>
+        <w:rFonts w:ascii="Symbol" w:hAnsi="Symbol" w:hint="default"/>
+        <w:sz w:val="20"/>
+      </w:rPr>
+    </w:lvl>
+    <w:lvl w:ilvl="1" w:tentative="1">
+      <w:start w:val="1"/>
+      <w:numFmt w:val="bullet"/>
+      <w:lvlText w:val=""/>
+      <w:lvlJc w:val="left"/>
+      <w:pPr>
+        <w:tabs>
+          <w:tab w:val="num" w:pos="1440"/>
+        </w:tabs>
+        <w:ind w:left="1440" w:hanging="360"/>
+      </w:pPr>
+      <w:rPr>
+        <w:rFonts w:ascii="Symbol" w:hAnsi="Symbol" w:hint="default"/>
+        <w:sz w:val="20"/>
+      </w:rPr>
+    </w:lvl>
+    <w:lvl w:ilvl="2" w:tentative="1">
+      <w:start w:val="1"/>
+      <w:numFmt w:val="bullet"/>
+      <w:lvlText w:val=""/>
+      <w:lvlJc w:val="left"/>
+      <w:pPr>
+        <w:tabs>
+          <w:tab w:val="num" w:pos="2160"/>
+        </w:tabs>
+        <w:ind w:left="2160" w:hanging="360"/>
+      </w:pPr>
+      <w:rPr>
+        <w:rFonts w:ascii="Symbol" w:hAnsi="Symbol" w:hint="default"/>
+        <w:sz w:val="20"/>
+      </w:rPr>
+    </w:lvl>
+    <w:lvl w:ilvl="3" w:tentative="1">
+      <w:start w:val="1"/>
+      <w:numFmt w:val="bullet"/>
+      <w:lvlText w:val=""/>
+      <w:lvlJc w:val="left"/>
+      <w:pPr>
+        <w:tabs>
+          <w:tab w:val="num" w:pos="2880"/>
+        </w:tabs>
+        <w:ind w:left="2880" w:hanging="360"/>
+      </w:pPr>
+      <w:rPr>
+        <w:rFonts w:ascii="Symbol" w:hAnsi="Symbol" w:hint="default"/>
+        <w:sz w:val="20"/>
+      </w:rPr>
+    </w:lvl>
+    <w:lvl w:ilvl="4" w:tentative="1">
+      <w:start w:val="1"/>
+      <w:numFmt w:val="bullet"/>
+      <w:lvlText w:val=""/>
+      <w:lvlJc w:val="left"/>
+      <w:pPr>
+        <w:tabs>
+          <w:tab w:val="num" w:pos="3600"/>
+        </w:tabs>
+        <w:ind w:left="3600" w:hanging="360"/>
+      </w:pPr>
+      <w:rPr>
+        <w:rFonts w:ascii="Symbol" w:hAnsi="Symbol" w:hint="default"/>
+        <w:sz w:val="20"/>
+      </w:rPr>
+    </w:lvl>
+    <w:lvl w:ilvl="5" w:tentative="1">
+      <w:start w:val="1"/>
+      <w:numFmt w:val="bullet"/>
+      <w:lvlText w:val=""/>
+      <w:lvlJc w:val="left"/>
+      <w:pPr>
+        <w:tabs>
+          <w:tab w:val="num" w:pos="4320"/>
+        </w:tabs>
+        <w:ind w:left="4320" w:hanging="360"/>
+      </w:pPr>
+      <w:rPr>
+        <w:rFonts w:ascii="Symbol" w:hAnsi="Symbol" w:hint="default"/>
+        <w:sz w:val="20"/>
+      </w:rPr>
+    </w:lvl>
+    <w:lvl w:ilvl="6" w:tentative="1">
+      <w:start w:val="1"/>
+      <w:numFmt w:val="bullet"/>
+      <w:lvlText w:val=""/>
+      <w:lvlJc w:val="left"/>
+      <w:pPr>
+        <w:tabs>
+          <w:tab w:val="num" w:pos="5040"/>
+        </w:tabs>
+        <w:ind w:left="5040" w:hanging="360"/>
+      </w:pPr>
+      <w:rPr>
+        <w:rFonts w:ascii="Symbol" w:hAnsi="Symbol" w:hint="default"/>
+        <w:sz w:val="20"/>
+      </w:rPr>
+    </w:lvl>
+    <w:lvl w:ilvl="7" w:tentative="1">
+      <w:start w:val="1"/>
+      <w:numFmt w:val="bullet"/>
+      <w:lvlText w:val=""/>
+      <w:lvlJc w:val="left"/>
+      <w:pPr>
+        <w:tabs>
+          <w:tab w:val="num" w:pos="5760"/>
+        </w:tabs>
+        <w:ind w:left="5760" w:hanging="360"/>
+      </w:pPr>
+      <w:rPr>
+        <w:rFonts w:ascii="Symbol" w:hAnsi="Symbol" w:hint="default"/>
+        <w:sz w:val="20"/>
+      </w:rPr>
+    </w:lvl>
+    <w:lvl w:ilvl="8" w:tentative="1">
+      <w:start w:val="1"/>
+      <w:numFmt w:val="bullet"/>
+      <w:lvlText w:val=""/>
+      <w:lvlJc w:val="left"/>
+      <w:pPr>
+        <w:tabs>
+          <w:tab w:val="num" w:pos="6480"/>
+        </w:tabs>
+        <w:ind w:left="6480" w:hanging="360"/>
+      </w:pPr>
+      <w:rPr>
+        <w:rFonts w:ascii="Symbol" w:hAnsi="Symbol" w:hint="default"/>
+        <w:sz w:val="20"/>
+      </w:rPr>
+    </w:lvl>
+  </w:abstractNum>
+  <w:abstractNum w:abstractNumId="6" w15:restartNumberingAfterBreak="0">
     <w:nsid w:val="0AF1652B"/>
     <w:multiLevelType w:val="hybridMultilevel"/>
     <w:tmpl w:val="FE688C68"/>
@@ -4506,7 +6251,7 @@
       </w:rPr>
     </w:lvl>
   </w:abstractNum>
-  <w:abstractNum w:abstractNumId="6" w15:restartNumberingAfterBreak="0">
+  <w:abstractNum w:abstractNumId="7" w15:restartNumberingAfterBreak="0">
     <w:nsid w:val="0C250D71"/>
     <w:multiLevelType w:val="hybridMultilevel"/>
     <w:tmpl w:val="A5E03030"/>
@@ -4592,7 +6337,7 @@
       </w:pPr>
     </w:lvl>
   </w:abstractNum>
-  <w:abstractNum w:abstractNumId="7" w15:restartNumberingAfterBreak="0">
+  <w:abstractNum w:abstractNumId="8" w15:restartNumberingAfterBreak="0">
     <w:nsid w:val="0F07216B"/>
     <w:multiLevelType w:val="hybridMultilevel"/>
     <w:tmpl w:val="FE5245A2"/>
@@ -4705,7 +6450,7 @@
       </w:rPr>
     </w:lvl>
   </w:abstractNum>
-  <w:abstractNum w:abstractNumId="8" w15:restartNumberingAfterBreak="0">
+  <w:abstractNum w:abstractNumId="9" w15:restartNumberingAfterBreak="0">
     <w:nsid w:val="0F572C48"/>
     <w:multiLevelType w:val="hybridMultilevel"/>
     <w:tmpl w:val="B0042DD8"/>
@@ -4791,7 +6536,156 @@
       </w:pPr>
     </w:lvl>
   </w:abstractNum>
-  <w:abstractNum w:abstractNumId="9" w15:restartNumberingAfterBreak="0">
+  <w:abstractNum w:abstractNumId="10" w15:restartNumberingAfterBreak="0">
+    <w:nsid w:val="0FF60513"/>
+    <w:multiLevelType w:val="multilevel"/>
+    <w:tmpl w:val="972CF8D6"/>
+    <w:lvl w:ilvl="0">
+      <w:start w:val="1"/>
+      <w:numFmt w:val="bullet"/>
+      <w:lvlText w:val=""/>
+      <w:lvlJc w:val="left"/>
+      <w:pPr>
+        <w:tabs>
+          <w:tab w:val="num" w:pos="720"/>
+        </w:tabs>
+        <w:ind w:left="720" w:hanging="360"/>
+      </w:pPr>
+      <w:rPr>
+        <w:rFonts w:ascii="Symbol" w:hAnsi="Symbol" w:hint="default"/>
+        <w:sz w:val="20"/>
+      </w:rPr>
+    </w:lvl>
+    <w:lvl w:ilvl="1" w:tentative="1">
+      <w:start w:val="1"/>
+      <w:numFmt w:val="bullet"/>
+      <w:lvlText w:val=""/>
+      <w:lvlJc w:val="left"/>
+      <w:pPr>
+        <w:tabs>
+          <w:tab w:val="num" w:pos="1440"/>
+        </w:tabs>
+        <w:ind w:left="1440" w:hanging="360"/>
+      </w:pPr>
+      <w:rPr>
+        <w:rFonts w:ascii="Symbol" w:hAnsi="Symbol" w:hint="default"/>
+        <w:sz w:val="20"/>
+      </w:rPr>
+    </w:lvl>
+    <w:lvl w:ilvl="2" w:tentative="1">
+      <w:start w:val="1"/>
+      <w:numFmt w:val="bullet"/>
+      <w:lvlText w:val=""/>
+      <w:lvlJc w:val="left"/>
+      <w:pPr>
+        <w:tabs>
+          <w:tab w:val="num" w:pos="2160"/>
+        </w:tabs>
+        <w:ind w:left="2160" w:hanging="360"/>
+      </w:pPr>
+      <w:rPr>
+        <w:rFonts w:ascii="Symbol" w:hAnsi="Symbol" w:hint="default"/>
+        <w:sz w:val="20"/>
+      </w:rPr>
+    </w:lvl>
+    <w:lvl w:ilvl="3" w:tentative="1">
+      <w:start w:val="1"/>
+      <w:numFmt w:val="bullet"/>
+      <w:lvlText w:val=""/>
+      <w:lvlJc w:val="left"/>
+      <w:pPr>
+        <w:tabs>
+          <w:tab w:val="num" w:pos="2880"/>
+        </w:tabs>
+        <w:ind w:left="2880" w:hanging="360"/>
+      </w:pPr>
+      <w:rPr>
+        <w:rFonts w:ascii="Symbol" w:hAnsi="Symbol" w:hint="default"/>
+        <w:sz w:val="20"/>
+      </w:rPr>
+    </w:lvl>
+    <w:lvl w:ilvl="4" w:tentative="1">
+      <w:start w:val="1"/>
+      <w:numFmt w:val="bullet"/>
+      <w:lvlText w:val=""/>
+      <w:lvlJc w:val="left"/>
+      <w:pPr>
+        <w:tabs>
+          <w:tab w:val="num" w:pos="3600"/>
+        </w:tabs>
+        <w:ind w:left="3600" w:hanging="360"/>
+      </w:pPr>
+      <w:rPr>
+        <w:rFonts w:ascii="Symbol" w:hAnsi="Symbol" w:hint="default"/>
+        <w:sz w:val="20"/>
+      </w:rPr>
+    </w:lvl>
+    <w:lvl w:ilvl="5" w:tentative="1">
+      <w:start w:val="1"/>
+      <w:numFmt w:val="bullet"/>
+      <w:lvlText w:val=""/>
+      <w:lvlJc w:val="left"/>
+      <w:pPr>
+        <w:tabs>
+          <w:tab w:val="num" w:pos="4320"/>
+        </w:tabs>
+        <w:ind w:left="4320" w:hanging="360"/>
+      </w:pPr>
+      <w:rPr>
+        <w:rFonts w:ascii="Symbol" w:hAnsi="Symbol" w:hint="default"/>
+        <w:sz w:val="20"/>
+      </w:rPr>
+    </w:lvl>
+    <w:lvl w:ilvl="6" w:tentative="1">
+      <w:start w:val="1"/>
+      <w:numFmt w:val="bullet"/>
+      <w:lvlText w:val=""/>
+      <w:lvlJc w:val="left"/>
+      <w:pPr>
+        <w:tabs>
+          <w:tab w:val="num" w:pos="5040"/>
+        </w:tabs>
+        <w:ind w:left="5040" w:hanging="360"/>
+      </w:pPr>
+      <w:rPr>
+        <w:rFonts w:ascii="Symbol" w:hAnsi="Symbol" w:hint="default"/>
+        <w:sz w:val="20"/>
+      </w:rPr>
+    </w:lvl>
+    <w:lvl w:ilvl="7" w:tentative="1">
+      <w:start w:val="1"/>
+      <w:numFmt w:val="bullet"/>
+      <w:lvlText w:val=""/>
+      <w:lvlJc w:val="left"/>
+      <w:pPr>
+        <w:tabs>
+          <w:tab w:val="num" w:pos="5760"/>
+        </w:tabs>
+        <w:ind w:left="5760" w:hanging="360"/>
+      </w:pPr>
+      <w:rPr>
+        <w:rFonts w:ascii="Symbol" w:hAnsi="Symbol" w:hint="default"/>
+        <w:sz w:val="20"/>
+      </w:rPr>
+    </w:lvl>
+    <w:lvl w:ilvl="8" w:tentative="1">
+      <w:start w:val="1"/>
+      <w:numFmt w:val="bullet"/>
+      <w:lvlText w:val=""/>
+      <w:lvlJc w:val="left"/>
+      <w:pPr>
+        <w:tabs>
+          <w:tab w:val="num" w:pos="6480"/>
+        </w:tabs>
+        <w:ind w:left="6480" w:hanging="360"/>
+      </w:pPr>
+      <w:rPr>
+        <w:rFonts w:ascii="Symbol" w:hAnsi="Symbol" w:hint="default"/>
+        <w:sz w:val="20"/>
+      </w:rPr>
+    </w:lvl>
+  </w:abstractNum>
+  <w:abstractNum w:abstractNumId="11" w15:restartNumberingAfterBreak="0">
     <w:nsid w:val="10A52BDF"/>
     <w:multiLevelType w:val="hybridMultilevel"/>
     <w:tmpl w:val="7270B3D4"/>
@@ -4905,7 +6799,7 @@
       </w:rPr>
     </w:lvl>
   </w:abstractNum>
-  <w:abstractNum w:abstractNumId="10" w15:restartNumberingAfterBreak="0">
+  <w:abstractNum w:abstractNumId="12" w15:restartNumberingAfterBreak="0">
     <w:nsid w:val="14DC6E35"/>
     <w:multiLevelType w:val="hybridMultilevel"/>
     <w:tmpl w:val="82DA6BC4"/>
@@ -5017,7 +6911,156 @@
       </w:rPr>
     </w:lvl>
   </w:abstractNum>
-  <w:abstractNum w:abstractNumId="11" w15:restartNumberingAfterBreak="0">
+  <w:abstractNum w:abstractNumId="13" w15:restartNumberingAfterBreak="0">
+    <w:nsid w:val="14F11B69"/>
+    <w:multiLevelType w:val="multilevel"/>
+    <w:tmpl w:val="A56A814A"/>
+    <w:lvl w:ilvl="0">
+      <w:start w:val="1"/>
+      <w:numFmt w:val="bullet"/>
+      <w:lvlText w:val=""/>
+      <w:lvlJc w:val="left"/>
+      <w:pPr>
+        <w:tabs>
+          <w:tab w:val="num" w:pos="720"/>
+        </w:tabs>
+        <w:ind w:left="720" w:hanging="360"/>
+      </w:pPr>
+      <w:rPr>
+        <w:rFonts w:ascii="Symbol" w:hAnsi="Symbol" w:hint="default"/>
+        <w:sz w:val="20"/>
+      </w:rPr>
+    </w:lvl>
+    <w:lvl w:ilvl="1" w:tentative="1">
+      <w:start w:val="1"/>
+      <w:numFmt w:val="bullet"/>
+      <w:lvlText w:val=""/>
+      <w:lvlJc w:val="left"/>
+      <w:pPr>
+        <w:tabs>
+          <w:tab w:val="num" w:pos="1440"/>
+        </w:tabs>
+        <w:ind w:left="1440" w:hanging="360"/>
+      </w:pPr>
+      <w:rPr>
+        <w:rFonts w:ascii="Symbol" w:hAnsi="Symbol" w:hint="default"/>
+        <w:sz w:val="20"/>
+      </w:rPr>
+    </w:lvl>
+    <w:lvl w:ilvl="2" w:tentative="1">
+      <w:start w:val="1"/>
+      <w:numFmt w:val="bullet"/>
+      <w:lvlText w:val=""/>
+      <w:lvlJc w:val="left"/>
+      <w:pPr>
+        <w:tabs>
+          <w:tab w:val="num" w:pos="2160"/>
+        </w:tabs>
+        <w:ind w:left="2160" w:hanging="360"/>
+      </w:pPr>
+      <w:rPr>
+        <w:rFonts w:ascii="Symbol" w:hAnsi="Symbol" w:hint="default"/>
+        <w:sz w:val="20"/>
+      </w:rPr>
+    </w:lvl>
+    <w:lvl w:ilvl="3" w:tentative="1">
+      <w:start w:val="1"/>
+      <w:numFmt w:val="bullet"/>
+      <w:lvlText w:val=""/>
+      <w:lvlJc w:val="left"/>
+      <w:pPr>
+        <w:tabs>
+          <w:tab w:val="num" w:pos="2880"/>
+        </w:tabs>
+        <w:ind w:left="2880" w:hanging="360"/>
+      </w:pPr>
+      <w:rPr>
+        <w:rFonts w:ascii="Symbol" w:hAnsi="Symbol" w:hint="default"/>
+        <w:sz w:val="20"/>
+      </w:rPr>
+    </w:lvl>
+    <w:lvl w:ilvl="4" w:tentative="1">
+      <w:start w:val="1"/>
+      <w:numFmt w:val="bullet"/>
+      <w:lvlText w:val=""/>
+      <w:lvlJc w:val="left"/>
+      <w:pPr>
+        <w:tabs>
+          <w:tab w:val="num" w:pos="3600"/>
+        </w:tabs>
+        <w:ind w:left="3600" w:hanging="360"/>
+      </w:pPr>
+      <w:rPr>
+        <w:rFonts w:ascii="Symbol" w:hAnsi="Symbol" w:hint="default"/>
+        <w:sz w:val="20"/>
+      </w:rPr>
+    </w:lvl>
+    <w:lvl w:ilvl="5" w:tentative="1">
+      <w:start w:val="1"/>
+      <w:numFmt w:val="bullet"/>
+      <w:lvlText w:val=""/>
+      <w:lvlJc w:val="left"/>
+      <w:pPr>
+        <w:tabs>
+          <w:tab w:val="num" w:pos="4320"/>
+        </w:tabs>
+        <w:ind w:left="4320" w:hanging="360"/>
+      </w:pPr>
+      <w:rPr>
+        <w:rFonts w:ascii="Symbol" w:hAnsi="Symbol" w:hint="default"/>
+        <w:sz w:val="20"/>
+      </w:rPr>
+    </w:lvl>
+    <w:lvl w:ilvl="6" w:tentative="1">
+      <w:start w:val="1"/>
+      <w:numFmt w:val="bullet"/>
+      <w:lvlText w:val=""/>
+      <w:lvlJc w:val="left"/>
+      <w:pPr>
+        <w:tabs>
+          <w:tab w:val="num" w:pos="5040"/>
+        </w:tabs>
+        <w:ind w:left="5040" w:hanging="360"/>
+      </w:pPr>
+      <w:rPr>
+        <w:rFonts w:ascii="Symbol" w:hAnsi="Symbol" w:hint="default"/>
+        <w:sz w:val="20"/>
+      </w:rPr>
+    </w:lvl>
+    <w:lvl w:ilvl="7" w:tentative="1">
+      <w:start w:val="1"/>
+      <w:numFmt w:val="bullet"/>
+      <w:lvlText w:val=""/>
+      <w:lvlJc w:val="left"/>
+      <w:pPr>
+        <w:tabs>
+          <w:tab w:val="num" w:pos="5760"/>
+        </w:tabs>
+        <w:ind w:left="5760" w:hanging="360"/>
+      </w:pPr>
+      <w:rPr>
+        <w:rFonts w:ascii="Symbol" w:hAnsi="Symbol" w:hint="default"/>
+        <w:sz w:val="20"/>
+      </w:rPr>
+    </w:lvl>
+    <w:lvl w:ilvl="8" w:tentative="1">
+      <w:start w:val="1"/>
+      <w:numFmt w:val="bullet"/>
+      <w:lvlText w:val=""/>
+      <w:lvlJc w:val="left"/>
+      <w:pPr>
+        <w:tabs>
+          <w:tab w:val="num" w:pos="6480"/>
+        </w:tabs>
+        <w:ind w:left="6480" w:hanging="360"/>
+      </w:pPr>
+      <w:rPr>
+        <w:rFonts w:ascii="Symbol" w:hAnsi="Symbol" w:hint="default"/>
+        <w:sz w:val="20"/>
+      </w:rPr>
+    </w:lvl>
+  </w:abstractNum>
+  <w:abstractNum w:abstractNumId="14" w15:restartNumberingAfterBreak="0">
     <w:nsid w:val="15092DDF"/>
     <w:multiLevelType w:val="hybridMultilevel"/>
     <w:tmpl w:val="9578C39E"/>
@@ -5130,7 +7173,7 @@
       </w:rPr>
     </w:lvl>
   </w:abstractNum>
-  <w:abstractNum w:abstractNumId="12" w15:restartNumberingAfterBreak="0">
+  <w:abstractNum w:abstractNumId="15" w15:restartNumberingAfterBreak="0">
     <w:nsid w:val="16526BDC"/>
     <w:multiLevelType w:val="hybridMultilevel"/>
     <w:tmpl w:val="35FC797C"/>
@@ -5244,7 +7287,7 @@
       </w:rPr>
     </w:lvl>
   </w:abstractNum>
-  <w:abstractNum w:abstractNumId="13" w15:restartNumberingAfterBreak="0">
+  <w:abstractNum w:abstractNumId="16" w15:restartNumberingAfterBreak="0">
     <w:nsid w:val="17BA006A"/>
     <w:multiLevelType w:val="hybridMultilevel"/>
     <w:tmpl w:val="45949440"/>
@@ -5358,7 +7401,7 @@
       </w:rPr>
     </w:lvl>
   </w:abstractNum>
-  <w:abstractNum w:abstractNumId="14" w15:restartNumberingAfterBreak="0">
+  <w:abstractNum w:abstractNumId="17" w15:restartNumberingAfterBreak="0">
     <w:nsid w:val="19157258"/>
     <w:multiLevelType w:val="hybridMultilevel"/>
     <w:tmpl w:val="BF582688"/>
@@ -5471,7 +7514,7 @@
       </w:rPr>
     </w:lvl>
   </w:abstractNum>
-  <w:abstractNum w:abstractNumId="15" w15:restartNumberingAfterBreak="0">
+  <w:abstractNum w:abstractNumId="18" w15:restartNumberingAfterBreak="0">
     <w:nsid w:val="1C243AA6"/>
     <w:multiLevelType w:val="multilevel"/>
     <w:tmpl w:val="E404EE88"/>
@@ -5622,7 +7665,7 @@
       </w:rPr>
     </w:lvl>
   </w:abstractNum>
-  <w:abstractNum w:abstractNumId="16" w15:restartNumberingAfterBreak="0">
+  <w:abstractNum w:abstractNumId="19" w15:restartNumberingAfterBreak="0">
     <w:nsid w:val="1C481F26"/>
     <w:multiLevelType w:val="hybridMultilevel"/>
     <w:tmpl w:val="537891F0"/>
@@ -5736,7 +7779,156 @@
       </w:rPr>
     </w:lvl>
   </w:abstractNum>
-  <w:abstractNum w:abstractNumId="17" w15:restartNumberingAfterBreak="0">
+  <w:abstractNum w:abstractNumId="20" w15:restartNumberingAfterBreak="0">
+    <w:nsid w:val="1D516CDE"/>
+    <w:multiLevelType w:val="multilevel"/>
+    <w:tmpl w:val="BFD83630"/>
+    <w:lvl w:ilvl="0">
+      <w:start w:val="1"/>
+      <w:numFmt w:val="bullet"/>
+      <w:lvlText w:val=""/>
+      <w:lvlJc w:val="left"/>
+      <w:pPr>
+        <w:tabs>
+          <w:tab w:val="num" w:pos="720"/>
+        </w:tabs>
+        <w:ind w:left="720" w:hanging="360"/>
+      </w:pPr>
+      <w:rPr>
+        <w:rFonts w:ascii="Symbol" w:hAnsi="Symbol" w:hint="default"/>
+        <w:sz w:val="20"/>
+      </w:rPr>
+    </w:lvl>
+    <w:lvl w:ilvl="1" w:tentative="1">
+      <w:start w:val="1"/>
+      <w:numFmt w:val="bullet"/>
+      <w:lvlText w:val=""/>
+      <w:lvlJc w:val="left"/>
+      <w:pPr>
+        <w:tabs>
+          <w:tab w:val="num" w:pos="1440"/>
+        </w:tabs>
+        <w:ind w:left="1440" w:hanging="360"/>
+      </w:pPr>
+      <w:rPr>
+        <w:rFonts w:ascii="Symbol" w:hAnsi="Symbol" w:hint="default"/>
+        <w:sz w:val="20"/>
+      </w:rPr>
+    </w:lvl>
+    <w:lvl w:ilvl="2" w:tentative="1">
+      <w:start w:val="1"/>
+      <w:numFmt w:val="bullet"/>
+      <w:lvlText w:val=""/>
+      <w:lvlJc w:val="left"/>
+      <w:pPr>
+        <w:tabs>
+          <w:tab w:val="num" w:pos="2160"/>
+        </w:tabs>
+        <w:ind w:left="2160" w:hanging="360"/>
+      </w:pPr>
+      <w:rPr>
+        <w:rFonts w:ascii="Symbol" w:hAnsi="Symbol" w:hint="default"/>
+        <w:sz w:val="20"/>
+      </w:rPr>
+    </w:lvl>
+    <w:lvl w:ilvl="3" w:tentative="1">
+      <w:start w:val="1"/>
+      <w:numFmt w:val="bullet"/>
+      <w:lvlText w:val=""/>
+      <w:lvlJc w:val="left"/>
+      <w:pPr>
+        <w:tabs>
+          <w:tab w:val="num" w:pos="2880"/>
+        </w:tabs>
+        <w:ind w:left="2880" w:hanging="360"/>
+      </w:pPr>
+      <w:rPr>
+        <w:rFonts w:ascii="Symbol" w:hAnsi="Symbol" w:hint="default"/>
+        <w:sz w:val="20"/>
+      </w:rPr>
+    </w:lvl>
+    <w:lvl w:ilvl="4" w:tentative="1">
+      <w:start w:val="1"/>
+      <w:numFmt w:val="bullet"/>
+      <w:lvlText w:val=""/>
+      <w:lvlJc w:val="left"/>
+      <w:pPr>
+        <w:tabs>
+          <w:tab w:val="num" w:pos="3600"/>
+        </w:tabs>
+        <w:ind w:left="3600" w:hanging="360"/>
+      </w:pPr>
+      <w:rPr>
+        <w:rFonts w:ascii="Symbol" w:hAnsi="Symbol" w:hint="default"/>
+        <w:sz w:val="20"/>
+      </w:rPr>
+    </w:lvl>
+    <w:lvl w:ilvl="5" w:tentative="1">
+      <w:start w:val="1"/>
+      <w:numFmt w:val="bullet"/>
+      <w:lvlText w:val=""/>
+      <w:lvlJc w:val="left"/>
+      <w:pPr>
+        <w:tabs>
+          <w:tab w:val="num" w:pos="4320"/>
+        </w:tabs>
+        <w:ind w:left="4320" w:hanging="360"/>
+      </w:pPr>
+      <w:rPr>
+        <w:rFonts w:ascii="Symbol" w:hAnsi="Symbol" w:hint="default"/>
+        <w:sz w:val="20"/>
+      </w:rPr>
+    </w:lvl>
+    <w:lvl w:ilvl="6" w:tentative="1">
+      <w:start w:val="1"/>
+      <w:numFmt w:val="bullet"/>
+      <w:lvlText w:val=""/>
+      <w:lvlJc w:val="left"/>
+      <w:pPr>
+        <w:tabs>
+          <w:tab w:val="num" w:pos="5040"/>
+        </w:tabs>
+        <w:ind w:left="5040" w:hanging="360"/>
+      </w:pPr>
+      <w:rPr>
+        <w:rFonts w:ascii="Symbol" w:hAnsi="Symbol" w:hint="default"/>
+        <w:sz w:val="20"/>
+      </w:rPr>
+    </w:lvl>
+    <w:lvl w:ilvl="7" w:tentative="1">
+      <w:start w:val="1"/>
+      <w:numFmt w:val="bullet"/>
+      <w:lvlText w:val=""/>
+      <w:lvlJc w:val="left"/>
+      <w:pPr>
+        <w:tabs>
+          <w:tab w:val="num" w:pos="5760"/>
+        </w:tabs>
+        <w:ind w:left="5760" w:hanging="360"/>
+      </w:pPr>
+      <w:rPr>
+        <w:rFonts w:ascii="Symbol" w:hAnsi="Symbol" w:hint="default"/>
+        <w:sz w:val="20"/>
+      </w:rPr>
+    </w:lvl>
+    <w:lvl w:ilvl="8" w:tentative="1">
+      <w:start w:val="1"/>
+      <w:numFmt w:val="bullet"/>
+      <w:lvlText w:val=""/>
+      <w:lvlJc w:val="left"/>
+      <w:pPr>
+        <w:tabs>
+          <w:tab w:val="num" w:pos="6480"/>
+        </w:tabs>
+        <w:ind w:left="6480" w:hanging="360"/>
+      </w:pPr>
+      <w:rPr>
+        <w:rFonts w:ascii="Symbol" w:hAnsi="Symbol" w:hint="default"/>
+        <w:sz w:val="20"/>
+      </w:rPr>
+    </w:lvl>
+  </w:abstractNum>
+  <w:abstractNum w:abstractNumId="21" w15:restartNumberingAfterBreak="0">
     <w:nsid w:val="226A6513"/>
     <w:multiLevelType w:val="hybridMultilevel"/>
     <w:tmpl w:val="C2A27006"/>
@@ -5849,7 +8041,7 @@
       </w:rPr>
     </w:lvl>
   </w:abstractNum>
-  <w:abstractNum w:abstractNumId="18" w15:restartNumberingAfterBreak="0">
+  <w:abstractNum w:abstractNumId="22" w15:restartNumberingAfterBreak="0">
     <w:nsid w:val="228A3CAC"/>
     <w:multiLevelType w:val="hybridMultilevel"/>
     <w:tmpl w:val="31142032"/>
@@ -5962,7 +8154,7 @@
       </w:rPr>
     </w:lvl>
   </w:abstractNum>
-  <w:abstractNum w:abstractNumId="19" w15:restartNumberingAfterBreak="0">
+  <w:abstractNum w:abstractNumId="23" w15:restartNumberingAfterBreak="0">
     <w:nsid w:val="25AA20D6"/>
     <w:multiLevelType w:val="hybridMultilevel"/>
     <w:tmpl w:val="B960100A"/>
@@ -6075,7 +8267,603 @@
       </w:rPr>
     </w:lvl>
   </w:abstractNum>
-  <w:abstractNum w:abstractNumId="20" w15:restartNumberingAfterBreak="0">
+  <w:abstractNum w:abstractNumId="24" w15:restartNumberingAfterBreak="0">
+    <w:nsid w:val="27496707"/>
+    <w:multiLevelType w:val="multilevel"/>
+    <w:tmpl w:val="761A3882"/>
+    <w:lvl w:ilvl="0">
+      <w:start w:val="1"/>
+      <w:numFmt w:val="bullet"/>
+      <w:lvlText w:val=""/>
+      <w:lvlJc w:val="left"/>
+      <w:pPr>
+        <w:tabs>
+          <w:tab w:val="num" w:pos="720"/>
+        </w:tabs>
+        <w:ind w:left="720" w:hanging="360"/>
+      </w:pPr>
+      <w:rPr>
+        <w:rFonts w:ascii="Symbol" w:hAnsi="Symbol" w:hint="default"/>
+        <w:sz w:val="20"/>
+      </w:rPr>
+    </w:lvl>
+    <w:lvl w:ilvl="1" w:tentative="1">
+      <w:start w:val="1"/>
+      <w:numFmt w:val="bullet"/>
+      <w:lvlText w:val=""/>
+      <w:lvlJc w:val="left"/>
+      <w:pPr>
+        <w:tabs>
+          <w:tab w:val="num" w:pos="1440"/>
+        </w:tabs>
+        <w:ind w:left="1440" w:hanging="360"/>
+      </w:pPr>
+      <w:rPr>
+        <w:rFonts w:ascii="Symbol" w:hAnsi="Symbol" w:hint="default"/>
+        <w:sz w:val="20"/>
+      </w:rPr>
+    </w:lvl>
+    <w:lvl w:ilvl="2" w:tentative="1">
+      <w:start w:val="1"/>
+      <w:numFmt w:val="bullet"/>
+      <w:lvlText w:val=""/>
+      <w:lvlJc w:val="left"/>
+      <w:pPr>
+        <w:tabs>
+          <w:tab w:val="num" w:pos="2160"/>
+        </w:tabs>
+        <w:ind w:left="2160" w:hanging="360"/>
+      </w:pPr>
+      <w:rPr>
+        <w:rFonts w:ascii="Symbol" w:hAnsi="Symbol" w:hint="default"/>
+        <w:sz w:val="20"/>
+      </w:rPr>
+    </w:lvl>
+    <w:lvl w:ilvl="3" w:tentative="1">
+      <w:start w:val="1"/>
+      <w:numFmt w:val="bullet"/>
+      <w:lvlText w:val=""/>
+      <w:lvlJc w:val="left"/>
+      <w:pPr>
+        <w:tabs>
+          <w:tab w:val="num" w:pos="2880"/>
+        </w:tabs>
+        <w:ind w:left="2880" w:hanging="360"/>
+      </w:pPr>
+      <w:rPr>
+        <w:rFonts w:ascii="Symbol" w:hAnsi="Symbol" w:hint="default"/>
+        <w:sz w:val="20"/>
+      </w:rPr>
+    </w:lvl>
+    <w:lvl w:ilvl="4" w:tentative="1">
+      <w:start w:val="1"/>
+      <w:numFmt w:val="bullet"/>
+      <w:lvlText w:val=""/>
+      <w:lvlJc w:val="left"/>
+      <w:pPr>
+        <w:tabs>
+          <w:tab w:val="num" w:pos="3600"/>
+        </w:tabs>
+        <w:ind w:left="3600" w:hanging="360"/>
+      </w:pPr>
+      <w:rPr>
+        <w:rFonts w:ascii="Symbol" w:hAnsi="Symbol" w:hint="default"/>
+        <w:sz w:val="20"/>
+      </w:rPr>
+    </w:lvl>
+    <w:lvl w:ilvl="5" w:tentative="1">
+      <w:start w:val="1"/>
+      <w:numFmt w:val="bullet"/>
+      <w:lvlText w:val=""/>
+      <w:lvlJc w:val="left"/>
+      <w:pPr>
+        <w:tabs>
+          <w:tab w:val="num" w:pos="4320"/>
+        </w:tabs>
+        <w:ind w:left="4320" w:hanging="360"/>
+      </w:pPr>
+      <w:rPr>
+        <w:rFonts w:ascii="Symbol" w:hAnsi="Symbol" w:hint="default"/>
+        <w:sz w:val="20"/>
+      </w:rPr>
+    </w:lvl>
+    <w:lvl w:ilvl="6" w:tentative="1">
+      <w:start w:val="1"/>
+      <w:numFmt w:val="bullet"/>
+      <w:lvlText w:val=""/>
+      <w:lvlJc w:val="left"/>
+      <w:pPr>
+        <w:tabs>
+          <w:tab w:val="num" w:pos="5040"/>
+        </w:tabs>
+        <w:ind w:left="5040" w:hanging="360"/>
+      </w:pPr>
+      <w:rPr>
+        <w:rFonts w:ascii="Symbol" w:hAnsi="Symbol" w:hint="default"/>
+        <w:sz w:val="20"/>
+      </w:rPr>
+    </w:lvl>
+    <w:lvl w:ilvl="7" w:tentative="1">
+      <w:start w:val="1"/>
+      <w:numFmt w:val="bullet"/>
+      <w:lvlText w:val=""/>
+      <w:lvlJc w:val="left"/>
+      <w:pPr>
+        <w:tabs>
+          <w:tab w:val="num" w:pos="5760"/>
+        </w:tabs>
+        <w:ind w:left="5760" w:hanging="360"/>
+      </w:pPr>
+      <w:rPr>
+        <w:rFonts w:ascii="Symbol" w:hAnsi="Symbol" w:hint="default"/>
+        <w:sz w:val="20"/>
+      </w:rPr>
+    </w:lvl>
+    <w:lvl w:ilvl="8" w:tentative="1">
+      <w:start w:val="1"/>
+      <w:numFmt w:val="bullet"/>
+      <w:lvlText w:val=""/>
+      <w:lvlJc w:val="left"/>
+      <w:pPr>
+        <w:tabs>
+          <w:tab w:val="num" w:pos="6480"/>
+        </w:tabs>
+        <w:ind w:left="6480" w:hanging="360"/>
+      </w:pPr>
+      <w:rPr>
+        <w:rFonts w:ascii="Symbol" w:hAnsi="Symbol" w:hint="default"/>
+        <w:sz w:val="20"/>
+      </w:rPr>
+    </w:lvl>
+  </w:abstractNum>
+  <w:abstractNum w:abstractNumId="25" w15:restartNumberingAfterBreak="0">
+    <w:nsid w:val="3C887BA4"/>
+    <w:multiLevelType w:val="multilevel"/>
+    <w:tmpl w:val="4B1E39D0"/>
+    <w:lvl w:ilvl="0">
+      <w:start w:val="1"/>
+      <w:numFmt w:val="bullet"/>
+      <w:lvlText w:val=""/>
+      <w:lvlJc w:val="left"/>
+      <w:pPr>
+        <w:tabs>
+          <w:tab w:val="num" w:pos="720"/>
+        </w:tabs>
+        <w:ind w:left="720" w:hanging="360"/>
+      </w:pPr>
+      <w:rPr>
+        <w:rFonts w:ascii="Symbol" w:hAnsi="Symbol" w:hint="default"/>
+        <w:sz w:val="20"/>
+      </w:rPr>
+    </w:lvl>
+    <w:lvl w:ilvl="1" w:tentative="1">
+      <w:start w:val="1"/>
+      <w:numFmt w:val="bullet"/>
+      <w:lvlText w:val=""/>
+      <w:lvlJc w:val="left"/>
+      <w:pPr>
+        <w:tabs>
+          <w:tab w:val="num" w:pos="1440"/>
+        </w:tabs>
+        <w:ind w:left="1440" w:hanging="360"/>
+      </w:pPr>
+      <w:rPr>
+        <w:rFonts w:ascii="Symbol" w:hAnsi="Symbol" w:hint="default"/>
+        <w:sz w:val="20"/>
+      </w:rPr>
+    </w:lvl>
+    <w:lvl w:ilvl="2" w:tentative="1">
+      <w:start w:val="1"/>
+      <w:numFmt w:val="bullet"/>
+      <w:lvlText w:val=""/>
+      <w:lvlJc w:val="left"/>
+      <w:pPr>
+        <w:tabs>
+          <w:tab w:val="num" w:pos="2160"/>
+        </w:tabs>
+        <w:ind w:left="2160" w:hanging="360"/>
+      </w:pPr>
+      <w:rPr>
+        <w:rFonts w:ascii="Symbol" w:hAnsi="Symbol" w:hint="default"/>
+        <w:sz w:val="20"/>
+      </w:rPr>
+    </w:lvl>
+    <w:lvl w:ilvl="3" w:tentative="1">
+      <w:start w:val="1"/>
+      <w:numFmt w:val="bullet"/>
+      <w:lvlText w:val=""/>
+      <w:lvlJc w:val="left"/>
+      <w:pPr>
+        <w:tabs>
+          <w:tab w:val="num" w:pos="2880"/>
+        </w:tabs>
+        <w:ind w:left="2880" w:hanging="360"/>
+      </w:pPr>
+      <w:rPr>
+        <w:rFonts w:ascii="Symbol" w:hAnsi="Symbol" w:hint="default"/>
+        <w:sz w:val="20"/>
+      </w:rPr>
+    </w:lvl>
+    <w:lvl w:ilvl="4" w:tentative="1">
+      <w:start w:val="1"/>
+      <w:numFmt w:val="bullet"/>
+      <w:lvlText w:val=""/>
+      <w:lvlJc w:val="left"/>
+      <w:pPr>
+        <w:tabs>
+          <w:tab w:val="num" w:pos="3600"/>
+        </w:tabs>
+        <w:ind w:left="3600" w:hanging="360"/>
+      </w:pPr>
+      <w:rPr>
+        <w:rFonts w:ascii="Symbol" w:hAnsi="Symbol" w:hint="default"/>
+        <w:sz w:val="20"/>
+      </w:rPr>
+    </w:lvl>
+    <w:lvl w:ilvl="5" w:tentative="1">
+      <w:start w:val="1"/>
+      <w:numFmt w:val="bullet"/>
+      <w:lvlText w:val=""/>
+      <w:lvlJc w:val="left"/>
+      <w:pPr>
+        <w:tabs>
+          <w:tab w:val="num" w:pos="4320"/>
+        </w:tabs>
+        <w:ind w:left="4320" w:hanging="360"/>
+      </w:pPr>
+      <w:rPr>
+        <w:rFonts w:ascii="Symbol" w:hAnsi="Symbol" w:hint="default"/>
+        <w:sz w:val="20"/>
+      </w:rPr>
+    </w:lvl>
+    <w:lvl w:ilvl="6" w:tentative="1">
+      <w:start w:val="1"/>
+      <w:numFmt w:val="bullet"/>
+      <w:lvlText w:val=""/>
+      <w:lvlJc w:val="left"/>
+      <w:pPr>
+        <w:tabs>
+          <w:tab w:val="num" w:pos="5040"/>
+        </w:tabs>
+        <w:ind w:left="5040" w:hanging="360"/>
+      </w:pPr>
+      <w:rPr>
+        <w:rFonts w:ascii="Symbol" w:hAnsi="Symbol" w:hint="default"/>
+        <w:sz w:val="20"/>
+      </w:rPr>
+    </w:lvl>
+    <w:lvl w:ilvl="7" w:tentative="1">
+      <w:start w:val="1"/>
+      <w:numFmt w:val="bullet"/>
+      <w:lvlText w:val=""/>
+      <w:lvlJc w:val="left"/>
+      <w:pPr>
+        <w:tabs>
+          <w:tab w:val="num" w:pos="5760"/>
+        </w:tabs>
+        <w:ind w:left="5760" w:hanging="360"/>
+      </w:pPr>
+      <w:rPr>
+        <w:rFonts w:ascii="Symbol" w:hAnsi="Symbol" w:hint="default"/>
+        <w:sz w:val="20"/>
+      </w:rPr>
+    </w:lvl>
+    <w:lvl w:ilvl="8" w:tentative="1">
+      <w:start w:val="1"/>
+      <w:numFmt w:val="bullet"/>
+      <w:lvlText w:val=""/>
+      <w:lvlJc w:val="left"/>
+      <w:pPr>
+        <w:tabs>
+          <w:tab w:val="num" w:pos="6480"/>
+        </w:tabs>
+        <w:ind w:left="6480" w:hanging="360"/>
+      </w:pPr>
+      <w:rPr>
+        <w:rFonts w:ascii="Symbol" w:hAnsi="Symbol" w:hint="default"/>
+        <w:sz w:val="20"/>
+      </w:rPr>
+    </w:lvl>
+  </w:abstractNum>
+  <w:abstractNum w:abstractNumId="26" w15:restartNumberingAfterBreak="0">
+    <w:nsid w:val="3C9A2C12"/>
+    <w:multiLevelType w:val="multilevel"/>
+    <w:tmpl w:val="C8F8494C"/>
+    <w:lvl w:ilvl="0">
+      <w:start w:val="1"/>
+      <w:numFmt w:val="bullet"/>
+      <w:lvlText w:val=""/>
+      <w:lvlJc w:val="left"/>
+      <w:pPr>
+        <w:tabs>
+          <w:tab w:val="num" w:pos="720"/>
+        </w:tabs>
+        <w:ind w:left="720" w:hanging="360"/>
+      </w:pPr>
+      <w:rPr>
+        <w:rFonts w:ascii="Symbol" w:hAnsi="Symbol" w:hint="default"/>
+        <w:sz w:val="20"/>
+      </w:rPr>
+    </w:lvl>
+    <w:lvl w:ilvl="1" w:tentative="1">
+      <w:start w:val="1"/>
+      <w:numFmt w:val="bullet"/>
+      <w:lvlText w:val=""/>
+      <w:lvlJc w:val="left"/>
+      <w:pPr>
+        <w:tabs>
+          <w:tab w:val="num" w:pos="1440"/>
+        </w:tabs>
+        <w:ind w:left="1440" w:hanging="360"/>
+      </w:pPr>
+      <w:rPr>
+        <w:rFonts w:ascii="Symbol" w:hAnsi="Symbol" w:hint="default"/>
+        <w:sz w:val="20"/>
+      </w:rPr>
+    </w:lvl>
+    <w:lvl w:ilvl="2" w:tentative="1">
+      <w:start w:val="1"/>
+      <w:numFmt w:val="bullet"/>
+      <w:lvlText w:val=""/>
+      <w:lvlJc w:val="left"/>
+      <w:pPr>
+        <w:tabs>
+          <w:tab w:val="num" w:pos="2160"/>
+        </w:tabs>
+        <w:ind w:left="2160" w:hanging="360"/>
+      </w:pPr>
+      <w:rPr>
+        <w:rFonts w:ascii="Symbol" w:hAnsi="Symbol" w:hint="default"/>
+        <w:sz w:val="20"/>
+      </w:rPr>
+    </w:lvl>
+    <w:lvl w:ilvl="3" w:tentative="1">
+      <w:start w:val="1"/>
+      <w:numFmt w:val="bullet"/>
+      <w:lvlText w:val=""/>
+      <w:lvlJc w:val="left"/>
+      <w:pPr>
+        <w:tabs>
+          <w:tab w:val="num" w:pos="2880"/>
+        </w:tabs>
+        <w:ind w:left="2880" w:hanging="360"/>
+      </w:pPr>
+      <w:rPr>
+        <w:rFonts w:ascii="Symbol" w:hAnsi="Symbol" w:hint="default"/>
+        <w:sz w:val="20"/>
+      </w:rPr>
+    </w:lvl>
+    <w:lvl w:ilvl="4" w:tentative="1">
+      <w:start w:val="1"/>
+      <w:numFmt w:val="bullet"/>
+      <w:lvlText w:val=""/>
+      <w:lvlJc w:val="left"/>
+      <w:pPr>
+        <w:tabs>
+          <w:tab w:val="num" w:pos="3600"/>
+        </w:tabs>
+        <w:ind w:left="3600" w:hanging="360"/>
+      </w:pPr>
+      <w:rPr>
+        <w:rFonts w:ascii="Symbol" w:hAnsi="Symbol" w:hint="default"/>
+        <w:sz w:val="20"/>
+      </w:rPr>
+    </w:lvl>
+    <w:lvl w:ilvl="5" w:tentative="1">
+      <w:start w:val="1"/>
+      <w:numFmt w:val="bullet"/>
+      <w:lvlText w:val=""/>
+      <w:lvlJc w:val="left"/>
+      <w:pPr>
+        <w:tabs>
+          <w:tab w:val="num" w:pos="4320"/>
+        </w:tabs>
+        <w:ind w:left="4320" w:hanging="360"/>
+      </w:pPr>
+      <w:rPr>
+        <w:rFonts w:ascii="Symbol" w:hAnsi="Symbol" w:hint="default"/>
+        <w:sz w:val="20"/>
+      </w:rPr>
+    </w:lvl>
+    <w:lvl w:ilvl="6" w:tentative="1">
+      <w:start w:val="1"/>
+      <w:numFmt w:val="bullet"/>
+      <w:lvlText w:val=""/>
+      <w:lvlJc w:val="left"/>
+      <w:pPr>
+        <w:tabs>
+          <w:tab w:val="num" w:pos="5040"/>
+        </w:tabs>
+        <w:ind w:left="5040" w:hanging="360"/>
+      </w:pPr>
+      <w:rPr>
+        <w:rFonts w:ascii="Symbol" w:hAnsi="Symbol" w:hint="default"/>
+        <w:sz w:val="20"/>
+      </w:rPr>
+    </w:lvl>
+    <w:lvl w:ilvl="7" w:tentative="1">
+      <w:start w:val="1"/>
+      <w:numFmt w:val="bullet"/>
+      <w:lvlText w:val=""/>
+      <w:lvlJc w:val="left"/>
+      <w:pPr>
+        <w:tabs>
+          <w:tab w:val="num" w:pos="5760"/>
+        </w:tabs>
+        <w:ind w:left="5760" w:hanging="360"/>
+      </w:pPr>
+      <w:rPr>
+        <w:rFonts w:ascii="Symbol" w:hAnsi="Symbol" w:hint="default"/>
+        <w:sz w:val="20"/>
+      </w:rPr>
+    </w:lvl>
+    <w:lvl w:ilvl="8" w:tentative="1">
+      <w:start w:val="1"/>
+      <w:numFmt w:val="bullet"/>
+      <w:lvlText w:val=""/>
+      <w:lvlJc w:val="left"/>
+      <w:pPr>
+        <w:tabs>
+          <w:tab w:val="num" w:pos="6480"/>
+        </w:tabs>
+        <w:ind w:left="6480" w:hanging="360"/>
+      </w:pPr>
+      <w:rPr>
+        <w:rFonts w:ascii="Symbol" w:hAnsi="Symbol" w:hint="default"/>
+        <w:sz w:val="20"/>
+      </w:rPr>
+    </w:lvl>
+  </w:abstractNum>
+  <w:abstractNum w:abstractNumId="27" w15:restartNumberingAfterBreak="0">
+    <w:nsid w:val="3F4D365D"/>
+    <w:multiLevelType w:val="multilevel"/>
+    <w:tmpl w:val="92D454E0"/>
+    <w:lvl w:ilvl="0">
+      <w:start w:val="1"/>
+      <w:numFmt w:val="bullet"/>
+      <w:lvlText w:val=""/>
+      <w:lvlJc w:val="left"/>
+      <w:pPr>
+        <w:tabs>
+          <w:tab w:val="num" w:pos="720"/>
+        </w:tabs>
+        <w:ind w:left="720" w:hanging="360"/>
+      </w:pPr>
+      <w:rPr>
+        <w:rFonts w:ascii="Symbol" w:hAnsi="Symbol" w:hint="default"/>
+        <w:sz w:val="20"/>
+      </w:rPr>
+    </w:lvl>
+    <w:lvl w:ilvl="1" w:tentative="1">
+      <w:start w:val="1"/>
+      <w:numFmt w:val="bullet"/>
+      <w:lvlText w:val=""/>
+      <w:lvlJc w:val="left"/>
+      <w:pPr>
+        <w:tabs>
+          <w:tab w:val="num" w:pos="1440"/>
+        </w:tabs>
+        <w:ind w:left="1440" w:hanging="360"/>
+      </w:pPr>
+      <w:rPr>
+        <w:rFonts w:ascii="Symbol" w:hAnsi="Symbol" w:hint="default"/>
+        <w:sz w:val="20"/>
+      </w:rPr>
+    </w:lvl>
+    <w:lvl w:ilvl="2" w:tentative="1">
+      <w:start w:val="1"/>
+      <w:numFmt w:val="bullet"/>
+      <w:lvlText w:val=""/>
+      <w:lvlJc w:val="left"/>
+      <w:pPr>
+        <w:tabs>
+          <w:tab w:val="num" w:pos="2160"/>
+        </w:tabs>
+        <w:ind w:left="2160" w:hanging="360"/>
+      </w:pPr>
+      <w:rPr>
+        <w:rFonts w:ascii="Symbol" w:hAnsi="Symbol" w:hint="default"/>
+        <w:sz w:val="20"/>
+      </w:rPr>
+    </w:lvl>
+    <w:lvl w:ilvl="3" w:tentative="1">
+      <w:start w:val="1"/>
+      <w:numFmt w:val="bullet"/>
+      <w:lvlText w:val=""/>
+      <w:lvlJc w:val="left"/>
+      <w:pPr>
+        <w:tabs>
+          <w:tab w:val="num" w:pos="2880"/>
+        </w:tabs>
+        <w:ind w:left="2880" w:hanging="360"/>
+      </w:pPr>
+      <w:rPr>
+        <w:rFonts w:ascii="Symbol" w:hAnsi="Symbol" w:hint="default"/>
+        <w:sz w:val="20"/>
+      </w:rPr>
+    </w:lvl>
+    <w:lvl w:ilvl="4" w:tentative="1">
+      <w:start w:val="1"/>
+      <w:numFmt w:val="bullet"/>
+      <w:lvlText w:val=""/>
+      <w:lvlJc w:val="left"/>
+      <w:pPr>
+        <w:tabs>
+          <w:tab w:val="num" w:pos="3600"/>
+        </w:tabs>
+        <w:ind w:left="3600" w:hanging="360"/>
+      </w:pPr>
+      <w:rPr>
+        <w:rFonts w:ascii="Symbol" w:hAnsi="Symbol" w:hint="default"/>
+        <w:sz w:val="20"/>
+      </w:rPr>
+    </w:lvl>
+    <w:lvl w:ilvl="5" w:tentative="1">
+      <w:start w:val="1"/>
+      <w:numFmt w:val="bullet"/>
+      <w:lvlText w:val=""/>
+      <w:lvlJc w:val="left"/>
+      <w:pPr>
+        <w:tabs>
+          <w:tab w:val="num" w:pos="4320"/>
+        </w:tabs>
+        <w:ind w:left="4320" w:hanging="360"/>
+      </w:pPr>
+      <w:rPr>
+        <w:rFonts w:ascii="Symbol" w:hAnsi="Symbol" w:hint="default"/>
+        <w:sz w:val="20"/>
+      </w:rPr>
+    </w:lvl>
+    <w:lvl w:ilvl="6" w:tentative="1">
+      <w:start w:val="1"/>
+      <w:numFmt w:val="bullet"/>
+      <w:lvlText w:val=""/>
+      <w:lvlJc w:val="left"/>
+      <w:pPr>
+        <w:tabs>
+          <w:tab w:val="num" w:pos="5040"/>
+        </w:tabs>
+        <w:ind w:left="5040" w:hanging="360"/>
+      </w:pPr>
+      <w:rPr>
+        <w:rFonts w:ascii="Symbol" w:hAnsi="Symbol" w:hint="default"/>
+        <w:sz w:val="20"/>
+      </w:rPr>
+    </w:lvl>
+    <w:lvl w:ilvl="7" w:tentative="1">
+      <w:start w:val="1"/>
+      <w:numFmt w:val="bullet"/>
+      <w:lvlText w:val=""/>
+      <w:lvlJc w:val="left"/>
+      <w:pPr>
+        <w:tabs>
+          <w:tab w:val="num" w:pos="5760"/>
+        </w:tabs>
+        <w:ind w:left="5760" w:hanging="360"/>
+      </w:pPr>
+      <w:rPr>
+        <w:rFonts w:ascii="Symbol" w:hAnsi="Symbol" w:hint="default"/>
+        <w:sz w:val="20"/>
+      </w:rPr>
+    </w:lvl>
+    <w:lvl w:ilvl="8" w:tentative="1">
+      <w:start w:val="1"/>
+      <w:numFmt w:val="bullet"/>
+      <w:lvlText w:val=""/>
+      <w:lvlJc w:val="left"/>
+      <w:pPr>
+        <w:tabs>
+          <w:tab w:val="num" w:pos="6480"/>
+        </w:tabs>
+        <w:ind w:left="6480" w:hanging="360"/>
+      </w:pPr>
+      <w:rPr>
+        <w:rFonts w:ascii="Symbol" w:hAnsi="Symbol" w:hint="default"/>
+        <w:sz w:val="20"/>
+      </w:rPr>
+    </w:lvl>
+  </w:abstractNum>
+  <w:abstractNum w:abstractNumId="28" w15:restartNumberingAfterBreak="0">
     <w:nsid w:val="45AB62B2"/>
     <w:multiLevelType w:val="hybridMultilevel"/>
     <w:tmpl w:val="22045188"/>
@@ -6188,7 +8976,7 @@
       </w:rPr>
     </w:lvl>
   </w:abstractNum>
-  <w:abstractNum w:abstractNumId="21" w15:restartNumberingAfterBreak="0">
+  <w:abstractNum w:abstractNumId="29" w15:restartNumberingAfterBreak="0">
     <w:nsid w:val="4A513E1B"/>
     <w:multiLevelType w:val="hybridMultilevel"/>
     <w:tmpl w:val="C000608A"/>
@@ -6301,7 +9089,7 @@
       </w:rPr>
     </w:lvl>
   </w:abstractNum>
-  <w:abstractNum w:abstractNumId="22" w15:restartNumberingAfterBreak="0">
+  <w:abstractNum w:abstractNumId="30" w15:restartNumberingAfterBreak="0">
     <w:nsid w:val="4DA50B1A"/>
     <w:multiLevelType w:val="hybridMultilevel"/>
     <w:tmpl w:val="0DE45E68"/>
@@ -6414,7 +9202,454 @@
       </w:rPr>
     </w:lvl>
   </w:abstractNum>
-  <w:abstractNum w:abstractNumId="23" w15:restartNumberingAfterBreak="0">
+  <w:abstractNum w:abstractNumId="31" w15:restartNumberingAfterBreak="0">
+    <w:nsid w:val="512D6E00"/>
+    <w:multiLevelType w:val="multilevel"/>
+    <w:tmpl w:val="9F74C6D4"/>
+    <w:lvl w:ilvl="0">
+      <w:start w:val="1"/>
+      <w:numFmt w:val="bullet"/>
+      <w:lvlText w:val=""/>
+      <w:lvlJc w:val="left"/>
+      <w:pPr>
+        <w:tabs>
+          <w:tab w:val="num" w:pos="720"/>
+        </w:tabs>
+        <w:ind w:left="720" w:hanging="360"/>
+      </w:pPr>
+      <w:rPr>
+        <w:rFonts w:ascii="Symbol" w:hAnsi="Symbol" w:hint="default"/>
+        <w:sz w:val="20"/>
+      </w:rPr>
+    </w:lvl>
+    <w:lvl w:ilvl="1" w:tentative="1">
+      <w:start w:val="1"/>
+      <w:numFmt w:val="bullet"/>
+      <w:lvlText w:val=""/>
+      <w:lvlJc w:val="left"/>
+      <w:pPr>
+        <w:tabs>
+          <w:tab w:val="num" w:pos="1440"/>
+        </w:tabs>
+        <w:ind w:left="1440" w:hanging="360"/>
+      </w:pPr>
+      <w:rPr>
+        <w:rFonts w:ascii="Symbol" w:hAnsi="Symbol" w:hint="default"/>
+        <w:sz w:val="20"/>
+      </w:rPr>
+    </w:lvl>
+    <w:lvl w:ilvl="2" w:tentative="1">
+      <w:start w:val="1"/>
+      <w:numFmt w:val="bullet"/>
+      <w:lvlText w:val=""/>
+      <w:lvlJc w:val="left"/>
+      <w:pPr>
+        <w:tabs>
+          <w:tab w:val="num" w:pos="2160"/>
+        </w:tabs>
+        <w:ind w:left="2160" w:hanging="360"/>
+      </w:pPr>
+      <w:rPr>
+        <w:rFonts w:ascii="Symbol" w:hAnsi="Symbol" w:hint="default"/>
+        <w:sz w:val="20"/>
+      </w:rPr>
+    </w:lvl>
+    <w:lvl w:ilvl="3" w:tentative="1">
+      <w:start w:val="1"/>
+      <w:numFmt w:val="bullet"/>
+      <w:lvlText w:val=""/>
+      <w:lvlJc w:val="left"/>
+      <w:pPr>
+        <w:tabs>
+          <w:tab w:val="num" w:pos="2880"/>
+        </w:tabs>
+        <w:ind w:left="2880" w:hanging="360"/>
+      </w:pPr>
+      <w:rPr>
+        <w:rFonts w:ascii="Symbol" w:hAnsi="Symbol" w:hint="default"/>
+        <w:sz w:val="20"/>
+      </w:rPr>
+    </w:lvl>
+    <w:lvl w:ilvl="4" w:tentative="1">
+      <w:start w:val="1"/>
+      <w:numFmt w:val="bullet"/>
+      <w:lvlText w:val=""/>
+      <w:lvlJc w:val="left"/>
+      <w:pPr>
+        <w:tabs>
+          <w:tab w:val="num" w:pos="3600"/>
+        </w:tabs>
+        <w:ind w:left="3600" w:hanging="360"/>
+      </w:pPr>
+      <w:rPr>
+        <w:rFonts w:ascii="Symbol" w:hAnsi="Symbol" w:hint="default"/>
+        <w:sz w:val="20"/>
+      </w:rPr>
+    </w:lvl>
+    <w:lvl w:ilvl="5" w:tentative="1">
+      <w:start w:val="1"/>
+      <w:numFmt w:val="bullet"/>
+      <w:lvlText w:val=""/>
+      <w:lvlJc w:val="left"/>
+      <w:pPr>
+        <w:tabs>
+          <w:tab w:val="num" w:pos="4320"/>
+        </w:tabs>
+        <w:ind w:left="4320" w:hanging="360"/>
+      </w:pPr>
+      <w:rPr>
+        <w:rFonts w:ascii="Symbol" w:hAnsi="Symbol" w:hint="default"/>
+        <w:sz w:val="20"/>
+      </w:rPr>
+    </w:lvl>
+    <w:lvl w:ilvl="6" w:tentative="1">
+      <w:start w:val="1"/>
+      <w:numFmt w:val="bullet"/>
+      <w:lvlText w:val=""/>
+      <w:lvlJc w:val="left"/>
+      <w:pPr>
+        <w:tabs>
+          <w:tab w:val="num" w:pos="5040"/>
+        </w:tabs>
+        <w:ind w:left="5040" w:hanging="360"/>
+      </w:pPr>
+      <w:rPr>
+        <w:rFonts w:ascii="Symbol" w:hAnsi="Symbol" w:hint="default"/>
+        <w:sz w:val="20"/>
+      </w:rPr>
+    </w:lvl>
+    <w:lvl w:ilvl="7" w:tentative="1">
+      <w:start w:val="1"/>
+      <w:numFmt w:val="bullet"/>
+      <w:lvlText w:val=""/>
+      <w:lvlJc w:val="left"/>
+      <w:pPr>
+        <w:tabs>
+          <w:tab w:val="num" w:pos="5760"/>
+        </w:tabs>
+        <w:ind w:left="5760" w:hanging="360"/>
+      </w:pPr>
+      <w:rPr>
+        <w:rFonts w:ascii="Symbol" w:hAnsi="Symbol" w:hint="default"/>
+        <w:sz w:val="20"/>
+      </w:rPr>
+    </w:lvl>
+    <w:lvl w:ilvl="8" w:tentative="1">
+      <w:start w:val="1"/>
+      <w:numFmt w:val="bullet"/>
+      <w:lvlText w:val=""/>
+      <w:lvlJc w:val="left"/>
+      <w:pPr>
+        <w:tabs>
+          <w:tab w:val="num" w:pos="6480"/>
+        </w:tabs>
+        <w:ind w:left="6480" w:hanging="360"/>
+      </w:pPr>
+      <w:rPr>
+        <w:rFonts w:ascii="Symbol" w:hAnsi="Symbol" w:hint="default"/>
+        <w:sz w:val="20"/>
+      </w:rPr>
+    </w:lvl>
+  </w:abstractNum>
+  <w:abstractNum w:abstractNumId="32" w15:restartNumberingAfterBreak="0">
+    <w:nsid w:val="54B145D4"/>
+    <w:multiLevelType w:val="multilevel"/>
+    <w:tmpl w:val="1FA0942C"/>
+    <w:lvl w:ilvl="0">
+      <w:start w:val="1"/>
+      <w:numFmt w:val="bullet"/>
+      <w:lvlText w:val=""/>
+      <w:lvlJc w:val="left"/>
+      <w:pPr>
+        <w:tabs>
+          <w:tab w:val="num" w:pos="720"/>
+        </w:tabs>
+        <w:ind w:left="720" w:hanging="360"/>
+      </w:pPr>
+      <w:rPr>
+        <w:rFonts w:ascii="Symbol" w:hAnsi="Symbol" w:hint="default"/>
+        <w:sz w:val="20"/>
+      </w:rPr>
+    </w:lvl>
+    <w:lvl w:ilvl="1" w:tentative="1">
+      <w:start w:val="1"/>
+      <w:numFmt w:val="bullet"/>
+      <w:lvlText w:val=""/>
+      <w:lvlJc w:val="left"/>
+      <w:pPr>
+        <w:tabs>
+          <w:tab w:val="num" w:pos="1440"/>
+        </w:tabs>
+        <w:ind w:left="1440" w:hanging="360"/>
+      </w:pPr>
+      <w:rPr>
+        <w:rFonts w:ascii="Symbol" w:hAnsi="Symbol" w:hint="default"/>
+        <w:sz w:val="20"/>
+      </w:rPr>
+    </w:lvl>
+    <w:lvl w:ilvl="2" w:tentative="1">
+      <w:start w:val="1"/>
+      <w:numFmt w:val="bullet"/>
+      <w:lvlText w:val=""/>
+      <w:lvlJc w:val="left"/>
+      <w:pPr>
+        <w:tabs>
+          <w:tab w:val="num" w:pos="2160"/>
+        </w:tabs>
+        <w:ind w:left="2160" w:hanging="360"/>
+      </w:pPr>
+      <w:rPr>
+        <w:rFonts w:ascii="Symbol" w:hAnsi="Symbol" w:hint="default"/>
+        <w:sz w:val="20"/>
+      </w:rPr>
+    </w:lvl>
+    <w:lvl w:ilvl="3" w:tentative="1">
+      <w:start w:val="1"/>
+      <w:numFmt w:val="bullet"/>
+      <w:lvlText w:val=""/>
+      <w:lvlJc w:val="left"/>
+      <w:pPr>
+        <w:tabs>
+          <w:tab w:val="num" w:pos="2880"/>
+        </w:tabs>
+        <w:ind w:left="2880" w:hanging="360"/>
+      </w:pPr>
+      <w:rPr>
+        <w:rFonts w:ascii="Symbol" w:hAnsi="Symbol" w:hint="default"/>
+        <w:sz w:val="20"/>
+      </w:rPr>
+    </w:lvl>
+    <w:lvl w:ilvl="4" w:tentative="1">
+      <w:start w:val="1"/>
+      <w:numFmt w:val="bullet"/>
+      <w:lvlText w:val=""/>
+      <w:lvlJc w:val="left"/>
+      <w:pPr>
+        <w:tabs>
+          <w:tab w:val="num" w:pos="3600"/>
+        </w:tabs>
+        <w:ind w:left="3600" w:hanging="360"/>
+      </w:pPr>
+      <w:rPr>
+        <w:rFonts w:ascii="Symbol" w:hAnsi="Symbol" w:hint="default"/>
+        <w:sz w:val="20"/>
+      </w:rPr>
+    </w:lvl>
+    <w:lvl w:ilvl="5" w:tentative="1">
+      <w:start w:val="1"/>
+      <w:numFmt w:val="bullet"/>
+      <w:lvlText w:val=""/>
+      <w:lvlJc w:val="left"/>
+      <w:pPr>
+        <w:tabs>
+          <w:tab w:val="num" w:pos="4320"/>
+        </w:tabs>
+        <w:ind w:left="4320" w:hanging="360"/>
+      </w:pPr>
+      <w:rPr>
+        <w:rFonts w:ascii="Symbol" w:hAnsi="Symbol" w:hint="default"/>
+        <w:sz w:val="20"/>
+      </w:rPr>
+    </w:lvl>
+    <w:lvl w:ilvl="6" w:tentative="1">
+      <w:start w:val="1"/>
+      <w:numFmt w:val="bullet"/>
+      <w:lvlText w:val=""/>
+      <w:lvlJc w:val="left"/>
+      <w:pPr>
+        <w:tabs>
+          <w:tab w:val="num" w:pos="5040"/>
+        </w:tabs>
+        <w:ind w:left="5040" w:hanging="360"/>
+      </w:pPr>
+      <w:rPr>
+        <w:rFonts w:ascii="Symbol" w:hAnsi="Symbol" w:hint="default"/>
+        <w:sz w:val="20"/>
+      </w:rPr>
+    </w:lvl>
+    <w:lvl w:ilvl="7" w:tentative="1">
+      <w:start w:val="1"/>
+      <w:numFmt w:val="bullet"/>
+      <w:lvlText w:val=""/>
+      <w:lvlJc w:val="left"/>
+      <w:pPr>
+        <w:tabs>
+          <w:tab w:val="num" w:pos="5760"/>
+        </w:tabs>
+        <w:ind w:left="5760" w:hanging="360"/>
+      </w:pPr>
+      <w:rPr>
+        <w:rFonts w:ascii="Symbol" w:hAnsi="Symbol" w:hint="default"/>
+        <w:sz w:val="20"/>
+      </w:rPr>
+    </w:lvl>
+    <w:lvl w:ilvl="8" w:tentative="1">
+      <w:start w:val="1"/>
+      <w:numFmt w:val="bullet"/>
+      <w:lvlText w:val=""/>
+      <w:lvlJc w:val="left"/>
+      <w:pPr>
+        <w:tabs>
+          <w:tab w:val="num" w:pos="6480"/>
+        </w:tabs>
+        <w:ind w:left="6480" w:hanging="360"/>
+      </w:pPr>
+      <w:rPr>
+        <w:rFonts w:ascii="Symbol" w:hAnsi="Symbol" w:hint="default"/>
+        <w:sz w:val="20"/>
+      </w:rPr>
+    </w:lvl>
+  </w:abstractNum>
+  <w:abstractNum w:abstractNumId="33" w15:restartNumberingAfterBreak="0">
+    <w:nsid w:val="581C746F"/>
+    <w:multiLevelType w:val="multilevel"/>
+    <w:tmpl w:val="0DF4961E"/>
+    <w:lvl w:ilvl="0">
+      <w:start w:val="1"/>
+      <w:numFmt w:val="bullet"/>
+      <w:lvlText w:val=""/>
+      <w:lvlJc w:val="left"/>
+      <w:pPr>
+        <w:tabs>
+          <w:tab w:val="num" w:pos="720"/>
+        </w:tabs>
+        <w:ind w:left="720" w:hanging="360"/>
+      </w:pPr>
+      <w:rPr>
+        <w:rFonts w:ascii="Symbol" w:hAnsi="Symbol" w:hint="default"/>
+        <w:sz w:val="20"/>
+      </w:rPr>
+    </w:lvl>
+    <w:lvl w:ilvl="1" w:tentative="1">
+      <w:start w:val="1"/>
+      <w:numFmt w:val="bullet"/>
+      <w:lvlText w:val=""/>
+      <w:lvlJc w:val="left"/>
+      <w:pPr>
+        <w:tabs>
+          <w:tab w:val="num" w:pos="1440"/>
+        </w:tabs>
+        <w:ind w:left="1440" w:hanging="360"/>
+      </w:pPr>
+      <w:rPr>
+        <w:rFonts w:ascii="Symbol" w:hAnsi="Symbol" w:hint="default"/>
+        <w:sz w:val="20"/>
+      </w:rPr>
+    </w:lvl>
+    <w:lvl w:ilvl="2" w:tentative="1">
+      <w:start w:val="1"/>
+      <w:numFmt w:val="bullet"/>
+      <w:lvlText w:val=""/>
+      <w:lvlJc w:val="left"/>
+      <w:pPr>
+        <w:tabs>
+          <w:tab w:val="num" w:pos="2160"/>
+        </w:tabs>
+        <w:ind w:left="2160" w:hanging="360"/>
+      </w:pPr>
+      <w:rPr>
+        <w:rFonts w:ascii="Symbol" w:hAnsi="Symbol" w:hint="default"/>
+        <w:sz w:val="20"/>
+      </w:rPr>
+    </w:lvl>
+    <w:lvl w:ilvl="3" w:tentative="1">
+      <w:start w:val="1"/>
+      <w:numFmt w:val="bullet"/>
+      <w:lvlText w:val=""/>
+      <w:lvlJc w:val="left"/>
+      <w:pPr>
+        <w:tabs>
+          <w:tab w:val="num" w:pos="2880"/>
+        </w:tabs>
+        <w:ind w:left="2880" w:hanging="360"/>
+      </w:pPr>
+      <w:rPr>
+        <w:rFonts w:ascii="Symbol" w:hAnsi="Symbol" w:hint="default"/>
+        <w:sz w:val="20"/>
+      </w:rPr>
+    </w:lvl>
+    <w:lvl w:ilvl="4" w:tentative="1">
+      <w:start w:val="1"/>
+      <w:numFmt w:val="bullet"/>
+      <w:lvlText w:val=""/>
+      <w:lvlJc w:val="left"/>
+      <w:pPr>
+        <w:tabs>
+          <w:tab w:val="num" w:pos="3600"/>
+        </w:tabs>
+        <w:ind w:left="3600" w:hanging="360"/>
+      </w:pPr>
+      <w:rPr>
+        <w:rFonts w:ascii="Symbol" w:hAnsi="Symbol" w:hint="default"/>
+        <w:sz w:val="20"/>
+      </w:rPr>
+    </w:lvl>
+    <w:lvl w:ilvl="5" w:tentative="1">
+      <w:start w:val="1"/>
+      <w:numFmt w:val="bullet"/>
+      <w:lvlText w:val=""/>
+      <w:lvlJc w:val="left"/>
+      <w:pPr>
+        <w:tabs>
+          <w:tab w:val="num" w:pos="4320"/>
+        </w:tabs>
+        <w:ind w:left="4320" w:hanging="360"/>
+      </w:pPr>
+      <w:rPr>
+        <w:rFonts w:ascii="Symbol" w:hAnsi="Symbol" w:hint="default"/>
+        <w:sz w:val="20"/>
+      </w:rPr>
+    </w:lvl>
+    <w:lvl w:ilvl="6" w:tentative="1">
+      <w:start w:val="1"/>
+      <w:numFmt w:val="bullet"/>
+      <w:lvlText w:val=""/>
+      <w:lvlJc w:val="left"/>
+      <w:pPr>
+        <w:tabs>
+          <w:tab w:val="num" w:pos="5040"/>
+        </w:tabs>
+        <w:ind w:left="5040" w:hanging="360"/>
+      </w:pPr>
+      <w:rPr>
+        <w:rFonts w:ascii="Symbol" w:hAnsi="Symbol" w:hint="default"/>
+        <w:sz w:val="20"/>
+      </w:rPr>
+    </w:lvl>
+    <w:lvl w:ilvl="7" w:tentative="1">
+      <w:start w:val="1"/>
+      <w:numFmt w:val="bullet"/>
+      <w:lvlText w:val=""/>
+      <w:lvlJc w:val="left"/>
+      <w:pPr>
+        <w:tabs>
+          <w:tab w:val="num" w:pos="5760"/>
+        </w:tabs>
+        <w:ind w:left="5760" w:hanging="360"/>
+      </w:pPr>
+      <w:rPr>
+        <w:rFonts w:ascii="Symbol" w:hAnsi="Symbol" w:hint="default"/>
+        <w:sz w:val="20"/>
+      </w:rPr>
+    </w:lvl>
+    <w:lvl w:ilvl="8" w:tentative="1">
+      <w:start w:val="1"/>
+      <w:numFmt w:val="bullet"/>
+      <w:lvlText w:val=""/>
+      <w:lvlJc w:val="left"/>
+      <w:pPr>
+        <w:tabs>
+          <w:tab w:val="num" w:pos="6480"/>
+        </w:tabs>
+        <w:ind w:left="6480" w:hanging="360"/>
+      </w:pPr>
+      <w:rPr>
+        <w:rFonts w:ascii="Symbol" w:hAnsi="Symbol" w:hint="default"/>
+        <w:sz w:val="20"/>
+      </w:rPr>
+    </w:lvl>
+  </w:abstractNum>
+  <w:abstractNum w:abstractNumId="34" w15:restartNumberingAfterBreak="0">
     <w:nsid w:val="583F2F41"/>
     <w:multiLevelType w:val="hybridMultilevel"/>
     <w:tmpl w:val="65BE82A4"/>
@@ -6527,7 +9762,7 @@
       </w:rPr>
     </w:lvl>
   </w:abstractNum>
-  <w:abstractNum w:abstractNumId="24" w15:restartNumberingAfterBreak="0">
+  <w:abstractNum w:abstractNumId="35" w15:restartNumberingAfterBreak="0">
     <w:nsid w:val="588C44BD"/>
     <w:multiLevelType w:val="hybridMultilevel"/>
     <w:tmpl w:val="A56C969E"/>
@@ -6640,7 +9875,7 @@
       </w:rPr>
     </w:lvl>
   </w:abstractNum>
-  <w:abstractNum w:abstractNumId="25" w15:restartNumberingAfterBreak="0">
+  <w:abstractNum w:abstractNumId="36" w15:restartNumberingAfterBreak="0">
     <w:nsid w:val="59154669"/>
     <w:multiLevelType w:val="hybridMultilevel"/>
     <w:tmpl w:val="C43CE616"/>
@@ -6781,7 +10016,7 @@
       </w:rPr>
     </w:lvl>
   </w:abstractNum>
-  <w:abstractNum w:abstractNumId="26" w15:restartNumberingAfterBreak="0">
+  <w:abstractNum w:abstractNumId="37" w15:restartNumberingAfterBreak="0">
     <w:nsid w:val="5A0D7E37"/>
     <w:multiLevelType w:val="hybridMultilevel"/>
     <w:tmpl w:val="9DD0A004"/>
@@ -6893,7 +10128,7 @@
       </w:rPr>
     </w:lvl>
   </w:abstractNum>
-  <w:abstractNum w:abstractNumId="27" w15:restartNumberingAfterBreak="0">
+  <w:abstractNum w:abstractNumId="38" w15:restartNumberingAfterBreak="0">
     <w:nsid w:val="5C6B3FA6"/>
     <w:multiLevelType w:val="hybridMultilevel"/>
     <w:tmpl w:val="135C12DA"/>
@@ -7006,7 +10241,7 @@
       </w:rPr>
     </w:lvl>
   </w:abstractNum>
-  <w:abstractNum w:abstractNumId="28" w15:restartNumberingAfterBreak="0">
+  <w:abstractNum w:abstractNumId="39" w15:restartNumberingAfterBreak="0">
     <w:nsid w:val="5E220FB6"/>
     <w:multiLevelType w:val="hybridMultilevel"/>
     <w:tmpl w:val="BF5838DE"/>
@@ -7119,7 +10354,120 @@
       </w:rPr>
     </w:lvl>
   </w:abstractNum>
-  <w:abstractNum w:abstractNumId="29" w15:restartNumberingAfterBreak="0">
+  <w:abstractNum w:abstractNumId="40" w15:restartNumberingAfterBreak="0">
+    <w:nsid w:val="60D46D2E"/>
+    <w:multiLevelType w:val="hybridMultilevel"/>
+    <w:tmpl w:val="7F6CDAE0"/>
+    <w:lvl w:ilvl="0" w:tplc="B5B8052A">
+      <w:numFmt w:val="bullet"/>
+      <w:lvlText w:val="-"/>
+      <w:lvlJc w:val="left"/>
+      <w:pPr>
+        <w:ind w:left="720" w:hanging="360"/>
+      </w:pPr>
+      <w:rPr>
+        <w:rFonts w:ascii="Calibri" w:eastAsia="Times New Roman" w:hAnsi="Calibri" w:cs="Calibri" w:hint="default"/>
+        <w:b/>
+      </w:rPr>
+    </w:lvl>
+    <w:lvl w:ilvl="1" w:tplc="240A0003" w:tentative="1">
+      <w:start w:val="1"/>
+      <w:numFmt w:val="bullet"/>
+      <w:lvlText w:val="o"/>
+      <w:lvlJc w:val="left"/>
+      <w:pPr>
+        <w:ind w:left="1440" w:hanging="360"/>
+      </w:pPr>
+      <w:rPr>
+        <w:rFonts w:ascii="Courier New" w:hAnsi="Courier New" w:cs="Courier New" w:hint="default"/>
+      </w:rPr>
+    </w:lvl>
+    <w:lvl w:ilvl="2" w:tplc="240A0005" w:tentative="1">
+      <w:start w:val="1"/>
+      <w:numFmt w:val="bullet"/>
+      <w:lvlText w:val=""/>
+      <w:lvlJc w:val="left"/>
+      <w:pPr>
+        <w:ind w:left="2160" w:hanging="360"/>
+      </w:pPr>
+      <w:rPr>
+        <w:rFonts w:ascii="Wingdings" w:hAnsi="Wingdings" w:hint="default"/>
+      </w:rPr>
+    </w:lvl>
+    <w:lvl w:ilvl="3" w:tplc="240A0001" w:tentative="1">
+      <w:start w:val="1"/>
+      <w:numFmt w:val="bullet"/>
+      <w:lvlText w:val=""/>
+      <w:lvlJc w:val="left"/>
+      <w:pPr>
+        <w:ind w:left="2880" w:hanging="360"/>
+      </w:pPr>
+      <w:rPr>
+        <w:rFonts w:ascii="Symbol" w:hAnsi="Symbol" w:hint="default"/>
+      </w:rPr>
+    </w:lvl>
+    <w:lvl w:ilvl="4" w:tplc="240A0003" w:tentative="1">
+      <w:start w:val="1"/>
+      <w:numFmt w:val="bullet"/>
+      <w:lvlText w:val="o"/>
+      <w:lvlJc w:val="left"/>
+      <w:pPr>
+        <w:ind w:left="3600" w:hanging="360"/>
+      </w:pPr>
+      <w:rPr>
+        <w:rFonts w:ascii="Courier New" w:hAnsi="Courier New" w:cs="Courier New" w:hint="default"/>
+      </w:rPr>
+    </w:lvl>
+    <w:lvl w:ilvl="5" w:tplc="240A0005" w:tentative="1">
+      <w:start w:val="1"/>
+      <w:numFmt w:val="bullet"/>
+      <w:lvlText w:val=""/>
+      <w:lvlJc w:val="left"/>
+      <w:pPr>
+        <w:ind w:left="4320" w:hanging="360"/>
+      </w:pPr>
+      <w:rPr>
+        <w:rFonts w:ascii="Wingdings" w:hAnsi="Wingdings" w:hint="default"/>
+      </w:rPr>
+    </w:lvl>
+    <w:lvl w:ilvl="6" w:tplc="240A0001" w:tentative="1">
+      <w:start w:val="1"/>
+      <w:numFmt w:val="bullet"/>
+      <w:lvlText w:val=""/>
+      <w:lvlJc w:val="left"/>
+      <w:pPr>
+        <w:ind w:left="5040" w:hanging="360"/>
+      </w:pPr>
+      <w:rPr>
+        <w:rFonts w:ascii="Symbol" w:hAnsi="Symbol" w:hint="default"/>
+      </w:rPr>
+    </w:lvl>
+    <w:lvl w:ilvl="7" w:tplc="240A0003" w:tentative="1">
+      <w:start w:val="1"/>
+      <w:numFmt w:val="bullet"/>
+      <w:lvlText w:val="o"/>
+      <w:lvlJc w:val="left"/>
+      <w:pPr>
+        <w:ind w:left="5760" w:hanging="360"/>
+      </w:pPr>
+      <w:rPr>
+        <w:rFonts w:ascii="Courier New" w:hAnsi="Courier New" w:cs="Courier New" w:hint="default"/>
+      </w:rPr>
+    </w:lvl>
+    <w:lvl w:ilvl="8" w:tplc="240A0005" w:tentative="1">
+      <w:start w:val="1"/>
+      <w:numFmt w:val="bullet"/>
+      <w:lvlText w:val=""/>
+      <w:lvlJc w:val="left"/>
+      <w:pPr>
+        <w:ind w:left="6480" w:hanging="360"/>
+      </w:pPr>
+      <w:rPr>
+        <w:rFonts w:ascii="Wingdings" w:hAnsi="Wingdings" w:hint="default"/>
+      </w:rPr>
+    </w:lvl>
+  </w:abstractNum>
+  <w:abstractNum w:abstractNumId="41" w15:restartNumberingAfterBreak="0">
     <w:nsid w:val="637E24A7"/>
     <w:multiLevelType w:val="multilevel"/>
     <w:tmpl w:val="EC7CEF12"/>
@@ -7261,7 +10609,7 @@
       </w:rPr>
     </w:lvl>
   </w:abstractNum>
-  <w:abstractNum w:abstractNumId="30" w15:restartNumberingAfterBreak="0">
+  <w:abstractNum w:abstractNumId="42" w15:restartNumberingAfterBreak="0">
     <w:nsid w:val="640A158A"/>
     <w:multiLevelType w:val="hybridMultilevel"/>
     <w:tmpl w:val="E49832EE"/>
@@ -7374,7 +10722,7 @@
       </w:rPr>
     </w:lvl>
   </w:abstractNum>
-  <w:abstractNum w:abstractNumId="31" w15:restartNumberingAfterBreak="0">
+  <w:abstractNum w:abstractNumId="43" w15:restartNumberingAfterBreak="0">
     <w:nsid w:val="64502FD0"/>
     <w:multiLevelType w:val="hybridMultilevel"/>
     <w:tmpl w:val="FDFAFC0E"/>
@@ -7487,7 +10835,7 @@
       </w:rPr>
     </w:lvl>
   </w:abstractNum>
-  <w:abstractNum w:abstractNumId="32" w15:restartNumberingAfterBreak="0">
+  <w:abstractNum w:abstractNumId="44" w15:restartNumberingAfterBreak="0">
     <w:nsid w:val="70217EA6"/>
     <w:multiLevelType w:val="hybridMultilevel"/>
     <w:tmpl w:val="135CFCE8"/>
@@ -7600,7 +10948,156 @@
       </w:rPr>
     </w:lvl>
   </w:abstractNum>
-  <w:abstractNum w:abstractNumId="33" w15:restartNumberingAfterBreak="0">
+  <w:abstractNum w:abstractNumId="45" w15:restartNumberingAfterBreak="0">
+    <w:nsid w:val="72B72567"/>
+    <w:multiLevelType w:val="multilevel"/>
+    <w:tmpl w:val="39607E0E"/>
+    <w:lvl w:ilvl="0">
+      <w:start w:val="1"/>
+      <w:numFmt w:val="bullet"/>
+      <w:lvlText w:val=""/>
+      <w:lvlJc w:val="left"/>
+      <w:pPr>
+        <w:tabs>
+          <w:tab w:val="num" w:pos="720"/>
+        </w:tabs>
+        <w:ind w:left="720" w:hanging="360"/>
+      </w:pPr>
+      <w:rPr>
+        <w:rFonts w:ascii="Symbol" w:hAnsi="Symbol" w:hint="default"/>
+        <w:sz w:val="20"/>
+      </w:rPr>
+    </w:lvl>
+    <w:lvl w:ilvl="1" w:tentative="1">
+      <w:start w:val="1"/>
+      <w:numFmt w:val="bullet"/>
+      <w:lvlText w:val=""/>
+      <w:lvlJc w:val="left"/>
+      <w:pPr>
+        <w:tabs>
+          <w:tab w:val="num" w:pos="1440"/>
+        </w:tabs>
+        <w:ind w:left="1440" w:hanging="360"/>
+      </w:pPr>
+      <w:rPr>
+        <w:rFonts w:ascii="Symbol" w:hAnsi="Symbol" w:hint="default"/>
+        <w:sz w:val="20"/>
+      </w:rPr>
+    </w:lvl>
+    <w:lvl w:ilvl="2" w:tentative="1">
+      <w:start w:val="1"/>
+      <w:numFmt w:val="bullet"/>
+      <w:lvlText w:val=""/>
+      <w:lvlJc w:val="left"/>
+      <w:pPr>
+        <w:tabs>
+          <w:tab w:val="num" w:pos="2160"/>
+        </w:tabs>
+        <w:ind w:left="2160" w:hanging="360"/>
+      </w:pPr>
+      <w:rPr>
+        <w:rFonts w:ascii="Symbol" w:hAnsi="Symbol" w:hint="default"/>
+        <w:sz w:val="20"/>
+      </w:rPr>
+    </w:lvl>
+    <w:lvl w:ilvl="3" w:tentative="1">
+      <w:start w:val="1"/>
+      <w:numFmt w:val="bullet"/>
+      <w:lvlText w:val=""/>
+      <w:lvlJc w:val="left"/>
+      <w:pPr>
+        <w:tabs>
+          <w:tab w:val="num" w:pos="2880"/>
+        </w:tabs>
+        <w:ind w:left="2880" w:hanging="360"/>
+      </w:pPr>
+      <w:rPr>
+        <w:rFonts w:ascii="Symbol" w:hAnsi="Symbol" w:hint="default"/>
+        <w:sz w:val="20"/>
+      </w:rPr>
+    </w:lvl>
+    <w:lvl w:ilvl="4" w:tentative="1">
+      <w:start w:val="1"/>
+      <w:numFmt w:val="bullet"/>
+      <w:lvlText w:val=""/>
+      <w:lvlJc w:val="left"/>
+      <w:pPr>
+        <w:tabs>
+          <w:tab w:val="num" w:pos="3600"/>
+        </w:tabs>
+        <w:ind w:left="3600" w:hanging="360"/>
+      </w:pPr>
+      <w:rPr>
+        <w:rFonts w:ascii="Symbol" w:hAnsi="Symbol" w:hint="default"/>
+        <w:sz w:val="20"/>
+      </w:rPr>
+    </w:lvl>
+    <w:lvl w:ilvl="5" w:tentative="1">
+      <w:start w:val="1"/>
+      <w:numFmt w:val="bullet"/>
+      <w:lvlText w:val=""/>
+      <w:lvlJc w:val="left"/>
+      <w:pPr>
+        <w:tabs>
+          <w:tab w:val="num" w:pos="4320"/>
+        </w:tabs>
+        <w:ind w:left="4320" w:hanging="360"/>
+      </w:pPr>
+      <w:rPr>
+        <w:rFonts w:ascii="Symbol" w:hAnsi="Symbol" w:hint="default"/>
+        <w:sz w:val="20"/>
+      </w:rPr>
+    </w:lvl>
+    <w:lvl w:ilvl="6" w:tentative="1">
+      <w:start w:val="1"/>
+      <w:numFmt w:val="bullet"/>
+      <w:lvlText w:val=""/>
+      <w:lvlJc w:val="left"/>
+      <w:pPr>
+        <w:tabs>
+          <w:tab w:val="num" w:pos="5040"/>
+        </w:tabs>
+        <w:ind w:left="5040" w:hanging="360"/>
+      </w:pPr>
+      <w:rPr>
+        <w:rFonts w:ascii="Symbol" w:hAnsi="Symbol" w:hint="default"/>
+        <w:sz w:val="20"/>
+      </w:rPr>
+    </w:lvl>
+    <w:lvl w:ilvl="7" w:tentative="1">
+      <w:start w:val="1"/>
+      <w:numFmt w:val="bullet"/>
+      <w:lvlText w:val=""/>
+      <w:lvlJc w:val="left"/>
+      <w:pPr>
+        <w:tabs>
+          <w:tab w:val="num" w:pos="5760"/>
+        </w:tabs>
+        <w:ind w:left="5760" w:hanging="360"/>
+      </w:pPr>
+      <w:rPr>
+        <w:rFonts w:ascii="Symbol" w:hAnsi="Symbol" w:hint="default"/>
+        <w:sz w:val="20"/>
+      </w:rPr>
+    </w:lvl>
+    <w:lvl w:ilvl="8" w:tentative="1">
+      <w:start w:val="1"/>
+      <w:numFmt w:val="bullet"/>
+      <w:lvlText w:val=""/>
+      <w:lvlJc w:val="left"/>
+      <w:pPr>
+        <w:tabs>
+          <w:tab w:val="num" w:pos="6480"/>
+        </w:tabs>
+        <w:ind w:left="6480" w:hanging="360"/>
+      </w:pPr>
+      <w:rPr>
+        <w:rFonts w:ascii="Symbol" w:hAnsi="Symbol" w:hint="default"/>
+        <w:sz w:val="20"/>
+      </w:rPr>
+    </w:lvl>
+  </w:abstractNum>
+  <w:abstractNum w:abstractNumId="46" w15:restartNumberingAfterBreak="0">
     <w:nsid w:val="7631058A"/>
     <w:multiLevelType w:val="hybridMultilevel"/>
     <w:tmpl w:val="723CD72A"/>
@@ -7713,7 +11210,7 @@
       </w:rPr>
     </w:lvl>
   </w:abstractNum>
-  <w:abstractNum w:abstractNumId="34" w15:restartNumberingAfterBreak="0">
+  <w:abstractNum w:abstractNumId="47" w15:restartNumberingAfterBreak="0">
     <w:nsid w:val="7A654CD2"/>
     <w:multiLevelType w:val="hybridMultilevel"/>
     <w:tmpl w:val="A732D7A2"/>
@@ -7827,13 +11324,13 @@
     </w:lvl>
   </w:abstractNum>
   <w:num w:numId="1" w16cid:durableId="1484470526">
-    <w:abstractNumId w:val="15"/>
+    <w:abstractNumId w:val="18"/>
   </w:num>
   <w:num w:numId="2" w16cid:durableId="1364793492">
-    <w:abstractNumId w:val="25"/>
+    <w:abstractNumId w:val="36"/>
   </w:num>
   <w:num w:numId="3" w16cid:durableId="1163349845">
-    <w:abstractNumId w:val="15"/>
+    <w:abstractNumId w:val="18"/>
     <w:lvlOverride w:ilvl="0">
       <w:startOverride w:val="1"/>
     </w:lvlOverride>
@@ -7863,22 +11360,22 @@
     </w:lvlOverride>
   </w:num>
   <w:num w:numId="4" w16cid:durableId="973635139">
-    <w:abstractNumId w:val="29"/>
+    <w:abstractNumId w:val="41"/>
   </w:num>
   <w:num w:numId="5" w16cid:durableId="489372674">
-    <w:abstractNumId w:val="9"/>
+    <w:abstractNumId w:val="11"/>
   </w:num>
   <w:num w:numId="6" w16cid:durableId="1662656531">
+    <w:abstractNumId w:val="19"/>
+  </w:num>
+  <w:num w:numId="7" w16cid:durableId="1878664634">
+    <w:abstractNumId w:val="15"/>
+  </w:num>
+  <w:num w:numId="8" w16cid:durableId="2034913425">
     <w:abstractNumId w:val="16"/>
   </w:num>
-  <w:num w:numId="7" w16cid:durableId="1878664634">
-    <w:abstractNumId w:val="12"/>
-  </w:num>
-  <w:num w:numId="8" w16cid:durableId="2034913425">
-    <w:abstractNumId w:val="13"/>
-  </w:num>
   <w:num w:numId="9" w16cid:durableId="1233470742">
-    <w:abstractNumId w:val="8"/>
+    <w:abstractNumId w:val="9"/>
     <w:lvlOverride w:ilvl="0">
       <w:startOverride w:val="1"/>
     </w:lvlOverride>
@@ -7908,85 +11405,124 @@
     </w:lvlOverride>
   </w:num>
   <w:num w:numId="10" w16cid:durableId="1572154402">
-    <w:abstractNumId w:val="7"/>
+    <w:abstractNumId w:val="8"/>
   </w:num>
   <w:num w:numId="11" w16cid:durableId="41638262">
+    <w:abstractNumId w:val="47"/>
+  </w:num>
+  <w:num w:numId="12" w16cid:durableId="1633562340">
+    <w:abstractNumId w:val="30"/>
+  </w:num>
+  <w:num w:numId="13" w16cid:durableId="1278291929">
+    <w:abstractNumId w:val="42"/>
+  </w:num>
+  <w:num w:numId="14" w16cid:durableId="1655834823">
+    <w:abstractNumId w:val="29"/>
+  </w:num>
+  <w:num w:numId="15" w16cid:durableId="329678573">
+    <w:abstractNumId w:val="46"/>
+  </w:num>
+  <w:num w:numId="16" w16cid:durableId="1680235330">
+    <w:abstractNumId w:val="23"/>
+  </w:num>
+  <w:num w:numId="17" w16cid:durableId="2126074559">
+    <w:abstractNumId w:val="21"/>
+  </w:num>
+  <w:num w:numId="18" w16cid:durableId="1872835642">
     <w:abstractNumId w:val="34"/>
   </w:num>
-  <w:num w:numId="12" w16cid:durableId="1633562340">
-    <w:abstractNumId w:val="22"/>
-  </w:num>
-  <w:num w:numId="13" w16cid:durableId="1278291929">
-    <w:abstractNumId w:val="30"/>
-  </w:num>
-  <w:num w:numId="14" w16cid:durableId="1655834823">
-    <w:abstractNumId w:val="21"/>
-  </w:num>
-  <w:num w:numId="15" w16cid:durableId="329678573">
-    <w:abstractNumId w:val="33"/>
-  </w:num>
-  <w:num w:numId="16" w16cid:durableId="1680235330">
-    <w:abstractNumId w:val="19"/>
-  </w:num>
-  <w:num w:numId="17" w16cid:durableId="2126074559">
+  <w:num w:numId="19" w16cid:durableId="1597012195">
     <w:abstractNumId w:val="17"/>
-  </w:num>
-  <w:num w:numId="18" w16cid:durableId="1872835642">
-    <w:abstractNumId w:val="23"/>
-  </w:num>
-  <w:num w:numId="19" w16cid:durableId="1597012195">
-    <w:abstractNumId w:val="14"/>
   </w:num>
   <w:num w:numId="20" w16cid:durableId="1532111339">
     <w:abstractNumId w:val="4"/>
   </w:num>
   <w:num w:numId="21" w16cid:durableId="105586868">
-    <w:abstractNumId w:val="32"/>
+    <w:abstractNumId w:val="44"/>
   </w:num>
   <w:num w:numId="22" w16cid:durableId="1357998096">
     <w:abstractNumId w:val="1"/>
   </w:num>
   <w:num w:numId="23" w16cid:durableId="1230731191">
-    <w:abstractNumId w:val="20"/>
+    <w:abstractNumId w:val="28"/>
   </w:num>
   <w:num w:numId="24" w16cid:durableId="109593677">
     <w:abstractNumId w:val="3"/>
   </w:num>
   <w:num w:numId="25" w16cid:durableId="1967395092">
-    <w:abstractNumId w:val="24"/>
+    <w:abstractNumId w:val="35"/>
   </w:num>
   <w:num w:numId="26" w16cid:durableId="2068526993">
-    <w:abstractNumId w:val="31"/>
+    <w:abstractNumId w:val="43"/>
   </w:num>
   <w:num w:numId="27" w16cid:durableId="1208184722">
-    <w:abstractNumId w:val="28"/>
+    <w:abstractNumId w:val="39"/>
   </w:num>
   <w:num w:numId="28" w16cid:durableId="341057491">
     <w:abstractNumId w:val="2"/>
   </w:num>
   <w:num w:numId="29" w16cid:durableId="810054606">
-    <w:abstractNumId w:val="5"/>
+    <w:abstractNumId w:val="6"/>
   </w:num>
   <w:num w:numId="30" w16cid:durableId="873425276">
-    <w:abstractNumId w:val="27"/>
+    <w:abstractNumId w:val="38"/>
   </w:num>
   <w:num w:numId="31" w16cid:durableId="821234180">
-    <w:abstractNumId w:val="18"/>
+    <w:abstractNumId w:val="22"/>
   </w:num>
   <w:num w:numId="32" w16cid:durableId="162091045">
-    <w:abstractNumId w:val="6"/>
+    <w:abstractNumId w:val="7"/>
   </w:num>
   <w:num w:numId="33" w16cid:durableId="867522845">
-    <w:abstractNumId w:val="26"/>
+    <w:abstractNumId w:val="37"/>
   </w:num>
   <w:num w:numId="34" w16cid:durableId="1202935771">
     <w:abstractNumId w:val="0"/>
   </w:num>
   <w:num w:numId="35" w16cid:durableId="557398800">
-    <w:abstractNumId w:val="11"/>
+    <w:abstractNumId w:val="14"/>
   </w:num>
   <w:num w:numId="36" w16cid:durableId="715812117">
+    <w:abstractNumId w:val="12"/>
+  </w:num>
+  <w:num w:numId="37" w16cid:durableId="724068953">
+    <w:abstractNumId w:val="33"/>
+  </w:num>
+  <w:num w:numId="38" w16cid:durableId="586309876">
+    <w:abstractNumId w:val="32"/>
+  </w:num>
+  <w:num w:numId="39" w16cid:durableId="1141993676">
+    <w:abstractNumId w:val="5"/>
+  </w:num>
+  <w:num w:numId="40" w16cid:durableId="189613126">
+    <w:abstractNumId w:val="27"/>
+  </w:num>
+  <w:num w:numId="41" w16cid:durableId="1656520655">
+    <w:abstractNumId w:val="26"/>
+  </w:num>
+  <w:num w:numId="42" w16cid:durableId="185488030">
+    <w:abstractNumId w:val="31"/>
+  </w:num>
+  <w:num w:numId="43" w16cid:durableId="1162547397">
+    <w:abstractNumId w:val="25"/>
+  </w:num>
+  <w:num w:numId="44" w16cid:durableId="3754821">
+    <w:abstractNumId w:val="45"/>
+  </w:num>
+  <w:num w:numId="45" w16cid:durableId="1756395495">
+    <w:abstractNumId w:val="24"/>
+  </w:num>
+  <w:num w:numId="46" w16cid:durableId="1316881164">
+    <w:abstractNumId w:val="13"/>
+  </w:num>
+  <w:num w:numId="47" w16cid:durableId="593516525">
+    <w:abstractNumId w:val="20"/>
+  </w:num>
+  <w:num w:numId="48" w16cid:durableId="1905098656">
     <w:abstractNumId w:val="10"/>
+  </w:num>
+  <w:num w:numId="49" w16cid:durableId="1851990964">
+    <w:abstractNumId w:val="40"/>
   </w:num>
   <w:numIdMacAtCleanup w:val="28"/>
 </w:numbering>
@@ -10173,6 +13709,30 @@
       </w:tcPr>
     </w:tblStylePr>
   </w:style>
+  <w:style w:type="paragraph" w:customStyle="1" w:styleId="paragraph">
+    <w:name w:val="paragraph"/>
+    <w:basedOn w:val="Normal"/>
+    <w:rsid w:val="0032514A"/>
+    <w:pPr>
+      <w:spacing w:before="100" w:beforeAutospacing="1" w:after="100" w:afterAutospacing="1"/>
+      <w:jc w:val="left"/>
+    </w:pPr>
+    <w:rPr>
+      <w:rFonts w:ascii="Times New Roman" w:hAnsi="Times New Roman" w:cs="Times New Roman"/>
+      <w:sz w:val="24"/>
+      <w:lang w:eastAsia="es-CO"/>
+    </w:rPr>
+  </w:style>
+  <w:style w:type="character" w:customStyle="1" w:styleId="normaltextrun">
+    <w:name w:val="normaltextrun"/>
+    <w:basedOn w:val="Fuentedeprrafopredeter"/>
+    <w:rsid w:val="0032514A"/>
+  </w:style>
+  <w:style w:type="character" w:customStyle="1" w:styleId="eop">
+    <w:name w:val="eop"/>
+    <w:basedOn w:val="Fuentedeprrafopredeter"/>
+    <w:rsid w:val="0032514A"/>
+  </w:style>
 </w:styles>
 </file>
 
@@ -10641,12 +14201,9 @@
 </file>
 
 <file path=customXml/item2.xml><?xml version="1.0" encoding="utf-8"?>
-<?mso-contentType ?>
-<FormTemplates xmlns="http://schemas.microsoft.com/sharepoint/v3/contenttype/forms">
-  <Display>DocumentLibraryForm</Display>
-  <Edit>DocumentLibraryForm</Edit>
-  <New>DocumentLibraryForm</New>
-</FormTemplates>
+<p:properties xmlns:p="http://schemas.microsoft.com/office/2006/metadata/properties" xmlns:xsi="http://www.w3.org/2001/XMLSchema-instance" xmlns:pc="http://schemas.microsoft.com/office/infopath/2007/PartnerControls">
+  <documentManagement/>
+</p:properties>
 </file>
 
 <file path=customXml/item3.xml><?xml version="1.0" encoding="utf-8"?>
@@ -10654,9 +14211,12 @@
 </file>
 
 <file path=customXml/item4.xml><?xml version="1.0" encoding="utf-8"?>
-<p:properties xmlns:p="http://schemas.microsoft.com/office/2006/metadata/properties" xmlns:xsi="http://www.w3.org/2001/XMLSchema-instance" xmlns:pc="http://schemas.microsoft.com/office/infopath/2007/PartnerControls">
-  <documentManagement/>
-</p:properties>
+<?mso-contentType ?>
+<FormTemplates xmlns="http://schemas.microsoft.com/sharepoint/v3/contenttype/forms">
+  <Display>DocumentLibraryForm</Display>
+  <Edit>DocumentLibraryForm</Edit>
+  <New>DocumentLibraryForm</New>
+</FormTemplates>
 </file>
 
 <file path=customXml/itemProps1.xml><?xml version="1.0" encoding="utf-8"?>
@@ -10679,9 +14239,10 @@
 </file>
 
 <file path=customXml/itemProps2.xml><?xml version="1.0" encoding="utf-8"?>
-<ds:datastoreItem xmlns:ds="http://schemas.openxmlformats.org/officeDocument/2006/customXml" ds:itemID="{37F5A4DA-949E-4DFF-8883-E819C6B71146}">
+<ds:datastoreItem xmlns:ds="http://schemas.openxmlformats.org/officeDocument/2006/customXml" ds:itemID="{0946567C-7692-40B9-820D-8BCA47ED4AD1}">
   <ds:schemaRefs>
-    <ds:schemaRef ds:uri="http://schemas.microsoft.com/sharepoint/v3/contenttype/forms"/>
+    <ds:schemaRef ds:uri="http://schemas.microsoft.com/office/2006/metadata/properties"/>
+    <ds:schemaRef ds:uri="http://schemas.microsoft.com/office/infopath/2007/PartnerControls"/>
   </ds:schemaRefs>
 </ds:datastoreItem>
 </file>
@@ -10695,10 +14256,9 @@
 </file>
 
 <file path=customXml/itemProps4.xml><?xml version="1.0" encoding="utf-8"?>
-<ds:datastoreItem xmlns:ds="http://schemas.openxmlformats.org/officeDocument/2006/customXml" ds:itemID="{0946567C-7692-40B9-820D-8BCA47ED4AD1}">
+<ds:datastoreItem xmlns:ds="http://schemas.openxmlformats.org/officeDocument/2006/customXml" ds:itemID="{37F5A4DA-949E-4DFF-8883-E819C6B71146}">
   <ds:schemaRefs>
-    <ds:schemaRef ds:uri="http://schemas.microsoft.com/office/2006/metadata/properties"/>
-    <ds:schemaRef ds:uri="http://schemas.microsoft.com/office/infopath/2007/PartnerControls"/>
+    <ds:schemaRef ds:uri="http://schemas.microsoft.com/sharepoint/v3/contenttype/forms"/>
   </ds:schemaRefs>
 </ds:datastoreItem>
 </file>
</xml_diff>

<commit_message>
Se agrega Riesgos Juan Pablo M.
</commit_message>
<xml_diff>
--- a/Entrega Final.docx
+++ b/Entrega Final.docx
@@ -140,8 +140,8 @@
         </w:rPr>
         <w:fldChar w:fldCharType="separate"/>
       </w:r>
-      <w:bookmarkStart w:id="2" w:name="_Toc31028082"/>
-      <w:bookmarkStart w:id="3" w:name="_Toc106184266"/>
+      <w:bookmarkStart w:id="2" w:name="_Toc106184266"/>
+      <w:bookmarkStart w:id="3" w:name="_Toc31028082"/>
       <w:r>
         <w:rPr>
           <w:b/>
@@ -5110,25 +5110,7 @@
           <w:rFonts w:ascii="Calibri" w:hAnsi="Calibri" w:cs="Calibri"/>
           <w:lang w:val="es-ES"/>
         </w:rPr>
-        <w:t xml:space="preserve">Con el usuario previamente </w:t>
-      </w:r>
-      <w:proofErr w:type="spellStart"/>
-      <w:r>
-        <w:rPr>
-          <w:rStyle w:val="normaltextrun"/>
-          <w:rFonts w:ascii="Calibri" w:hAnsi="Calibri" w:cs="Calibri"/>
-          <w:lang w:val="es-ES"/>
-        </w:rPr>
-        <w:t>logueado</w:t>
-      </w:r>
-      <w:proofErr w:type="spellEnd"/>
-      <w:r>
-        <w:rPr>
-          <w:rStyle w:val="normaltextrun"/>
-          <w:rFonts w:ascii="Calibri" w:hAnsi="Calibri" w:cs="Calibri"/>
-          <w:lang w:val="es-ES"/>
-        </w:rPr>
-        <w:t>, este deberá escribir un blog dando el formato que desee a su texto, integrara fotos y videos, luego publicara el blog el cual deberá compartir en las tres redes sociales disponibles, también lo imprimirá y lo enviara por correo.</w:t>
+        <w:t>Con el usuario previamente logueado, este deberá escribir un blog dando el formato que desee a su texto, integrara fotos y videos, luego publicara el blog el cual deberá compartir en las tres redes sociales disponibles, también lo imprimirá y lo enviara por correo.</w:t>
       </w:r>
       <w:r>
         <w:rPr>
@@ -5442,23 +5424,7 @@
           <w:rFonts w:ascii="Calibri" w:hAnsi="Calibri" w:cs="Calibri"/>
           <w:lang w:val="es-ES"/>
         </w:rPr>
-        <w:t xml:space="preserve"> se </w:t>
-      </w:r>
-      <w:r>
-        <w:rPr>
-          <w:rStyle w:val="normaltextrun"/>
-          <w:rFonts w:ascii="Calibri" w:hAnsi="Calibri" w:cs="Calibri"/>
-          <w:lang w:val="es-ES"/>
-        </w:rPr>
-        <w:t>realizarán</w:t>
-      </w:r>
-      <w:r>
-        <w:rPr>
-          <w:rStyle w:val="normaltextrun"/>
-          <w:rFonts w:ascii="Calibri" w:hAnsi="Calibri" w:cs="Calibri"/>
-          <w:lang w:val="es-ES"/>
-        </w:rPr>
-        <w:t xml:space="preserve"> con el fin de garantizar que el sistema funcione correctamente en un ambiente </w:t>
+        <w:t xml:space="preserve"> se realizarán con el fin de garantizar que el sistema funcione correctamente en un ambiente </w:t>
       </w:r>
       <w:proofErr w:type="spellStart"/>
       <w:r>
@@ -5648,15 +5614,7 @@
           <w:rFonts w:ascii="Calibri" w:hAnsi="Calibri" w:cs="Calibri"/>
           <w:lang w:val="es-ES"/>
         </w:rPr>
-        <w:t>De acuerdo con</w:t>
-      </w:r>
-      <w:r>
-        <w:rPr>
-          <w:rStyle w:val="normaltextrun"/>
-          <w:rFonts w:ascii="Calibri" w:hAnsi="Calibri" w:cs="Calibri"/>
-          <w:lang w:val="es-ES"/>
-        </w:rPr>
-        <w:t xml:space="preserve"> los criterios dados por el cliente se evaluará si el sistema cumple con el funcionamiento analizando los resultados de las pruebas y comprobando todos los requisitos funcionales especificados por el usuario, se dispondrá al cliente a implicar un número de usuarios, características y tiempo para llevarlas a cabo. </w:t>
+        <w:t>De acuerdo con los criterios dados por el cliente se evaluará si el sistema cumple con el funcionamiento analizando los resultados de las pruebas y comprobando todos los requisitos funcionales especificados por el usuario, se dispondrá al cliente a implicar un número de usuarios, características y tiempo para llevarlas a cabo. </w:t>
       </w:r>
       <w:r>
         <w:rPr>
@@ -5698,11 +5656,305 @@
       </w:r>
       <w:bookmarkEnd w:id="15"/>
     </w:p>
+    <w:p>
+      <w:pPr>
+        <w:rPr>
+          <w:lang w:val="es-ES_tradnl" w:eastAsia="en-US"/>
+        </w:rPr>
+      </w:pPr>
+    </w:p>
+    <w:p>
+      <w:pPr>
+        <w:rPr>
+          <w:lang w:val="es-ES_tradnl" w:eastAsia="en-US"/>
+        </w:rPr>
+      </w:pPr>
+      <w:r>
+        <w:rPr>
+          <w:lang w:val="es-ES_tradnl" w:eastAsia="en-US"/>
+        </w:rPr>
+        <w:t xml:space="preserve">Los riesgos serán medidos por la siguiente matriz de impacto </w:t>
+      </w:r>
+    </w:p>
+    <w:p>
+      <w:pPr>
+        <w:rPr>
+          <w:lang w:val="es-ES_tradnl" w:eastAsia="en-US"/>
+        </w:rPr>
+      </w:pPr>
+    </w:p>
+    <w:p>
+      <w:pPr>
+        <w:jc w:val="center"/>
+        <w:rPr>
+          <w:lang w:val="es-ES_tradnl" w:eastAsia="en-US"/>
+        </w:rPr>
+      </w:pPr>
+      <w:r>
+        <w:rPr>
+          <w:noProof/>
+          <w:lang w:val="es-ES_tradnl" w:eastAsia="en-US"/>
+        </w:rPr>
+        <w:drawing>
+          <wp:inline distT="0" distB="0" distL="0" distR="0" wp14:anchorId="3E73501A" wp14:editId="2DC4EC87">
+            <wp:extent cx="2498652" cy="3709510"/>
+            <wp:effectExtent l="0" t="0" r="0" b="5715"/>
+            <wp:docPr id="3" name="Imagen 3"/>
+            <wp:cNvGraphicFramePr>
+              <a:graphicFrameLocks xmlns:a="http://schemas.openxmlformats.org/drawingml/2006/main" noChangeAspect="1"/>
+            </wp:cNvGraphicFramePr>
+            <a:graphic xmlns:a="http://schemas.openxmlformats.org/drawingml/2006/main">
+              <a:graphicData uri="http://schemas.openxmlformats.org/drawingml/2006/picture">
+                <pic:pic xmlns:pic="http://schemas.openxmlformats.org/drawingml/2006/picture">
+                  <pic:nvPicPr>
+                    <pic:cNvPr id="0" name="Picture 1"/>
+                    <pic:cNvPicPr>
+                      <a:picLocks noChangeAspect="1" noChangeArrowheads="1"/>
+                    </pic:cNvPicPr>
+                  </pic:nvPicPr>
+                  <pic:blipFill>
+                    <a:blip r:embed="rId12">
+                      <a:extLst>
+                        <a:ext uri="{28A0092B-C50C-407E-A947-70E740481C1C}">
+                          <a14:useLocalDpi xmlns:a14="http://schemas.microsoft.com/office/drawing/2010/main" val="0"/>
+                        </a:ext>
+                      </a:extLst>
+                    </a:blip>
+                    <a:srcRect/>
+                    <a:stretch>
+                      <a:fillRect/>
+                    </a:stretch>
+                  </pic:blipFill>
+                  <pic:spPr bwMode="auto">
+                    <a:xfrm>
+                      <a:off x="0" y="0"/>
+                      <a:ext cx="2501659" cy="3713974"/>
+                    </a:xfrm>
+                    <a:prstGeom prst="rect">
+                      <a:avLst/>
+                    </a:prstGeom>
+                    <a:noFill/>
+                    <a:ln>
+                      <a:noFill/>
+                    </a:ln>
+                  </pic:spPr>
+                </pic:pic>
+              </a:graphicData>
+            </a:graphic>
+          </wp:inline>
+        </w:drawing>
+      </w:r>
+    </w:p>
+    <w:p>
+      <w:pPr>
+        <w:jc w:val="center"/>
+        <w:rPr>
+          <w:lang w:val="es-ES_tradnl" w:eastAsia="en-US"/>
+        </w:rPr>
+      </w:pPr>
+    </w:p>
+    <w:p>
+      <w:pPr>
+        <w:jc w:val="left"/>
+        <w:rPr>
+          <w:lang w:val="es-ES_tradnl" w:eastAsia="en-US"/>
+        </w:rPr>
+      </w:pPr>
+    </w:p>
+    <w:p>
+      <w:pPr>
+        <w:jc w:val="left"/>
+        <w:rPr>
+          <w:lang w:val="es-ES_tradnl" w:eastAsia="en-US"/>
+        </w:rPr>
+      </w:pPr>
+    </w:p>
+    <w:p>
+      <w:pPr>
+        <w:jc w:val="left"/>
+        <w:rPr>
+          <w:lang w:val="es-ES_tradnl" w:eastAsia="en-US"/>
+        </w:rPr>
+      </w:pPr>
+    </w:p>
+    <w:p>
+      <w:pPr>
+        <w:jc w:val="left"/>
+        <w:rPr>
+          <w:lang w:val="es-ES_tradnl" w:eastAsia="en-US"/>
+        </w:rPr>
+      </w:pPr>
+    </w:p>
+    <w:p>
+      <w:pPr>
+        <w:jc w:val="left"/>
+        <w:rPr>
+          <w:lang w:val="es-ES_tradnl" w:eastAsia="en-US"/>
+        </w:rPr>
+      </w:pPr>
+    </w:p>
+    <w:p>
+      <w:pPr>
+        <w:jc w:val="left"/>
+        <w:rPr>
+          <w:lang w:val="es-ES_tradnl" w:eastAsia="en-US"/>
+        </w:rPr>
+      </w:pPr>
+    </w:p>
+    <w:p>
+      <w:pPr>
+        <w:jc w:val="left"/>
+        <w:rPr>
+          <w:lang w:val="es-ES_tradnl" w:eastAsia="en-US"/>
+        </w:rPr>
+      </w:pPr>
+    </w:p>
+    <w:p>
+      <w:pPr>
+        <w:jc w:val="left"/>
+        <w:rPr>
+          <w:lang w:val="es-ES_tradnl" w:eastAsia="en-US"/>
+        </w:rPr>
+      </w:pPr>
+    </w:p>
+    <w:p>
+      <w:pPr>
+        <w:jc w:val="left"/>
+        <w:rPr>
+          <w:lang w:val="es-ES_tradnl" w:eastAsia="en-US"/>
+        </w:rPr>
+      </w:pPr>
+    </w:p>
+    <w:p>
+      <w:pPr>
+        <w:jc w:val="left"/>
+        <w:rPr>
+          <w:lang w:val="es-ES_tradnl" w:eastAsia="en-US"/>
+        </w:rPr>
+      </w:pPr>
+    </w:p>
+    <w:p>
+      <w:pPr>
+        <w:jc w:val="left"/>
+        <w:rPr>
+          <w:lang w:val="es-ES_tradnl" w:eastAsia="en-US"/>
+        </w:rPr>
+      </w:pPr>
+    </w:p>
+    <w:p>
+      <w:pPr>
+        <w:jc w:val="left"/>
+        <w:rPr>
+          <w:lang w:val="es-ES_tradnl" w:eastAsia="en-US"/>
+        </w:rPr>
+      </w:pPr>
+    </w:p>
+    <w:p>
+      <w:pPr>
+        <w:jc w:val="left"/>
+        <w:rPr>
+          <w:lang w:val="es-ES_tradnl" w:eastAsia="en-US"/>
+        </w:rPr>
+      </w:pPr>
+    </w:p>
+    <w:p>
+      <w:pPr>
+        <w:jc w:val="left"/>
+        <w:rPr>
+          <w:lang w:val="es-ES_tradnl" w:eastAsia="en-US"/>
+        </w:rPr>
+      </w:pPr>
+    </w:p>
+    <w:p>
+      <w:pPr>
+        <w:jc w:val="left"/>
+        <w:rPr>
+          <w:lang w:val="es-ES_tradnl" w:eastAsia="en-US"/>
+        </w:rPr>
+      </w:pPr>
+      <w:r>
+        <w:rPr>
+          <w:lang w:val="es-ES_tradnl" w:eastAsia="en-US"/>
+        </w:rPr>
+        <w:lastRenderedPageBreak/>
+        <w:t>Riesgos de Proyecto</w:t>
+      </w:r>
+    </w:p>
+    <w:p>
+      <w:pPr>
+        <w:jc w:val="left"/>
+        <w:rPr>
+          <w:lang w:val="es-ES_tradnl" w:eastAsia="en-US"/>
+        </w:rPr>
+      </w:pPr>
+    </w:p>
+    <w:p>
+      <w:pPr>
+        <w:jc w:val="center"/>
+        <w:rPr>
+          <w:lang w:val="es-ES_tradnl" w:eastAsia="en-US"/>
+        </w:rPr>
+      </w:pPr>
+      <w:r>
+        <w:rPr>
+          <w:noProof/>
+          <w:lang w:val="es-ES_tradnl" w:eastAsia="en-US"/>
+        </w:rPr>
+        <w:drawing>
+          <wp:inline distT="0" distB="0" distL="0" distR="0" wp14:anchorId="460797FB" wp14:editId="2DA11462">
+            <wp:extent cx="5550196" cy="3937000"/>
+            <wp:effectExtent l="0" t="0" r="0" b="6350"/>
+            <wp:docPr id="4" name="Imagen 4"/>
+            <wp:cNvGraphicFramePr>
+              <a:graphicFrameLocks xmlns:a="http://schemas.openxmlformats.org/drawingml/2006/main" noChangeAspect="1"/>
+            </wp:cNvGraphicFramePr>
+            <a:graphic xmlns:a="http://schemas.openxmlformats.org/drawingml/2006/main">
+              <a:graphicData uri="http://schemas.openxmlformats.org/drawingml/2006/picture">
+                <pic:pic xmlns:pic="http://schemas.openxmlformats.org/drawingml/2006/picture">
+                  <pic:nvPicPr>
+                    <pic:cNvPr id="0" name="Picture 2"/>
+                    <pic:cNvPicPr>
+                      <a:picLocks noChangeAspect="1" noChangeArrowheads="1"/>
+                    </pic:cNvPicPr>
+                  </pic:nvPicPr>
+                  <pic:blipFill>
+                    <a:blip r:embed="rId13">
+                      <a:extLst>
+                        <a:ext uri="{28A0092B-C50C-407E-A947-70E740481C1C}">
+                          <a14:useLocalDpi xmlns:a14="http://schemas.microsoft.com/office/drawing/2010/main" val="0"/>
+                        </a:ext>
+                      </a:extLst>
+                    </a:blip>
+                    <a:srcRect/>
+                    <a:stretch>
+                      <a:fillRect/>
+                    </a:stretch>
+                  </pic:blipFill>
+                  <pic:spPr bwMode="auto">
+                    <a:xfrm>
+                      <a:off x="0" y="0"/>
+                      <a:ext cx="5571124" cy="3951845"/>
+                    </a:xfrm>
+                    <a:prstGeom prst="rect">
+                      <a:avLst/>
+                    </a:prstGeom>
+                    <a:noFill/>
+                    <a:ln>
+                      <a:noFill/>
+                    </a:ln>
+                  </pic:spPr>
+                </pic:pic>
+              </a:graphicData>
+            </a:graphic>
+          </wp:inline>
+        </w:drawing>
+      </w:r>
+    </w:p>
     <w:sectPr>
-      <w:headerReference w:type="default" r:id="rId12"/>
-      <w:footerReference w:type="default" r:id="rId13"/>
-      <w:headerReference w:type="first" r:id="rId14"/>
-      <w:footerReference w:type="first" r:id="rId15"/>
+      <w:headerReference w:type="default" r:id="rId14"/>
+      <w:footerReference w:type="default" r:id="rId15"/>
+      <w:headerReference w:type="first" r:id="rId16"/>
+      <w:footerReference w:type="first" r:id="rId17"/>
       <w:pgSz w:w="12240" w:h="15840"/>
       <w:pgMar w:top="1418" w:right="1418" w:bottom="1418" w:left="1418" w:header="709" w:footer="709" w:gutter="0"/>
       <w:cols w:space="708"/>
@@ -13292,6 +13544,15 @@
 </file>
 
 <file path=customXml/item1.xml><?xml version="1.0" encoding="utf-8"?>
+<?mso-contentType ?>
+<FormTemplates xmlns="http://schemas.microsoft.com/sharepoint/v3/contenttype/forms">
+  <Display>DocumentLibraryForm</Display>
+  <Edit>DocumentLibraryForm</Edit>
+  <New>DocumentLibraryForm</New>
+</FormTemplates>
+</file>
+
+<file path=customXml/item2.xml><?xml version="1.0" encoding="utf-8"?>
 <ct:contentTypeSchema xmlns:ct="http://schemas.microsoft.com/office/2006/metadata/contentType" xmlns:ma="http://schemas.microsoft.com/office/2006/metadata/properties/metaAttributes" ct:_="" ma:_="" ma:contentTypeName="Documento" ma:contentTypeID="0x0101008CE62534CE9EC84C8640930DFDC6775E" ma:contentTypeVersion="6" ma:contentTypeDescription="Crear nuevo documento." ma:contentTypeScope="" ma:versionID="f05e73bbbdb380d2fbd1d1e86b5c7935">
   <xsd:schema xmlns:xsd="http://www.w3.org/2001/XMLSchema" xmlns:xs="http://www.w3.org/2001/XMLSchema" xmlns:p="http://schemas.microsoft.com/office/2006/metadata/properties" xmlns:ns2="5f96e6b7-d2b3-450b-a06f-8921748c03e9" xmlns:ns3="99fb248b-af64-41d4-8c57-24b90b318fad" targetNamespace="http://schemas.microsoft.com/office/2006/metadata/properties" ma:root="true" ma:fieldsID="018d8a87b9bf90919f82a8eaa65a1f78" ns2:_="" ns3:_="">
     <xsd:import namespace="5f96e6b7-d2b3-450b-a06f-8921748c03e9"/>
@@ -13470,26 +13731,25 @@
 </ct:contentTypeSchema>
 </file>
 
-<file path=customXml/item2.xml><?xml version="1.0" encoding="utf-8"?>
-<?mso-contentType ?>
-<FormTemplates xmlns="http://schemas.microsoft.com/sharepoint/v3/contenttype/forms">
-  <Display>DocumentLibraryForm</Display>
-  <Edit>DocumentLibraryForm</Edit>
-  <New>DocumentLibraryForm</New>
-</FormTemplates>
-</file>
-
 <file path=customXml/item3.xml><?xml version="1.0" encoding="utf-8"?>
-<b:Sources xmlns:b="http://schemas.openxmlformats.org/officeDocument/2006/bibliography" xmlns="http://schemas.openxmlformats.org/officeDocument/2006/bibliography" SelectedStyle="\APA.XSL" StyleName="APA"/>
-</file>
-
-<file path=customXml/item4.xml><?xml version="1.0" encoding="utf-8"?>
 <p:properties xmlns:p="http://schemas.microsoft.com/office/2006/metadata/properties" xmlns:xsi="http://www.w3.org/2001/XMLSchema-instance" xmlns:pc="http://schemas.microsoft.com/office/infopath/2007/PartnerControls">
   <documentManagement/>
 </p:properties>
 </file>
 
+<file path=customXml/item4.xml><?xml version="1.0" encoding="utf-8"?>
+<b:Sources xmlns:b="http://schemas.openxmlformats.org/officeDocument/2006/bibliography" xmlns="http://schemas.openxmlformats.org/officeDocument/2006/bibliography" SelectedStyle="\APA.XSL" StyleName="APA"/>
+</file>
+
 <file path=customXml/itemProps1.xml><?xml version="1.0" encoding="utf-8"?>
+<ds:datastoreItem xmlns:ds="http://schemas.openxmlformats.org/officeDocument/2006/customXml" ds:itemID="{37F5A4DA-949E-4DFF-8883-E819C6B71146}">
+  <ds:schemaRefs>
+    <ds:schemaRef ds:uri="http://schemas.microsoft.com/sharepoint/v3/contenttype/forms"/>
+  </ds:schemaRefs>
+</ds:datastoreItem>
+</file>
+
+<file path=customXml/itemProps2.xml><?xml version="1.0" encoding="utf-8"?>
 <ds:datastoreItem xmlns:ds="http://schemas.openxmlformats.org/officeDocument/2006/customXml" ds:itemID="{47494254-0EA3-4650-8223-8B9DAA65B295}">
   <ds:schemaRefs>
     <ds:schemaRef ds:uri="http://schemas.microsoft.com/office/2006/metadata/contentType"/>
@@ -13508,27 +13768,19 @@
 </ds:datastoreItem>
 </file>
 
-<file path=customXml/itemProps2.xml><?xml version="1.0" encoding="utf-8"?>
-<ds:datastoreItem xmlns:ds="http://schemas.openxmlformats.org/officeDocument/2006/customXml" ds:itemID="{37F5A4DA-949E-4DFF-8883-E819C6B71146}">
-  <ds:schemaRefs>
-    <ds:schemaRef ds:uri="http://schemas.microsoft.com/sharepoint/v3/contenttype/forms"/>
-  </ds:schemaRefs>
-</ds:datastoreItem>
-</file>
-
 <file path=customXml/itemProps3.xml><?xml version="1.0" encoding="utf-8"?>
-<ds:datastoreItem xmlns:ds="http://schemas.openxmlformats.org/officeDocument/2006/customXml" ds:itemID="{09C2F848-7666-4996-9D39-7C77682874B1}">
-  <ds:schemaRefs>
-    <ds:schemaRef ds:uri="http://schemas.openxmlformats.org/officeDocument/2006/bibliography"/>
-  </ds:schemaRefs>
-</ds:datastoreItem>
-</file>
-
-<file path=customXml/itemProps4.xml><?xml version="1.0" encoding="utf-8"?>
 <ds:datastoreItem xmlns:ds="http://schemas.openxmlformats.org/officeDocument/2006/customXml" ds:itemID="{0946567C-7692-40B9-820D-8BCA47ED4AD1}">
   <ds:schemaRefs>
     <ds:schemaRef ds:uri="http://schemas.microsoft.com/office/2006/metadata/properties"/>
     <ds:schemaRef ds:uri="http://schemas.microsoft.com/office/infopath/2007/PartnerControls"/>
   </ds:schemaRefs>
 </ds:datastoreItem>
+</file>
+
+<file path=customXml/itemProps4.xml><?xml version="1.0" encoding="utf-8"?>
+<ds:datastoreItem xmlns:ds="http://schemas.openxmlformats.org/officeDocument/2006/customXml" ds:itemID="{09C2F848-7666-4996-9D39-7C77682874B1}">
+  <ds:schemaRefs>
+    <ds:schemaRef ds:uri="http://schemas.openxmlformats.org/officeDocument/2006/bibliography"/>
+  </ds:schemaRefs>
+</ds:datastoreItem>
 </file>
</xml_diff>

<commit_message>
Ajuste final Documento Word, agregar Excel
</commit_message>
<xml_diff>
--- a/Entrega Final.docx
+++ b/Entrega Final.docx
@@ -140,8 +140,8 @@
         </w:rPr>
         <w:fldChar w:fldCharType="separate"/>
       </w:r>
-      <w:bookmarkStart w:id="2" w:name="_Toc106184266"/>
-      <w:bookmarkStart w:id="3" w:name="_Toc31028082"/>
+      <w:bookmarkStart w:id="2" w:name="_Toc31028082"/>
+      <w:bookmarkStart w:id="3" w:name="_Toc106184266"/>
       <w:r>
         <w:rPr>
           <w:b/>
@@ -174,36 +174,6 @@
           <w:sz w:val="28"/>
         </w:rPr>
       </w:pPr>
-      <w:r>
-        <w:rPr>
-          <w:sz w:val="28"/>
-        </w:rPr>
-        <w:t>Código Proyecto:</w:t>
-      </w:r>
-      <w:r>
-        <w:rPr>
-          <w:sz w:val="28"/>
-        </w:rPr>
-        <w:t xml:space="preserve"> </w:t>
-      </w:r>
-      <w:r>
-        <w:rPr>
-          <w:sz w:val="28"/>
-        </w:rPr>
-        <w:t>SCB</w:t>
-      </w:r>
-      <w:r>
-        <w:rPr>
-          <w:sz w:val="28"/>
-        </w:rPr>
-        <w:t>F</w:t>
-      </w:r>
-      <w:r>
-        <w:rPr>
-          <w:sz w:val="28"/>
-        </w:rPr>
-        <w:t>0096</w:t>
-      </w:r>
     </w:p>
     <w:p>
       <w:pPr>
@@ -284,7 +254,14 @@
           <w:bCs/>
           <w:sz w:val="28"/>
         </w:rPr>
-        <w:t>15</w:t>
+        <w:t>1</w:t>
+      </w:r>
+      <w:r>
+        <w:rPr>
+          <w:bCs/>
+          <w:sz w:val="28"/>
+        </w:rPr>
+        <w:t>3</w:t>
       </w:r>
       <w:r>
         <w:rPr>
@@ -1943,14 +1920,6 @@
     <w:p/>
     <w:p/>
     <w:p/>
-    <w:p/>
-    <w:p/>
-    <w:p/>
-    <w:p/>
-    <w:p/>
-    <w:p/>
-    <w:p/>
-    <w:p/>
     <w:p>
       <w:pPr>
         <w:pStyle w:val="Ttulo1"/>
@@ -1966,7 +1935,13 @@
           <w:rFonts w:cs="Arial"/>
         </w:rPr>
         <w:lastRenderedPageBreak/>
-        <w:t>Introducción</w:t>
+        <w:t>I</w:t>
+      </w:r>
+      <w:r>
+        <w:rPr>
+          <w:rFonts w:cs="Arial"/>
+        </w:rPr>
+        <w:t>ntroducción</w:t>
       </w:r>
       <w:bookmarkEnd w:id="6"/>
     </w:p>
@@ -2953,25 +2928,7 @@
           <w:rFonts w:ascii="Calibri" w:hAnsi="Calibri" w:cs="Calibri"/>
           <w:lang w:val="es-ES"/>
         </w:rPr>
-        <w:t xml:space="preserve">El proyecto está en fase beta, eso quiere decir que está próximo a entrar a producción y debe de poder el usuario crear el blog con todas las funcionalidades pedidas por el cliente, como consideración el módulo de </w:t>
-      </w:r>
-      <w:proofErr w:type="spellStart"/>
-      <w:r>
-        <w:rPr>
-          <w:rStyle w:val="normaltextrun"/>
-          <w:rFonts w:ascii="Calibri" w:hAnsi="Calibri" w:cs="Calibri"/>
-          <w:lang w:val="es-ES"/>
-        </w:rPr>
-        <w:t>logueo</w:t>
-      </w:r>
-      <w:proofErr w:type="spellEnd"/>
-      <w:r>
-        <w:rPr>
-          <w:rStyle w:val="normaltextrun"/>
-          <w:rFonts w:ascii="Calibri" w:hAnsi="Calibri" w:cs="Calibri"/>
-          <w:lang w:val="es-ES"/>
-        </w:rPr>
-        <w:t xml:space="preserve"> ya está plenamente funcionando y las credenciales de usuario se generaran correctamente al darse de alta,(correo/usuario y contraseña), pude darse de alta con cuentas de (Facebook o Gmail) adicionalmente, también el módulo de base de datos donde se guarda la información está funcionando correctamente.  </w:t>
+        <w:t>El proyecto está en fase beta, eso quiere decir que está próximo a entrar a producción y debe de poder el usuario crear el blog con todas las funcionalidades pedidas por el cliente, como consideración el módulo de logueo ya está plenamente funcionando y las credenciales de usuario se generaran correctamente al darse de alta,(correo/usuario y contraseña), pude darse de alta con cuentas de (Facebook o Gmail) adicionalmente, también el módulo de base de datos donde se guarda la información está funcionando correctamente.  </w:t>
       </w:r>
       <w:r>
         <w:rPr>
@@ -4477,7 +4434,6 @@
           <w:lang w:val="es-ES"/>
         </w:rPr>
       </w:pPr>
-      <w:proofErr w:type="spellStart"/>
       <w:r>
         <w:rPr>
           <w:rStyle w:val="normaltextrun"/>
@@ -4486,18 +4442,7 @@
           <w:bCs/>
           <w:lang w:val="es-ES"/>
         </w:rPr>
-        <w:t>Smoke</w:t>
-      </w:r>
-      <w:proofErr w:type="spellEnd"/>
-      <w:r>
-        <w:rPr>
-          <w:rStyle w:val="normaltextrun"/>
-          <w:rFonts w:ascii="Calibri" w:hAnsi="Calibri" w:cs="Calibri"/>
-          <w:b/>
-          <w:bCs/>
-          <w:lang w:val="es-ES"/>
-        </w:rPr>
-        <w:t xml:space="preserve"> test:</w:t>
+        <w:t>Smoke test:</w:t>
       </w:r>
       <w:r>
         <w:rPr>
@@ -4609,7 +4554,6 @@
         </w:rPr>
         <w:t xml:space="preserve">Con el fin de optimizar los recursos y el tiempo de ejecución, realizaremos inicialmente las pruebas orientadas a la creación de las entradas de los blogs, ya estas nos sirven como insumos y son una precondición de los </w:t>
       </w:r>
-      <w:proofErr w:type="gramStart"/>
       <w:r>
         <w:rPr>
           <w:rStyle w:val="normaltextrun"/>
@@ -4618,9 +4562,8 @@
           <w:szCs w:val="22"/>
           <w:lang w:val="es-ES"/>
         </w:rPr>
-        <w:t>siguientes set</w:t>
-      </w:r>
-      <w:proofErr w:type="gramEnd"/>
+        <w:t>siguientes sets</w:t>
+      </w:r>
       <w:r>
         <w:rPr>
           <w:rStyle w:val="normaltextrun"/>
@@ -5424,25 +5367,7 @@
           <w:rFonts w:ascii="Calibri" w:hAnsi="Calibri" w:cs="Calibri"/>
           <w:lang w:val="es-ES"/>
         </w:rPr>
-        <w:t xml:space="preserve"> se realizarán con el fin de garantizar que el sistema funcione correctamente en un ambiente </w:t>
-      </w:r>
-      <w:proofErr w:type="spellStart"/>
-      <w:r>
-        <w:rPr>
-          <w:rStyle w:val="normaltextrun"/>
-          <w:rFonts w:ascii="Calibri" w:hAnsi="Calibri" w:cs="Calibri"/>
-          <w:lang w:val="es-ES"/>
-        </w:rPr>
-        <w:t>pre-productivo</w:t>
-      </w:r>
-      <w:proofErr w:type="spellEnd"/>
-      <w:r>
-        <w:rPr>
-          <w:rStyle w:val="normaltextrun"/>
-          <w:rFonts w:ascii="Calibri" w:hAnsi="Calibri" w:cs="Calibri"/>
-          <w:lang w:val="es-ES"/>
-        </w:rPr>
-        <w:t>.</w:t>
+        <w:t xml:space="preserve"> se realizarán con el fin de garantizar que el sistema funcione correctamente en un ambiente pre-productivo.</w:t>
       </w:r>
       <w:r>
         <w:rPr>
@@ -5535,25 +5460,7 @@
           <w:rFonts w:ascii="Calibri" w:hAnsi="Calibri" w:cs="Calibri"/>
           <w:lang w:val="es-ES"/>
         </w:rPr>
-        <w:t xml:space="preserve">Realizaremos pruebas de regresión cada vez que el equipo de desarrollo nos entregue una nueva versión del software arreglando incidencias reportadas, esto con el fin de garantizar que este </w:t>
-      </w:r>
-      <w:proofErr w:type="spellStart"/>
-      <w:r>
-        <w:rPr>
-          <w:rStyle w:val="normaltextrun"/>
-          <w:rFonts w:ascii="Calibri" w:hAnsi="Calibri" w:cs="Calibri"/>
-          <w:lang w:val="es-ES"/>
-        </w:rPr>
-        <w:t>fix</w:t>
-      </w:r>
-      <w:proofErr w:type="spellEnd"/>
-      <w:r>
-        <w:rPr>
-          <w:rStyle w:val="normaltextrun"/>
-          <w:rFonts w:ascii="Calibri" w:hAnsi="Calibri" w:cs="Calibri"/>
-          <w:lang w:val="es-ES"/>
-        </w:rPr>
-        <w:t xml:space="preserve"> no inyecte nuevos bugs dentro de los CP ya certificados.</w:t>
+        <w:t>Realizaremos pruebas de regresión cada vez que el equipo de desarrollo nos entregue una nueva versión del software arreglando incidencias reportadas, esto con el fin de garantizar que este fix no inyecte nuevos bugs dentro de los CP ya certificados.</w:t>
       </w:r>
       <w:r>
         <w:rPr>
@@ -5950,11 +5857,1788 @@
         </w:drawing>
       </w:r>
     </w:p>
+    <w:p>
+      <w:pPr>
+        <w:rPr>
+          <w:lang w:val="es-ES_tradnl" w:eastAsia="en-US"/>
+        </w:rPr>
+      </w:pPr>
+    </w:p>
+    <w:p>
+      <w:pPr>
+        <w:pStyle w:val="Ttulo1"/>
+        <w:ind w:right="-94"/>
+        <w:jc w:val="both"/>
+        <w:rPr>
+          <w:rFonts w:cs="Arial"/>
+        </w:rPr>
+      </w:pPr>
+      <w:r>
+        <w:rPr>
+          <w:rFonts w:cs="Arial"/>
+        </w:rPr>
+        <w:lastRenderedPageBreak/>
+        <w:t>Cronograma del proyecto</w:t>
+      </w:r>
+    </w:p>
+    <w:p>
+      <w:pPr>
+        <w:rPr>
+          <w:b/>
+          <w:sz w:val="32"/>
+          <w:szCs w:val="20"/>
+          <w:lang w:val="es-ES_tradnl" w:eastAsia="en-US"/>
+        </w:rPr>
+      </w:pPr>
+    </w:p>
+    <w:p>
+      <w:pPr>
+        <w:tabs>
+          <w:tab w:val="left" w:pos="1440"/>
+        </w:tabs>
+        <w:rPr>
+          <w:lang w:val="es-ES_tradnl" w:eastAsia="en-US"/>
+        </w:rPr>
+      </w:pPr>
+      <w:r>
+        <w:rPr>
+          <w:noProof/>
+        </w:rPr>
+        <w:drawing>
+          <wp:inline distT="0" distB="0" distL="0" distR="0" wp14:anchorId="32D0747E" wp14:editId="21FCE5AD">
+            <wp:extent cx="5971540" cy="1416685"/>
+            <wp:effectExtent l="0" t="0" r="0" b="0"/>
+            <wp:docPr id="5" name="Imagen 5" descr="Escala de tiempo&#10;&#10;Descripción generada automáticamente"/>
+            <wp:cNvGraphicFramePr>
+              <a:graphicFrameLocks xmlns:a="http://schemas.openxmlformats.org/drawingml/2006/main" noChangeAspect="1"/>
+            </wp:cNvGraphicFramePr>
+            <a:graphic xmlns:a="http://schemas.openxmlformats.org/drawingml/2006/main">
+              <a:graphicData uri="http://schemas.openxmlformats.org/drawingml/2006/picture">
+                <pic:pic xmlns:pic="http://schemas.openxmlformats.org/drawingml/2006/picture">
+                  <pic:nvPicPr>
+                    <pic:cNvPr id="5" name="Imagen 5" descr="Escala de tiempo&#10;&#10;Descripción generada automáticamente"/>
+                    <pic:cNvPicPr/>
+                  </pic:nvPicPr>
+                  <pic:blipFill>
+                    <a:blip r:embed="rId14"/>
+                    <a:stretch>
+                      <a:fillRect/>
+                    </a:stretch>
+                  </pic:blipFill>
+                  <pic:spPr>
+                    <a:xfrm>
+                      <a:off x="0" y="0"/>
+                      <a:ext cx="5971540" cy="1416685"/>
+                    </a:xfrm>
+                    <a:prstGeom prst="rect">
+                      <a:avLst/>
+                    </a:prstGeom>
+                  </pic:spPr>
+                </pic:pic>
+              </a:graphicData>
+            </a:graphic>
+          </wp:inline>
+        </w:drawing>
+      </w:r>
+    </w:p>
+    <w:p>
+      <w:pPr>
+        <w:pStyle w:val="Ttulo1"/>
+        <w:ind w:right="-94"/>
+        <w:jc w:val="both"/>
+        <w:rPr>
+          <w:rFonts w:cs="Arial"/>
+        </w:rPr>
+      </w:pPr>
+      <w:r>
+        <w:rPr>
+          <w:rFonts w:cs="Arial"/>
+        </w:rPr>
+        <w:lastRenderedPageBreak/>
+        <w:t>Acta de cierre</w:t>
+      </w:r>
+    </w:p>
+    <w:p>
+      <w:pPr>
+        <w:rPr>
+          <w:lang w:val="es-ES_tradnl" w:eastAsia="en-US"/>
+        </w:rPr>
+      </w:pPr>
+      <w:r>
+        <w:rPr>
+          <w:lang w:val="es-ES_tradnl" w:eastAsia="en-US"/>
+        </w:rPr>
+        <w:t>“Esta acta de cierre es un supuesto de como terminó el proyecto”</w:t>
+      </w:r>
+    </w:p>
+    <w:p>
+      <w:pPr>
+        <w:rPr>
+          <w:lang w:val="es-ES_tradnl" w:eastAsia="en-US"/>
+        </w:rPr>
+      </w:pPr>
+    </w:p>
+    <w:tbl>
+      <w:tblPr>
+        <w:tblW w:w="9142" w:type="dxa"/>
+        <w:tblBorders>
+          <w:top w:val="single" w:sz="6" w:space="0" w:color="auto"/>
+          <w:left w:val="single" w:sz="6" w:space="0" w:color="auto"/>
+          <w:bottom w:val="single" w:sz="6" w:space="0" w:color="auto"/>
+          <w:right w:val="single" w:sz="6" w:space="0" w:color="auto"/>
+          <w:insideH w:val="single" w:sz="6" w:space="0" w:color="auto"/>
+          <w:insideV w:val="single" w:sz="6" w:space="0" w:color="auto"/>
+        </w:tblBorders>
+        <w:tblCellMar>
+          <w:left w:w="70" w:type="dxa"/>
+          <w:right w:w="70" w:type="dxa"/>
+        </w:tblCellMar>
+        <w:tblLook w:val="0000" w:firstRow="0" w:lastRow="0" w:firstColumn="0" w:lastColumn="0" w:noHBand="0" w:noVBand="0"/>
+      </w:tblPr>
+      <w:tblGrid>
+        <w:gridCol w:w="4890"/>
+        <w:gridCol w:w="4252"/>
+      </w:tblGrid>
+      <w:tr>
+        <w:tc>
+          <w:tcPr>
+            <w:tcW w:w="4890" w:type="dxa"/>
+            <w:shd w:val="clear" w:color="auto" w:fill="D9D9D9" w:themeFill="background1" w:themeFillShade="D9"/>
+          </w:tcPr>
+          <w:p>
+            <w:pPr>
+              <w:rPr>
+                <w:szCs w:val="22"/>
+              </w:rPr>
+            </w:pPr>
+            <w:r>
+              <w:rPr>
+                <w:szCs w:val="22"/>
+              </w:rPr>
+              <w:t>Nombre Cliente</w:t>
+            </w:r>
+          </w:p>
+        </w:tc>
+        <w:tc>
+          <w:tcPr>
+            <w:tcW w:w="4252" w:type="dxa"/>
+            <w:shd w:val="clear" w:color="auto" w:fill="auto"/>
+            <w:vAlign w:val="center"/>
+          </w:tcPr>
+          <w:p>
+            <w:pPr>
+              <w:rPr>
+                <w:iCs/>
+                <w:color w:val="0000FF"/>
+                <w:szCs w:val="22"/>
+              </w:rPr>
+            </w:pPr>
+            <w:proofErr w:type="spellStart"/>
+            <w:r>
+              <w:rPr>
+                <w:iCs/>
+                <w:szCs w:val="22"/>
+              </w:rPr>
+              <w:t>Blogi</w:t>
+            </w:r>
+            <w:proofErr w:type="spellEnd"/>
+          </w:p>
+        </w:tc>
+      </w:tr>
+      <w:tr>
+        <w:tc>
+          <w:tcPr>
+            <w:tcW w:w="4890" w:type="dxa"/>
+            <w:shd w:val="clear" w:color="auto" w:fill="D9D9D9" w:themeFill="background1" w:themeFillShade="D9"/>
+          </w:tcPr>
+          <w:p>
+            <w:pPr>
+              <w:rPr>
+                <w:szCs w:val="22"/>
+              </w:rPr>
+            </w:pPr>
+            <w:r>
+              <w:rPr>
+                <w:szCs w:val="22"/>
+              </w:rPr>
+              <w:t>Nombre Proyecto</w:t>
+            </w:r>
+          </w:p>
+        </w:tc>
+        <w:tc>
+          <w:tcPr>
+            <w:tcW w:w="4252" w:type="dxa"/>
+            <w:shd w:val="clear" w:color="auto" w:fill="auto"/>
+            <w:vAlign w:val="center"/>
+          </w:tcPr>
+          <w:p>
+            <w:pPr>
+              <w:rPr>
+                <w:iCs/>
+                <w:color w:val="0000FF"/>
+                <w:szCs w:val="22"/>
+              </w:rPr>
+            </w:pPr>
+            <w:r>
+              <w:rPr>
+                <w:iCs/>
+                <w:szCs w:val="22"/>
+              </w:rPr>
+              <w:t>Blog</w:t>
+            </w:r>
+          </w:p>
+        </w:tc>
+      </w:tr>
+      <w:tr>
+        <w:tc>
+          <w:tcPr>
+            <w:tcW w:w="4890" w:type="dxa"/>
+            <w:shd w:val="clear" w:color="auto" w:fill="D9D9D9" w:themeFill="background1" w:themeFillShade="D9"/>
+          </w:tcPr>
+          <w:p>
+            <w:pPr>
+              <w:rPr>
+                <w:szCs w:val="22"/>
+              </w:rPr>
+            </w:pPr>
+            <w:r>
+              <w:rPr>
+                <w:szCs w:val="22"/>
+              </w:rPr>
+              <w:t xml:space="preserve">Fecha </w:t>
+            </w:r>
+            <w:r>
+              <w:rPr>
+                <w:szCs w:val="22"/>
+              </w:rPr>
+              <w:t>Inicio</w:t>
+            </w:r>
+            <w:r>
+              <w:rPr>
+                <w:szCs w:val="22"/>
+              </w:rPr>
+              <w:t xml:space="preserve"> de la prueba:</w:t>
+            </w:r>
+          </w:p>
+        </w:tc>
+        <w:tc>
+          <w:tcPr>
+            <w:tcW w:w="4252" w:type="dxa"/>
+            <w:shd w:val="clear" w:color="auto" w:fill="auto"/>
+            <w:vAlign w:val="center"/>
+          </w:tcPr>
+          <w:p>
+            <w:pPr>
+              <w:pStyle w:val="GuiaAzul"/>
+              <w:rPr>
+                <w:rFonts w:cs="Arial"/>
+                <w:iCs/>
+                <w:sz w:val="22"/>
+                <w:szCs w:val="22"/>
+              </w:rPr>
+            </w:pPr>
+            <w:r>
+              <w:rPr>
+                <w:rFonts w:cs="Arial"/>
+                <w:iCs/>
+                <w:vanish w:val="0"/>
+                <w:color w:val="auto"/>
+                <w:sz w:val="22"/>
+                <w:szCs w:val="22"/>
+              </w:rPr>
+              <w:t>16</w:t>
+            </w:r>
+            <w:r>
+              <w:rPr>
+                <w:rFonts w:cs="Arial"/>
+                <w:iCs/>
+                <w:vanish w:val="0"/>
+                <w:color w:val="auto"/>
+                <w:sz w:val="22"/>
+                <w:szCs w:val="22"/>
+              </w:rPr>
+              <w:t xml:space="preserve"> de </w:t>
+            </w:r>
+            <w:proofErr w:type="gramStart"/>
+            <w:r>
+              <w:rPr>
+                <w:rFonts w:cs="Arial"/>
+                <w:iCs/>
+                <w:vanish w:val="0"/>
+                <w:color w:val="auto"/>
+                <w:sz w:val="22"/>
+                <w:szCs w:val="22"/>
+              </w:rPr>
+              <w:t>Junio</w:t>
+            </w:r>
+            <w:proofErr w:type="gramEnd"/>
+            <w:r>
+              <w:rPr>
+                <w:rFonts w:cs="Arial"/>
+                <w:iCs/>
+                <w:vanish w:val="0"/>
+                <w:color w:val="auto"/>
+                <w:sz w:val="22"/>
+                <w:szCs w:val="22"/>
+              </w:rPr>
+              <w:t xml:space="preserve">, </w:t>
+            </w:r>
+            <w:r>
+              <w:rPr>
+                <w:rFonts w:cs="Arial"/>
+                <w:iCs/>
+                <w:vanish w:val="0"/>
+                <w:color w:val="auto"/>
+                <w:sz w:val="22"/>
+                <w:szCs w:val="22"/>
+              </w:rPr>
+              <w:t>20</w:t>
+            </w:r>
+            <w:r>
+              <w:rPr>
+                <w:rFonts w:cs="Arial"/>
+                <w:iCs/>
+                <w:vanish w:val="0"/>
+                <w:color w:val="auto"/>
+                <w:sz w:val="22"/>
+                <w:szCs w:val="22"/>
+              </w:rPr>
+              <w:t>2</w:t>
+            </w:r>
+            <w:r>
+              <w:rPr>
+                <w:rFonts w:cs="Arial"/>
+                <w:iCs/>
+                <w:vanish w:val="0"/>
+                <w:color w:val="auto"/>
+                <w:sz w:val="22"/>
+                <w:szCs w:val="22"/>
+              </w:rPr>
+              <w:t>2</w:t>
+            </w:r>
+            <w:r>
+              <w:rPr>
+                <w:rFonts w:cs="Arial"/>
+                <w:iCs/>
+                <w:color w:val="auto"/>
+                <w:sz w:val="22"/>
+                <w:szCs w:val="22"/>
+              </w:rPr>
+              <w:t xml:space="preserve"> </w:t>
+            </w:r>
+            <w:r>
+              <w:rPr>
+                <w:rFonts w:cs="Arial"/>
+                <w:iCs/>
+                <w:sz w:val="22"/>
+                <w:szCs w:val="22"/>
+              </w:rPr>
+              <w:t>dd/mm/aaaa</w:t>
+            </w:r>
+          </w:p>
+        </w:tc>
+      </w:tr>
+      <w:tr>
+        <w:tc>
+          <w:tcPr>
+            <w:tcW w:w="4890" w:type="dxa"/>
+            <w:shd w:val="clear" w:color="auto" w:fill="D9D9D9" w:themeFill="background1" w:themeFillShade="D9"/>
+          </w:tcPr>
+          <w:p>
+            <w:pPr>
+              <w:rPr>
+                <w:szCs w:val="22"/>
+              </w:rPr>
+            </w:pPr>
+            <w:r>
+              <w:rPr>
+                <w:szCs w:val="22"/>
+              </w:rPr>
+              <w:t>Fecha finalización de la prueba:</w:t>
+            </w:r>
+          </w:p>
+        </w:tc>
+        <w:tc>
+          <w:tcPr>
+            <w:tcW w:w="4252" w:type="dxa"/>
+            <w:shd w:val="clear" w:color="auto" w:fill="auto"/>
+            <w:vAlign w:val="center"/>
+          </w:tcPr>
+          <w:p>
+            <w:pPr>
+              <w:pStyle w:val="GuiaAzul"/>
+              <w:rPr>
+                <w:rFonts w:cs="Arial"/>
+                <w:iCs/>
+                <w:vanish w:val="0"/>
+                <w:color w:val="auto"/>
+                <w:sz w:val="22"/>
+                <w:szCs w:val="22"/>
+              </w:rPr>
+            </w:pPr>
+            <w:r>
+              <w:rPr>
+                <w:rFonts w:cs="Arial"/>
+                <w:iCs/>
+                <w:vanish w:val="0"/>
+                <w:color w:val="auto"/>
+                <w:sz w:val="22"/>
+                <w:szCs w:val="22"/>
+              </w:rPr>
+              <w:t>28</w:t>
+            </w:r>
+            <w:r>
+              <w:rPr>
+                <w:rFonts w:cs="Arial"/>
+                <w:iCs/>
+                <w:vanish w:val="0"/>
+                <w:color w:val="auto"/>
+                <w:sz w:val="22"/>
+                <w:szCs w:val="22"/>
+              </w:rPr>
+              <w:t xml:space="preserve"> de</w:t>
+            </w:r>
+            <w:r>
+              <w:rPr>
+                <w:rFonts w:cs="Arial"/>
+                <w:iCs/>
+                <w:vanish w:val="0"/>
+                <w:color w:val="auto"/>
+                <w:sz w:val="22"/>
+                <w:szCs w:val="22"/>
+              </w:rPr>
+              <w:t xml:space="preserve"> </w:t>
+            </w:r>
+            <w:proofErr w:type="gramStart"/>
+            <w:r>
+              <w:rPr>
+                <w:rFonts w:cs="Arial"/>
+                <w:iCs/>
+                <w:vanish w:val="0"/>
+                <w:color w:val="auto"/>
+                <w:sz w:val="22"/>
+                <w:szCs w:val="22"/>
+              </w:rPr>
+              <w:t>Junio</w:t>
+            </w:r>
+            <w:proofErr w:type="gramEnd"/>
+            <w:r>
+              <w:rPr>
+                <w:rFonts w:cs="Arial"/>
+                <w:iCs/>
+                <w:vanish w:val="0"/>
+                <w:color w:val="auto"/>
+                <w:sz w:val="22"/>
+                <w:szCs w:val="22"/>
+              </w:rPr>
+              <w:t>,</w:t>
+            </w:r>
+            <w:r>
+              <w:rPr>
+                <w:rFonts w:cs="Arial"/>
+                <w:iCs/>
+                <w:vanish w:val="0"/>
+                <w:color w:val="auto"/>
+                <w:sz w:val="22"/>
+                <w:szCs w:val="22"/>
+              </w:rPr>
+              <w:t xml:space="preserve"> 20</w:t>
+            </w:r>
+            <w:r>
+              <w:rPr>
+                <w:rFonts w:cs="Arial"/>
+                <w:iCs/>
+                <w:vanish w:val="0"/>
+                <w:color w:val="auto"/>
+                <w:sz w:val="22"/>
+                <w:szCs w:val="22"/>
+              </w:rPr>
+              <w:t>2</w:t>
+            </w:r>
+            <w:r>
+              <w:rPr>
+                <w:rFonts w:cs="Arial"/>
+                <w:iCs/>
+                <w:vanish w:val="0"/>
+                <w:color w:val="auto"/>
+                <w:sz w:val="22"/>
+                <w:szCs w:val="22"/>
+              </w:rPr>
+              <w:t>2</w:t>
+            </w:r>
+            <w:r>
+              <w:rPr>
+                <w:rFonts w:cs="Arial"/>
+                <w:iCs/>
+                <w:color w:val="auto"/>
+                <w:sz w:val="22"/>
+                <w:szCs w:val="22"/>
+              </w:rPr>
+              <w:t xml:space="preserve"> </w:t>
+            </w:r>
+            <w:r>
+              <w:rPr>
+                <w:rFonts w:cs="Arial"/>
+                <w:iCs/>
+                <w:sz w:val="22"/>
+                <w:szCs w:val="22"/>
+              </w:rPr>
+              <w:t>dd/mm/aaaa</w:t>
+            </w:r>
+          </w:p>
+        </w:tc>
+      </w:tr>
+      <w:tr>
+        <w:tc>
+          <w:tcPr>
+            <w:tcW w:w="4890" w:type="dxa"/>
+            <w:shd w:val="clear" w:color="auto" w:fill="D9D9D9" w:themeFill="background1" w:themeFillShade="D9"/>
+          </w:tcPr>
+          <w:p>
+            <w:pPr>
+              <w:rPr>
+                <w:color w:val="000000"/>
+                <w:szCs w:val="22"/>
+              </w:rPr>
+            </w:pPr>
+            <w:r>
+              <w:rPr>
+                <w:color w:val="000000"/>
+                <w:szCs w:val="22"/>
+              </w:rPr>
+              <w:t xml:space="preserve">Gerente de proyecto de Sophos </w:t>
+            </w:r>
+          </w:p>
+        </w:tc>
+        <w:tc>
+          <w:tcPr>
+            <w:tcW w:w="4252" w:type="dxa"/>
+            <w:shd w:val="clear" w:color="auto" w:fill="auto"/>
+            <w:vAlign w:val="center"/>
+          </w:tcPr>
+          <w:p>
+            <w:pPr>
+              <w:rPr>
+                <w:iCs/>
+                <w:szCs w:val="22"/>
+              </w:rPr>
+            </w:pPr>
+            <w:r>
+              <w:rPr>
+                <w:iCs/>
+                <w:szCs w:val="22"/>
+              </w:rPr>
+              <w:t>Alejandro Orozco</w:t>
+            </w:r>
+          </w:p>
+        </w:tc>
+      </w:tr>
+      <w:tr>
+        <w:tc>
+          <w:tcPr>
+            <w:tcW w:w="4890" w:type="dxa"/>
+            <w:shd w:val="clear" w:color="auto" w:fill="D9D9D9" w:themeFill="background1" w:themeFillShade="D9"/>
+          </w:tcPr>
+          <w:p>
+            <w:pPr>
+              <w:rPr>
+                <w:szCs w:val="22"/>
+              </w:rPr>
+            </w:pPr>
+            <w:r>
+              <w:rPr>
+                <w:szCs w:val="22"/>
+              </w:rPr>
+              <w:t>Analista de Pruebas de Sophos (Si aplica)</w:t>
+            </w:r>
+          </w:p>
+        </w:tc>
+        <w:tc>
+          <w:tcPr>
+            <w:tcW w:w="4252" w:type="dxa"/>
+            <w:shd w:val="clear" w:color="auto" w:fill="auto"/>
+            <w:vAlign w:val="center"/>
+          </w:tcPr>
+          <w:p>
+            <w:pPr>
+              <w:rPr>
+                <w:iCs/>
+                <w:szCs w:val="22"/>
+              </w:rPr>
+            </w:pPr>
+            <w:r>
+              <w:rPr>
+                <w:iCs/>
+                <w:szCs w:val="22"/>
+              </w:rPr>
+              <w:t>Juan Martinez</w:t>
+            </w:r>
+          </w:p>
+          <w:p>
+            <w:pPr>
+              <w:rPr>
+                <w:iCs/>
+                <w:szCs w:val="22"/>
+              </w:rPr>
+            </w:pPr>
+            <w:r>
+              <w:rPr>
+                <w:iCs/>
+                <w:szCs w:val="22"/>
+              </w:rPr>
+              <w:t>Juan Mora</w:t>
+            </w:r>
+          </w:p>
+          <w:p>
+            <w:pPr>
+              <w:rPr>
+                <w:iCs/>
+                <w:szCs w:val="22"/>
+              </w:rPr>
+            </w:pPr>
+            <w:r>
+              <w:rPr>
+                <w:iCs/>
+                <w:szCs w:val="22"/>
+              </w:rPr>
+              <w:t>Santiago Segura</w:t>
+            </w:r>
+          </w:p>
+        </w:tc>
+      </w:tr>
+      <w:tr>
+        <w:trPr>
+          <w:trHeight w:val="78"/>
+        </w:trPr>
+        <w:tc>
+          <w:tcPr>
+            <w:tcW w:w="4890" w:type="dxa"/>
+            <w:shd w:val="clear" w:color="auto" w:fill="D9D9D9" w:themeFill="background1" w:themeFillShade="D9"/>
+          </w:tcPr>
+          <w:p>
+            <w:pPr>
+              <w:rPr>
+                <w:color w:val="0000FF"/>
+                <w:szCs w:val="22"/>
+              </w:rPr>
+            </w:pPr>
+            <w:r>
+              <w:rPr>
+                <w:szCs w:val="22"/>
+              </w:rPr>
+              <w:t xml:space="preserve">Alcance funcional de las Pruebas (Si aplica): </w:t>
+            </w:r>
+            <w:r>
+              <w:rPr>
+                <w:rStyle w:val="GuiaAzulCar"/>
+                <w:szCs w:val="22"/>
+              </w:rPr>
+              <w:t>Se debe de colocar que lo que se va a probar en la iteración (casos de uso, Controles de cambio entre otros). Se debe de tener en cuenta que este alcance debe de coincidir con el descrito en el plan de pruebas.</w:t>
+            </w:r>
+          </w:p>
+        </w:tc>
+        <w:tc>
+          <w:tcPr>
+            <w:tcW w:w="4252" w:type="dxa"/>
+            <w:shd w:val="clear" w:color="auto" w:fill="auto"/>
+          </w:tcPr>
+          <w:p>
+            <w:pPr>
+              <w:rPr>
+                <w:iCs/>
+                <w:color w:val="0000FF"/>
+                <w:szCs w:val="22"/>
+              </w:rPr>
+            </w:pPr>
+            <w:r>
+              <w:rPr>
+                <w:iCs/>
+                <w:szCs w:val="22"/>
+              </w:rPr>
+              <w:t xml:space="preserve">Certificación </w:t>
+            </w:r>
+            <w:r>
+              <w:rPr>
+                <w:iCs/>
+                <w:szCs w:val="22"/>
+              </w:rPr>
+              <w:t>Blog</w:t>
+            </w:r>
+          </w:p>
+        </w:tc>
+      </w:tr>
+      <w:tr>
+        <w:trPr>
+          <w:trHeight w:val="65"/>
+        </w:trPr>
+        <w:tc>
+          <w:tcPr>
+            <w:tcW w:w="4890" w:type="dxa"/>
+            <w:shd w:val="clear" w:color="auto" w:fill="D9D9D9" w:themeFill="background1" w:themeFillShade="D9"/>
+          </w:tcPr>
+          <w:p>
+            <w:pPr>
+              <w:rPr>
+                <w:szCs w:val="22"/>
+              </w:rPr>
+            </w:pPr>
+            <w:r>
+              <w:rPr>
+                <w:szCs w:val="22"/>
+              </w:rPr>
+              <w:t xml:space="preserve">Descripción del ambiente de pruebas utilizado: </w:t>
+            </w:r>
+            <w:r>
+              <w:rPr>
+                <w:rStyle w:val="GuiaAzulCar"/>
+                <w:szCs w:val="22"/>
+              </w:rPr>
+              <w:t>Indique el ambiente de pruebas en el cual se certificó el producto, no coloque el ambiente que se tiene en el documento de arquitectura</w:t>
+            </w:r>
+          </w:p>
+        </w:tc>
+        <w:tc>
+          <w:tcPr>
+            <w:tcW w:w="4252" w:type="dxa"/>
+            <w:shd w:val="clear" w:color="auto" w:fill="auto"/>
+          </w:tcPr>
+          <w:p>
+            <w:pPr>
+              <w:rPr>
+                <w:iCs/>
+                <w:szCs w:val="22"/>
+              </w:rPr>
+            </w:pPr>
+            <w:r>
+              <w:rPr>
+                <w:iCs/>
+                <w:szCs w:val="22"/>
+              </w:rPr>
+              <w:t>QA</w:t>
+            </w:r>
+          </w:p>
+        </w:tc>
+      </w:tr>
+    </w:tbl>
+    <w:p>
+      <w:pPr>
+        <w:rPr>
+          <w:szCs w:val="22"/>
+        </w:rPr>
+      </w:pPr>
+    </w:p>
+    <w:p>
+      <w:pPr>
+        <w:rPr>
+          <w:szCs w:val="22"/>
+        </w:rPr>
+      </w:pPr>
+    </w:p>
+    <w:p>
+      <w:pPr>
+        <w:rPr>
+          <w:szCs w:val="22"/>
+        </w:rPr>
+      </w:pPr>
+      <w:r>
+        <w:rPr>
+          <w:szCs w:val="22"/>
+        </w:rPr>
+        <w:t xml:space="preserve">Sophos </w:t>
+      </w:r>
+      <w:r>
+        <w:rPr>
+          <w:szCs w:val="22"/>
+        </w:rPr>
+        <w:t>Technology</w:t>
+      </w:r>
+      <w:r>
+        <w:rPr>
+          <w:szCs w:val="22"/>
+        </w:rPr>
+        <w:t xml:space="preserve"> certifica que al Sistema </w:t>
+      </w:r>
+      <w:r>
+        <w:rPr>
+          <w:b/>
+          <w:bCs/>
+          <w:color w:val="000000" w:themeColor="text1"/>
+          <w:szCs w:val="22"/>
+        </w:rPr>
+        <w:t>Blog</w:t>
+      </w:r>
+      <w:r>
+        <w:rPr>
+          <w:szCs w:val="22"/>
+        </w:rPr>
+        <w:t xml:space="preserve"> se le realizó un proceso de pruebas funcionales</w:t>
+      </w:r>
+      <w:r>
+        <w:rPr>
+          <w:szCs w:val="22"/>
+        </w:rPr>
+        <w:t xml:space="preserve"> </w:t>
+      </w:r>
+      <w:r>
+        <w:rPr>
+          <w:szCs w:val="22"/>
+        </w:rPr>
+        <w:t>formales de acuerdo con la información recibida en el documento de especificación del requerimiento, reuniones con los analistas funcionales y/o desarrolladores, más la documentación elaborada para soportar el producto.</w:t>
+      </w:r>
+    </w:p>
+    <w:p>
+      <w:pPr>
+        <w:rPr>
+          <w:szCs w:val="22"/>
+        </w:rPr>
+      </w:pPr>
+    </w:p>
+    <w:p>
+      <w:pPr>
+        <w:jc w:val="left"/>
+        <w:rPr>
+          <w:b/>
+          <w:szCs w:val="22"/>
+        </w:rPr>
+      </w:pPr>
+    </w:p>
+    <w:p>
+      <w:pPr>
+        <w:jc w:val="left"/>
+        <w:rPr>
+          <w:b/>
+          <w:szCs w:val="22"/>
+        </w:rPr>
+      </w:pPr>
+    </w:p>
+    <w:p>
+      <w:pPr>
+        <w:jc w:val="left"/>
+        <w:rPr>
+          <w:b/>
+          <w:szCs w:val="22"/>
+        </w:rPr>
+      </w:pPr>
+    </w:p>
+    <w:p>
+      <w:pPr>
+        <w:jc w:val="left"/>
+        <w:rPr>
+          <w:b/>
+          <w:szCs w:val="22"/>
+        </w:rPr>
+      </w:pPr>
+    </w:p>
+    <w:p>
+      <w:pPr>
+        <w:jc w:val="left"/>
+        <w:rPr>
+          <w:b/>
+          <w:szCs w:val="22"/>
+        </w:rPr>
+      </w:pPr>
+    </w:p>
+    <w:p>
+      <w:pPr>
+        <w:jc w:val="left"/>
+        <w:rPr>
+          <w:b/>
+          <w:szCs w:val="22"/>
+        </w:rPr>
+      </w:pPr>
+    </w:p>
+    <w:p>
+      <w:pPr>
+        <w:jc w:val="left"/>
+        <w:rPr>
+          <w:b/>
+          <w:szCs w:val="22"/>
+        </w:rPr>
+      </w:pPr>
+    </w:p>
+    <w:p>
+      <w:pPr>
+        <w:jc w:val="left"/>
+        <w:rPr>
+          <w:b/>
+          <w:szCs w:val="22"/>
+        </w:rPr>
+      </w:pPr>
+      <w:r>
+        <w:rPr>
+          <w:b/>
+          <w:szCs w:val="22"/>
+        </w:rPr>
+        <w:t>Resumen</w:t>
+      </w:r>
+      <w:r>
+        <w:rPr>
+          <w:b/>
+          <w:szCs w:val="22"/>
+        </w:rPr>
+        <w:t xml:space="preserve"> de Casos</w:t>
+      </w:r>
+      <w:r>
+        <w:rPr>
+          <w:b/>
+          <w:szCs w:val="22"/>
+        </w:rPr>
+        <w:t xml:space="preserve"> de pruebas:</w:t>
+      </w:r>
+    </w:p>
+    <w:tbl>
+      <w:tblPr>
+        <w:tblpPr w:leftFromText="141" w:rightFromText="141" w:vertAnchor="text" w:horzAnchor="margin" w:tblpXSpec="center" w:tblpY="443"/>
+        <w:tblW w:w="4827" w:type="dxa"/>
+        <w:tblCellMar>
+          <w:left w:w="70" w:type="dxa"/>
+          <w:right w:w="70" w:type="dxa"/>
+        </w:tblCellMar>
+        <w:tblLook w:val="04A0" w:firstRow="1" w:lastRow="0" w:firstColumn="1" w:lastColumn="0" w:noHBand="0" w:noVBand="1"/>
+      </w:tblPr>
+      <w:tblGrid>
+        <w:gridCol w:w="4240"/>
+        <w:gridCol w:w="587"/>
+      </w:tblGrid>
+      <w:tr>
+        <w:trPr>
+          <w:trHeight w:val="300"/>
+        </w:trPr>
+        <w:tc>
+          <w:tcPr>
+            <w:tcW w:w="4240" w:type="dxa"/>
+            <w:tcBorders>
+              <w:top w:val="single" w:sz="4" w:space="0" w:color="auto"/>
+              <w:left w:val="single" w:sz="4" w:space="0" w:color="auto"/>
+              <w:bottom w:val="single" w:sz="4" w:space="0" w:color="auto"/>
+              <w:right w:val="single" w:sz="4" w:space="0" w:color="auto"/>
+            </w:tcBorders>
+            <w:shd w:val="clear" w:color="auto" w:fill="auto"/>
+            <w:noWrap/>
+            <w:vAlign w:val="center"/>
+            <w:hideMark/>
+          </w:tcPr>
+          <w:p>
+            <w:pPr>
+              <w:rPr>
+                <w:color w:val="000000"/>
+                <w:szCs w:val="22"/>
+                <w:lang w:eastAsia="es-CO"/>
+              </w:rPr>
+            </w:pPr>
+            <w:r>
+              <w:rPr>
+                <w:iCs/>
+                <w:color w:val="000000"/>
+                <w:szCs w:val="22"/>
+                <w:lang w:eastAsia="es-CO"/>
+              </w:rPr>
+              <w:t>Cantidad Casos Aprobados</w:t>
+            </w:r>
+          </w:p>
+        </w:tc>
+        <w:tc>
+          <w:tcPr>
+            <w:tcW w:w="587" w:type="dxa"/>
+            <w:tcBorders>
+              <w:top w:val="single" w:sz="4" w:space="0" w:color="auto"/>
+              <w:left w:val="nil"/>
+              <w:bottom w:val="single" w:sz="4" w:space="0" w:color="auto"/>
+              <w:right w:val="single" w:sz="4" w:space="0" w:color="auto"/>
+            </w:tcBorders>
+            <w:shd w:val="clear" w:color="auto" w:fill="auto"/>
+            <w:noWrap/>
+            <w:vAlign w:val="bottom"/>
+            <w:hideMark/>
+          </w:tcPr>
+          <w:p>
+            <w:pPr>
+              <w:jc w:val="right"/>
+              <w:rPr>
+                <w:rFonts w:ascii="Calibri" w:hAnsi="Calibri" w:cs="Calibri"/>
+                <w:color w:val="000000"/>
+                <w:szCs w:val="22"/>
+                <w:lang w:eastAsia="es-CO"/>
+              </w:rPr>
+            </w:pPr>
+            <w:r>
+              <w:rPr>
+                <w:rFonts w:ascii="Calibri" w:hAnsi="Calibri" w:cs="Calibri"/>
+                <w:color w:val="000000"/>
+                <w:szCs w:val="22"/>
+                <w:lang w:eastAsia="es-CO"/>
+              </w:rPr>
+              <w:t>27</w:t>
+            </w:r>
+          </w:p>
+        </w:tc>
+      </w:tr>
+      <w:tr>
+        <w:trPr>
+          <w:trHeight w:val="300"/>
+        </w:trPr>
+        <w:tc>
+          <w:tcPr>
+            <w:tcW w:w="4240" w:type="dxa"/>
+            <w:tcBorders>
+              <w:top w:val="nil"/>
+              <w:left w:val="single" w:sz="4" w:space="0" w:color="auto"/>
+              <w:bottom w:val="single" w:sz="4" w:space="0" w:color="auto"/>
+              <w:right w:val="single" w:sz="4" w:space="0" w:color="auto"/>
+            </w:tcBorders>
+            <w:shd w:val="clear" w:color="auto" w:fill="auto"/>
+            <w:noWrap/>
+            <w:vAlign w:val="center"/>
+            <w:hideMark/>
+          </w:tcPr>
+          <w:p>
+            <w:pPr>
+              <w:rPr>
+                <w:color w:val="000000"/>
+                <w:szCs w:val="22"/>
+                <w:lang w:eastAsia="es-CO"/>
+              </w:rPr>
+            </w:pPr>
+            <w:proofErr w:type="gramStart"/>
+            <w:r>
+              <w:rPr>
+                <w:bCs/>
+                <w:iCs/>
+                <w:color w:val="000000"/>
+                <w:szCs w:val="22"/>
+                <w:lang w:eastAsia="es-CO"/>
+              </w:rPr>
+              <w:t>Cantidad de Casos a Ejecutar</w:t>
+            </w:r>
+            <w:proofErr w:type="gramEnd"/>
+          </w:p>
+        </w:tc>
+        <w:tc>
+          <w:tcPr>
+            <w:tcW w:w="587" w:type="dxa"/>
+            <w:tcBorders>
+              <w:top w:val="nil"/>
+              <w:left w:val="nil"/>
+              <w:bottom w:val="single" w:sz="4" w:space="0" w:color="auto"/>
+              <w:right w:val="single" w:sz="4" w:space="0" w:color="auto"/>
+            </w:tcBorders>
+            <w:shd w:val="clear" w:color="auto" w:fill="auto"/>
+            <w:noWrap/>
+            <w:vAlign w:val="bottom"/>
+            <w:hideMark/>
+          </w:tcPr>
+          <w:p>
+            <w:pPr>
+              <w:jc w:val="right"/>
+              <w:rPr>
+                <w:rFonts w:ascii="Calibri" w:hAnsi="Calibri" w:cs="Calibri"/>
+                <w:color w:val="000000"/>
+                <w:szCs w:val="22"/>
+                <w:lang w:eastAsia="es-CO"/>
+              </w:rPr>
+            </w:pPr>
+            <w:r>
+              <w:rPr>
+                <w:rFonts w:ascii="Calibri" w:hAnsi="Calibri" w:cs="Calibri"/>
+                <w:color w:val="000000"/>
+                <w:szCs w:val="22"/>
+                <w:lang w:eastAsia="es-CO"/>
+              </w:rPr>
+              <w:t>27</w:t>
+            </w:r>
+          </w:p>
+        </w:tc>
+      </w:tr>
+      <w:tr>
+        <w:trPr>
+          <w:trHeight w:val="300"/>
+        </w:trPr>
+        <w:tc>
+          <w:tcPr>
+            <w:tcW w:w="4240" w:type="dxa"/>
+            <w:tcBorders>
+              <w:top w:val="nil"/>
+              <w:left w:val="single" w:sz="4" w:space="0" w:color="auto"/>
+              <w:bottom w:val="single" w:sz="4" w:space="0" w:color="auto"/>
+              <w:right w:val="single" w:sz="4" w:space="0" w:color="auto"/>
+            </w:tcBorders>
+            <w:shd w:val="clear" w:color="auto" w:fill="auto"/>
+            <w:noWrap/>
+            <w:vAlign w:val="center"/>
+            <w:hideMark/>
+          </w:tcPr>
+          <w:p>
+            <w:pPr>
+              <w:rPr>
+                <w:color w:val="000000"/>
+                <w:szCs w:val="22"/>
+                <w:lang w:eastAsia="es-CO"/>
+              </w:rPr>
+            </w:pPr>
+            <w:r>
+              <w:rPr>
+                <w:bCs/>
+                <w:iCs/>
+                <w:color w:val="000000"/>
+                <w:szCs w:val="22"/>
+                <w:lang w:eastAsia="es-CO"/>
+              </w:rPr>
+              <w:t>Cantidad de Casos Exitosos</w:t>
+            </w:r>
+          </w:p>
+        </w:tc>
+        <w:tc>
+          <w:tcPr>
+            <w:tcW w:w="587" w:type="dxa"/>
+            <w:tcBorders>
+              <w:top w:val="nil"/>
+              <w:left w:val="nil"/>
+              <w:bottom w:val="single" w:sz="4" w:space="0" w:color="auto"/>
+              <w:right w:val="single" w:sz="4" w:space="0" w:color="auto"/>
+            </w:tcBorders>
+            <w:shd w:val="clear" w:color="auto" w:fill="auto"/>
+            <w:noWrap/>
+            <w:vAlign w:val="bottom"/>
+            <w:hideMark/>
+          </w:tcPr>
+          <w:p>
+            <w:pPr>
+              <w:jc w:val="right"/>
+              <w:rPr>
+                <w:rFonts w:ascii="Calibri" w:hAnsi="Calibri" w:cs="Calibri"/>
+                <w:color w:val="000000"/>
+                <w:szCs w:val="22"/>
+                <w:lang w:eastAsia="es-CO"/>
+              </w:rPr>
+            </w:pPr>
+            <w:r>
+              <w:rPr>
+                <w:rFonts w:ascii="Calibri" w:hAnsi="Calibri" w:cs="Calibri"/>
+                <w:color w:val="000000"/>
+                <w:szCs w:val="22"/>
+                <w:lang w:eastAsia="es-CO"/>
+              </w:rPr>
+              <w:t>27</w:t>
+            </w:r>
+          </w:p>
+        </w:tc>
+      </w:tr>
+      <w:tr>
+        <w:trPr>
+          <w:trHeight w:val="300"/>
+        </w:trPr>
+        <w:tc>
+          <w:tcPr>
+            <w:tcW w:w="4240" w:type="dxa"/>
+            <w:tcBorders>
+              <w:top w:val="nil"/>
+              <w:left w:val="single" w:sz="4" w:space="0" w:color="auto"/>
+              <w:bottom w:val="single" w:sz="4" w:space="0" w:color="auto"/>
+              <w:right w:val="single" w:sz="4" w:space="0" w:color="auto"/>
+            </w:tcBorders>
+            <w:shd w:val="clear" w:color="auto" w:fill="auto"/>
+            <w:noWrap/>
+            <w:vAlign w:val="center"/>
+            <w:hideMark/>
+          </w:tcPr>
+          <w:p>
+            <w:pPr>
+              <w:rPr>
+                <w:color w:val="000000"/>
+                <w:szCs w:val="22"/>
+                <w:lang w:eastAsia="es-CO"/>
+              </w:rPr>
+            </w:pPr>
+            <w:r>
+              <w:rPr>
+                <w:iCs/>
+                <w:color w:val="000000"/>
+                <w:szCs w:val="22"/>
+                <w:lang w:eastAsia="es-CO"/>
+              </w:rPr>
+              <w:t>Cantidad de Casos Fallidos y Bloqueados</w:t>
+            </w:r>
+          </w:p>
+        </w:tc>
+        <w:tc>
+          <w:tcPr>
+            <w:tcW w:w="587" w:type="dxa"/>
+            <w:tcBorders>
+              <w:top w:val="nil"/>
+              <w:left w:val="nil"/>
+              <w:bottom w:val="single" w:sz="4" w:space="0" w:color="auto"/>
+              <w:right w:val="single" w:sz="4" w:space="0" w:color="auto"/>
+            </w:tcBorders>
+            <w:shd w:val="clear" w:color="auto" w:fill="auto"/>
+            <w:noWrap/>
+            <w:vAlign w:val="bottom"/>
+            <w:hideMark/>
+          </w:tcPr>
+          <w:p>
+            <w:pPr>
+              <w:jc w:val="right"/>
+              <w:rPr>
+                <w:rFonts w:ascii="Calibri" w:hAnsi="Calibri" w:cs="Calibri"/>
+                <w:color w:val="000000"/>
+                <w:szCs w:val="22"/>
+                <w:lang w:eastAsia="es-CO"/>
+              </w:rPr>
+            </w:pPr>
+            <w:r>
+              <w:rPr>
+                <w:rFonts w:ascii="Calibri" w:hAnsi="Calibri" w:cs="Calibri"/>
+                <w:color w:val="000000"/>
+                <w:szCs w:val="22"/>
+                <w:lang w:eastAsia="es-CO"/>
+              </w:rPr>
+              <w:t>0</w:t>
+            </w:r>
+          </w:p>
+        </w:tc>
+      </w:tr>
+    </w:tbl>
+    <w:p>
+      <w:pPr>
+        <w:jc w:val="right"/>
+        <w:rPr>
+          <w:b/>
+          <w:noProof/>
+          <w:szCs w:val="22"/>
+        </w:rPr>
+      </w:pPr>
+    </w:p>
+    <w:p>
+      <w:pPr>
+        <w:jc w:val="right"/>
+        <w:rPr>
+          <w:b/>
+          <w:noProof/>
+          <w:szCs w:val="22"/>
+        </w:rPr>
+      </w:pPr>
+    </w:p>
+    <w:p>
+      <w:pPr>
+        <w:jc w:val="right"/>
+        <w:rPr>
+          <w:b/>
+          <w:noProof/>
+          <w:szCs w:val="22"/>
+        </w:rPr>
+      </w:pPr>
+    </w:p>
+    <w:p>
+      <w:pPr>
+        <w:jc w:val="right"/>
+        <w:rPr>
+          <w:b/>
+          <w:noProof/>
+          <w:szCs w:val="22"/>
+        </w:rPr>
+      </w:pPr>
+    </w:p>
+    <w:p>
+      <w:pPr>
+        <w:jc w:val="right"/>
+        <w:rPr>
+          <w:b/>
+          <w:noProof/>
+          <w:szCs w:val="22"/>
+        </w:rPr>
+      </w:pPr>
+    </w:p>
+    <w:p>
+      <w:pPr>
+        <w:jc w:val="right"/>
+        <w:rPr>
+          <w:b/>
+          <w:szCs w:val="22"/>
+        </w:rPr>
+      </w:pPr>
+    </w:p>
+    <w:p>
+      <w:pPr>
+        <w:jc w:val="right"/>
+        <w:rPr>
+          <w:b/>
+          <w:szCs w:val="22"/>
+        </w:rPr>
+      </w:pPr>
+    </w:p>
+    <w:p>
+      <w:pPr>
+        <w:jc w:val="center"/>
+        <w:rPr>
+          <w:b/>
+          <w:szCs w:val="22"/>
+        </w:rPr>
+      </w:pPr>
+      <w:r>
+        <w:rPr>
+          <w:noProof/>
+        </w:rPr>
+        <w:lastRenderedPageBreak/>
+        <w:drawing>
+          <wp:inline distT="0" distB="0" distL="0" distR="0" wp14:anchorId="0E8E6A97" wp14:editId="2248935B">
+            <wp:extent cx="2582265" cy="2607397"/>
+            <wp:effectExtent l="0" t="0" r="8890" b="2540"/>
+            <wp:docPr id="6" name="Imagen 6" descr="Diagrama&#10;&#10;Descripción generada automáticamente"/>
+            <wp:cNvGraphicFramePr>
+              <a:graphicFrameLocks xmlns:a="http://schemas.openxmlformats.org/drawingml/2006/main" noChangeAspect="1"/>
+            </wp:cNvGraphicFramePr>
+            <a:graphic xmlns:a="http://schemas.openxmlformats.org/drawingml/2006/main">
+              <a:graphicData uri="http://schemas.openxmlformats.org/drawingml/2006/picture">
+                <pic:pic xmlns:pic="http://schemas.openxmlformats.org/drawingml/2006/picture">
+                  <pic:nvPicPr>
+                    <pic:cNvPr id="6" name="Imagen 6" descr="Diagrama&#10;&#10;Descripción generada automáticamente"/>
+                    <pic:cNvPicPr/>
+                  </pic:nvPicPr>
+                  <pic:blipFill>
+                    <a:blip r:embed="rId15"/>
+                    <a:stretch>
+                      <a:fillRect/>
+                    </a:stretch>
+                  </pic:blipFill>
+                  <pic:spPr>
+                    <a:xfrm>
+                      <a:off x="0" y="0"/>
+                      <a:ext cx="2585897" cy="2611065"/>
+                    </a:xfrm>
+                    <a:prstGeom prst="rect">
+                      <a:avLst/>
+                    </a:prstGeom>
+                  </pic:spPr>
+                </pic:pic>
+              </a:graphicData>
+            </a:graphic>
+          </wp:inline>
+        </w:drawing>
+      </w:r>
+    </w:p>
+    <w:p>
+      <w:pPr>
+        <w:jc w:val="left"/>
+        <w:rPr>
+          <w:b/>
+          <w:szCs w:val="22"/>
+          <w:u w:val="single"/>
+        </w:rPr>
+      </w:pPr>
+      <w:r>
+        <w:rPr>
+          <w:b/>
+          <w:szCs w:val="22"/>
+          <w:u w:val="single"/>
+        </w:rPr>
+        <w:t>Resumen Incidentes</w:t>
+      </w:r>
+    </w:p>
+    <w:tbl>
+      <w:tblPr>
+        <w:tblStyle w:val="Tablaconcuadrcula"/>
+        <w:tblpPr w:leftFromText="141" w:rightFromText="141" w:vertAnchor="text" w:horzAnchor="margin" w:tblpXSpec="center" w:tblpY="443"/>
+        <w:tblW w:w="4827" w:type="dxa"/>
+        <w:tblLook w:val="04A0" w:firstRow="1" w:lastRow="0" w:firstColumn="1" w:lastColumn="0" w:noHBand="0" w:noVBand="1"/>
+      </w:tblPr>
+      <w:tblGrid>
+        <w:gridCol w:w="4240"/>
+        <w:gridCol w:w="587"/>
+      </w:tblGrid>
+      <w:tr>
+        <w:trPr>
+          <w:trHeight w:val="300"/>
+        </w:trPr>
+        <w:tc>
+          <w:tcPr>
+            <w:tcW w:w="4240" w:type="dxa"/>
+            <w:noWrap/>
+            <w:hideMark/>
+          </w:tcPr>
+          <w:p>
+            <w:pPr>
+              <w:rPr>
+                <w:color w:val="000000"/>
+                <w:szCs w:val="22"/>
+                <w:lang w:eastAsia="es-CO"/>
+              </w:rPr>
+            </w:pPr>
+            <w:r>
+              <w:rPr>
+                <w:iCs/>
+                <w:color w:val="000000"/>
+                <w:szCs w:val="22"/>
+                <w:lang w:eastAsia="es-CO"/>
+              </w:rPr>
+              <w:t>Cantidad Total de Incidentes</w:t>
+            </w:r>
+          </w:p>
+        </w:tc>
+        <w:tc>
+          <w:tcPr>
+            <w:tcW w:w="587" w:type="dxa"/>
+            <w:noWrap/>
+            <w:hideMark/>
+          </w:tcPr>
+          <w:p>
+            <w:pPr>
+              <w:jc w:val="right"/>
+              <w:rPr>
+                <w:rFonts w:ascii="Calibri" w:hAnsi="Calibri" w:cs="Calibri"/>
+                <w:color w:val="000000"/>
+                <w:szCs w:val="22"/>
+                <w:lang w:eastAsia="es-CO"/>
+              </w:rPr>
+            </w:pPr>
+            <w:r>
+              <w:rPr>
+                <w:rFonts w:ascii="Calibri" w:hAnsi="Calibri" w:cs="Calibri"/>
+                <w:color w:val="000000"/>
+                <w:szCs w:val="22"/>
+                <w:lang w:eastAsia="es-CO"/>
+              </w:rPr>
+              <w:t>5</w:t>
+            </w:r>
+          </w:p>
+        </w:tc>
+      </w:tr>
+      <w:tr>
+        <w:trPr>
+          <w:trHeight w:val="300"/>
+        </w:trPr>
+        <w:tc>
+          <w:tcPr>
+            <w:tcW w:w="4240" w:type="dxa"/>
+            <w:noWrap/>
+            <w:hideMark/>
+          </w:tcPr>
+          <w:p>
+            <w:pPr>
+              <w:rPr>
+                <w:color w:val="000000"/>
+                <w:szCs w:val="22"/>
+                <w:lang w:eastAsia="es-CO"/>
+              </w:rPr>
+            </w:pPr>
+            <w:r>
+              <w:rPr>
+                <w:iCs/>
+                <w:color w:val="000000"/>
+                <w:szCs w:val="22"/>
+                <w:lang w:eastAsia="es-CO"/>
+              </w:rPr>
+              <w:t>Cantidad de Incidentes Cerrados</w:t>
+            </w:r>
+          </w:p>
+        </w:tc>
+        <w:tc>
+          <w:tcPr>
+            <w:tcW w:w="587" w:type="dxa"/>
+            <w:noWrap/>
+            <w:hideMark/>
+          </w:tcPr>
+          <w:p>
+            <w:pPr>
+              <w:jc w:val="right"/>
+              <w:rPr>
+                <w:rFonts w:ascii="Calibri" w:hAnsi="Calibri" w:cs="Calibri"/>
+                <w:color w:val="000000"/>
+                <w:szCs w:val="22"/>
+                <w:lang w:eastAsia="es-CO"/>
+              </w:rPr>
+            </w:pPr>
+            <w:r>
+              <w:rPr>
+                <w:rFonts w:ascii="Calibri" w:hAnsi="Calibri" w:cs="Calibri"/>
+                <w:color w:val="000000"/>
+                <w:szCs w:val="22"/>
+                <w:lang w:eastAsia="es-CO"/>
+              </w:rPr>
+              <w:t>5</w:t>
+            </w:r>
+          </w:p>
+        </w:tc>
+      </w:tr>
+      <w:tr>
+        <w:trPr>
+          <w:trHeight w:val="300"/>
+        </w:trPr>
+        <w:tc>
+          <w:tcPr>
+            <w:tcW w:w="4240" w:type="dxa"/>
+            <w:noWrap/>
+            <w:hideMark/>
+          </w:tcPr>
+          <w:p>
+            <w:pPr>
+              <w:rPr>
+                <w:color w:val="000000"/>
+                <w:szCs w:val="22"/>
+                <w:lang w:eastAsia="es-CO"/>
+              </w:rPr>
+            </w:pPr>
+            <w:r>
+              <w:rPr>
+                <w:bCs/>
+                <w:iCs/>
+                <w:color w:val="000000"/>
+                <w:szCs w:val="22"/>
+                <w:lang w:eastAsia="es-CO"/>
+              </w:rPr>
+              <w:t xml:space="preserve">Cantidad de </w:t>
+            </w:r>
+            <w:r>
+              <w:rPr>
+                <w:bCs/>
+                <w:iCs/>
+                <w:color w:val="000000"/>
+                <w:szCs w:val="22"/>
+                <w:lang w:eastAsia="es-CO"/>
+              </w:rPr>
+              <w:t>Incidentes Abiertos</w:t>
+            </w:r>
+          </w:p>
+        </w:tc>
+        <w:tc>
+          <w:tcPr>
+            <w:tcW w:w="587" w:type="dxa"/>
+            <w:noWrap/>
+            <w:hideMark/>
+          </w:tcPr>
+          <w:p>
+            <w:pPr>
+              <w:jc w:val="right"/>
+              <w:rPr>
+                <w:rFonts w:ascii="Calibri" w:hAnsi="Calibri" w:cs="Calibri"/>
+                <w:color w:val="000000"/>
+                <w:szCs w:val="22"/>
+                <w:lang w:eastAsia="es-CO"/>
+              </w:rPr>
+            </w:pPr>
+            <w:r>
+              <w:rPr>
+                <w:rFonts w:ascii="Calibri" w:hAnsi="Calibri" w:cs="Calibri"/>
+                <w:color w:val="000000"/>
+                <w:szCs w:val="22"/>
+                <w:lang w:eastAsia="es-CO"/>
+              </w:rPr>
+              <w:t>0</w:t>
+            </w:r>
+          </w:p>
+        </w:tc>
+      </w:tr>
+    </w:tbl>
+    <w:p>
+      <w:pPr>
+        <w:jc w:val="left"/>
+        <w:rPr>
+          <w:b/>
+          <w:szCs w:val="22"/>
+        </w:rPr>
+      </w:pPr>
+    </w:p>
+    <w:p>
+      <w:pPr>
+        <w:jc w:val="left"/>
+        <w:rPr>
+          <w:b/>
+          <w:szCs w:val="22"/>
+        </w:rPr>
+      </w:pPr>
+    </w:p>
+    <w:p>
+      <w:pPr>
+        <w:jc w:val="left"/>
+        <w:rPr>
+          <w:b/>
+          <w:szCs w:val="22"/>
+        </w:rPr>
+      </w:pPr>
+    </w:p>
+    <w:p>
+      <w:pPr>
+        <w:jc w:val="left"/>
+        <w:rPr>
+          <w:b/>
+          <w:szCs w:val="22"/>
+        </w:rPr>
+      </w:pPr>
+    </w:p>
+    <w:p>
+      <w:pPr>
+        <w:jc w:val="left"/>
+        <w:rPr>
+          <w:b/>
+          <w:szCs w:val="22"/>
+        </w:rPr>
+      </w:pPr>
+    </w:p>
+    <w:p>
+      <w:pPr>
+        <w:rPr>
+          <w:color w:val="FF0000"/>
+          <w:szCs w:val="22"/>
+        </w:rPr>
+      </w:pPr>
+    </w:p>
+    <w:tbl>
+      <w:tblPr>
+        <w:tblStyle w:val="Tablaconcuadrcula"/>
+        <w:tblW w:w="0" w:type="auto"/>
+        <w:tblLook w:val="04A0" w:firstRow="1" w:lastRow="0" w:firstColumn="1" w:lastColumn="0" w:noHBand="0" w:noVBand="1"/>
+      </w:tblPr>
+      <w:tblGrid>
+        <w:gridCol w:w="4706"/>
+        <w:gridCol w:w="4688"/>
+      </w:tblGrid>
+      <w:tr>
+        <w:tc>
+          <w:tcPr>
+            <w:tcW w:w="4772" w:type="dxa"/>
+            <w:shd w:val="clear" w:color="auto" w:fill="D9D9D9" w:themeFill="background1" w:themeFillShade="D9"/>
+          </w:tcPr>
+          <w:p>
+            <w:pPr>
+              <w:rPr>
+                <w:szCs w:val="22"/>
+              </w:rPr>
+            </w:pPr>
+            <w:r>
+              <w:rPr>
+                <w:szCs w:val="22"/>
+              </w:rPr>
+              <w:t>Firma Gerente de Proyecto Cliente</w:t>
+            </w:r>
+          </w:p>
+        </w:tc>
+        <w:tc>
+          <w:tcPr>
+            <w:tcW w:w="4772" w:type="dxa"/>
+          </w:tcPr>
+          <w:p>
+            <w:pPr>
+              <w:rPr>
+                <w:color w:val="FF0000"/>
+                <w:szCs w:val="22"/>
+              </w:rPr>
+            </w:pPr>
+          </w:p>
+        </w:tc>
+      </w:tr>
+      <w:tr>
+        <w:tc>
+          <w:tcPr>
+            <w:tcW w:w="4772" w:type="dxa"/>
+            <w:shd w:val="clear" w:color="auto" w:fill="D9D9D9" w:themeFill="background1" w:themeFillShade="D9"/>
+          </w:tcPr>
+          <w:p>
+            <w:pPr>
+              <w:rPr>
+                <w:szCs w:val="22"/>
+              </w:rPr>
+            </w:pPr>
+            <w:r>
+              <w:rPr>
+                <w:szCs w:val="22"/>
+              </w:rPr>
+              <w:t>Firma Líder Pruebas del Cliente</w:t>
+            </w:r>
+          </w:p>
+        </w:tc>
+        <w:tc>
+          <w:tcPr>
+            <w:tcW w:w="4772" w:type="dxa"/>
+          </w:tcPr>
+          <w:p>
+            <w:pPr>
+              <w:rPr>
+                <w:color w:val="FF0000"/>
+                <w:szCs w:val="22"/>
+              </w:rPr>
+            </w:pPr>
+          </w:p>
+        </w:tc>
+      </w:tr>
+      <w:tr>
+        <w:tc>
+          <w:tcPr>
+            <w:tcW w:w="4772" w:type="dxa"/>
+            <w:shd w:val="clear" w:color="auto" w:fill="D9D9D9" w:themeFill="background1" w:themeFillShade="D9"/>
+          </w:tcPr>
+          <w:p>
+            <w:pPr>
+              <w:rPr>
+                <w:szCs w:val="22"/>
+              </w:rPr>
+            </w:pPr>
+            <w:r>
+              <w:rPr>
+                <w:szCs w:val="22"/>
+              </w:rPr>
+              <w:t>Firma Gerente de Proyectos Sophos</w:t>
+            </w:r>
+          </w:p>
+        </w:tc>
+        <w:tc>
+          <w:tcPr>
+            <w:tcW w:w="4772" w:type="dxa"/>
+          </w:tcPr>
+          <w:p>
+            <w:pPr>
+              <w:rPr>
+                <w:color w:val="FF0000"/>
+                <w:szCs w:val="22"/>
+              </w:rPr>
+            </w:pPr>
+          </w:p>
+        </w:tc>
+      </w:tr>
+      <w:tr>
+        <w:tc>
+          <w:tcPr>
+            <w:tcW w:w="4772" w:type="dxa"/>
+            <w:shd w:val="clear" w:color="auto" w:fill="D9D9D9" w:themeFill="background1" w:themeFillShade="D9"/>
+          </w:tcPr>
+          <w:p>
+            <w:pPr>
+              <w:rPr>
+                <w:szCs w:val="22"/>
+              </w:rPr>
+            </w:pPr>
+            <w:r>
+              <w:rPr>
+                <w:szCs w:val="22"/>
+              </w:rPr>
+              <w:t>Firma del Líder de Pruebas Sophos</w:t>
+            </w:r>
+          </w:p>
+        </w:tc>
+        <w:tc>
+          <w:tcPr>
+            <w:tcW w:w="4772" w:type="dxa"/>
+          </w:tcPr>
+          <w:p>
+            <w:pPr>
+              <w:rPr>
+                <w:color w:val="FF0000"/>
+                <w:szCs w:val="22"/>
+              </w:rPr>
+            </w:pPr>
+          </w:p>
+        </w:tc>
+      </w:tr>
+    </w:tbl>
+    <w:p>
+      <w:pPr>
+        <w:rPr>
+          <w:lang w:eastAsia="en-US"/>
+        </w:rPr>
+      </w:pPr>
+    </w:p>
     <w:sectPr>
-      <w:headerReference w:type="default" r:id="rId14"/>
-      <w:footerReference w:type="default" r:id="rId15"/>
-      <w:headerReference w:type="first" r:id="rId16"/>
-      <w:footerReference w:type="first" r:id="rId17"/>
+      <w:headerReference w:type="default" r:id="rId16"/>
+      <w:footerReference w:type="default" r:id="rId17"/>
+      <w:headerReference w:type="first" r:id="rId18"/>
+      <w:footerReference w:type="first" r:id="rId19"/>
       <w:pgSz w:w="12240" w:h="15840"/>
       <w:pgMar w:top="1418" w:right="1418" w:bottom="1418" w:left="1418" w:header="709" w:footer="709" w:gutter="0"/>
       <w:cols w:space="708"/>
@@ -6524,40 +8208,6 @@
               <w:szCs w:val="22"/>
             </w:rPr>
           </w:pPr>
-          <w:r>
-            <w:rPr>
-              <w:rFonts w:ascii="Verdana" w:hAnsi="Verdana" w:cs="Arial"/>
-              <w:sz w:val="22"/>
-              <w:szCs w:val="22"/>
-            </w:rPr>
-            <w:t>Código:</w:t>
-          </w:r>
-          <w:r>
-            <w:rPr>
-              <w:rFonts w:ascii="Verdana" w:hAnsi="Verdana" w:cs="Arial"/>
-              <w:sz w:val="22"/>
-              <w:szCs w:val="22"/>
-            </w:rPr>
-            <w:t xml:space="preserve"> </w:t>
-          </w:r>
-        </w:p>
-        <w:p>
-          <w:pPr>
-            <w:pStyle w:val="Ttulo"/>
-            <w:rPr>
-              <w:rFonts w:ascii="Verdana" w:hAnsi="Verdana" w:cs="Arial"/>
-              <w:sz w:val="22"/>
-              <w:szCs w:val="22"/>
-            </w:rPr>
-          </w:pPr>
-          <w:r>
-            <w:rPr>
-              <w:rFonts w:ascii="Verdana" w:hAnsi="Verdana" w:cs="Arial"/>
-              <w:sz w:val="22"/>
-              <w:szCs w:val="22"/>
-            </w:rPr>
-            <w:t>F-FSC-04</w:t>
-          </w:r>
         </w:p>
       </w:tc>
       <w:tc>
@@ -6578,22 +8228,6 @@
               <w:szCs w:val="22"/>
             </w:rPr>
           </w:pPr>
-          <w:r>
-            <w:rPr>
-              <w:rFonts w:ascii="Verdana" w:hAnsi="Verdana" w:cs="Tahoma"/>
-              <w:sz w:val="22"/>
-              <w:szCs w:val="22"/>
-            </w:rPr>
-            <w:t>Versión:</w:t>
-          </w:r>
-          <w:r>
-            <w:rPr>
-              <w:rFonts w:ascii="Verdana" w:hAnsi="Verdana" w:cs="Tahoma"/>
-              <w:sz w:val="22"/>
-              <w:szCs w:val="22"/>
-            </w:rPr>
-            <w:t xml:space="preserve"> 24</w:t>
-          </w:r>
         </w:p>
       </w:tc>
       <w:tc>
@@ -6639,7 +8273,39 @@
               <w:sz w:val="22"/>
               <w:szCs w:val="22"/>
             </w:rPr>
-            <w:t>27/01/2020</w:t>
+            <w:t>13</w:t>
+          </w:r>
+          <w:r>
+            <w:rPr>
+              <w:rFonts w:ascii="Verdana" w:hAnsi="Verdana" w:cs="Tahoma"/>
+              <w:sz w:val="22"/>
+              <w:szCs w:val="22"/>
+            </w:rPr>
+            <w:t>/</w:t>
+          </w:r>
+          <w:r>
+            <w:rPr>
+              <w:rFonts w:ascii="Verdana" w:hAnsi="Verdana" w:cs="Tahoma"/>
+              <w:sz w:val="22"/>
+              <w:szCs w:val="22"/>
+            </w:rPr>
+            <w:t>06</w:t>
+          </w:r>
+          <w:r>
+            <w:rPr>
+              <w:rFonts w:ascii="Verdana" w:hAnsi="Verdana" w:cs="Tahoma"/>
+              <w:sz w:val="22"/>
+              <w:szCs w:val="22"/>
+            </w:rPr>
+            <w:t>/202</w:t>
+          </w:r>
+          <w:r>
+            <w:rPr>
+              <w:rFonts w:ascii="Verdana" w:hAnsi="Verdana" w:cs="Tahoma"/>
+              <w:sz w:val="22"/>
+              <w:szCs w:val="22"/>
+            </w:rPr>
+            <w:t>2</w:t>
           </w:r>
           <w:r>
             <w:rPr>
@@ -7099,7 +8765,7 @@
               <w:sz w:val="22"/>
               <w:szCs w:val="22"/>
             </w:rPr>
-            <w:t>21</w:t>
+            <w:t>13</w:t>
           </w:r>
           <w:r>
             <w:rPr>
@@ -11222,7 +12888,7 @@
     <w:lsdException w:name="Table Web 2" w:semiHidden="1" w:unhideWhenUsed="1"/>
     <w:lsdException w:name="Table Web 3" w:semiHidden="1" w:unhideWhenUsed="1"/>
     <w:lsdException w:name="Balloon Text" w:semiHidden="1" w:unhideWhenUsed="1"/>
-    <w:lsdException w:name="Table Grid" w:uiPriority="59"/>
+    <w:lsdException w:name="Table Grid" w:uiPriority="0"/>
     <w:lsdException w:name="Table Theme" w:semiHidden="1" w:unhideWhenUsed="1"/>
     <w:lsdException w:name="Placeholder Text" w:semiHidden="1"/>
     <w:lsdException w:name="No Spacing" w:uiPriority="1" w:qFormat="1"/>
@@ -12083,7 +13749,6 @@
   <w:style w:type="table" w:styleId="Tablaconcuadrcula">
     <w:name w:val="Table Grid"/>
     <w:basedOn w:val="Tablanormal"/>
-    <w:uiPriority w:val="59"/>
     <w:rsid w:val="00004704"/>
     <w:pPr>
       <w:spacing w:after="0" w:line="240" w:lineRule="auto"/>
@@ -13544,15 +15209,16 @@
 </file>
 
 <file path=customXml/item1.xml><?xml version="1.0" encoding="utf-8"?>
-<?mso-contentType ?>
-<FormTemplates xmlns="http://schemas.microsoft.com/sharepoint/v3/contenttype/forms">
-  <Display>DocumentLibraryForm</Display>
-  <Edit>DocumentLibraryForm</Edit>
-  <New>DocumentLibraryForm</New>
-</FormTemplates>
+<b:Sources xmlns:b="http://schemas.openxmlformats.org/officeDocument/2006/bibliography" xmlns="http://schemas.openxmlformats.org/officeDocument/2006/bibliography" SelectedStyle="\APA.XSL" StyleName="APA"/>
 </file>
 
 <file path=customXml/item2.xml><?xml version="1.0" encoding="utf-8"?>
+<p:properties xmlns:p="http://schemas.microsoft.com/office/2006/metadata/properties" xmlns:xsi="http://www.w3.org/2001/XMLSchema-instance" xmlns:pc="http://schemas.microsoft.com/office/infopath/2007/PartnerControls">
+  <documentManagement/>
+</p:properties>
+</file>
+
+<file path=customXml/item3.xml><?xml version="1.0" encoding="utf-8"?>
 <ct:contentTypeSchema xmlns:ct="http://schemas.microsoft.com/office/2006/metadata/contentType" xmlns:ma="http://schemas.microsoft.com/office/2006/metadata/properties/metaAttributes" ct:_="" ma:_="" ma:contentTypeName="Documento" ma:contentTypeID="0x0101008CE62534CE9EC84C8640930DFDC6775E" ma:contentTypeVersion="6" ma:contentTypeDescription="Crear nuevo documento." ma:contentTypeScope="" ma:versionID="f05e73bbbdb380d2fbd1d1e86b5c7935">
   <xsd:schema xmlns:xsd="http://www.w3.org/2001/XMLSchema" xmlns:xs="http://www.w3.org/2001/XMLSchema" xmlns:p="http://schemas.microsoft.com/office/2006/metadata/properties" xmlns:ns2="5f96e6b7-d2b3-450b-a06f-8921748c03e9" xmlns:ns3="99fb248b-af64-41d4-8c57-24b90b318fad" targetNamespace="http://schemas.microsoft.com/office/2006/metadata/properties" ma:root="true" ma:fieldsID="018d8a87b9bf90919f82a8eaa65a1f78" ns2:_="" ns3:_="">
     <xsd:import namespace="5f96e6b7-d2b3-450b-a06f-8921748c03e9"/>
@@ -13731,25 +15397,33 @@
 </ct:contentTypeSchema>
 </file>
 
-<file path=customXml/item3.xml><?xml version="1.0" encoding="utf-8"?>
-<p:properties xmlns:p="http://schemas.microsoft.com/office/2006/metadata/properties" xmlns:xsi="http://www.w3.org/2001/XMLSchema-instance" xmlns:pc="http://schemas.microsoft.com/office/infopath/2007/PartnerControls">
-  <documentManagement/>
-</p:properties>
-</file>
-
 <file path=customXml/item4.xml><?xml version="1.0" encoding="utf-8"?>
-<b:Sources xmlns:b="http://schemas.openxmlformats.org/officeDocument/2006/bibliography" xmlns="http://schemas.openxmlformats.org/officeDocument/2006/bibliography" SelectedStyle="\APA.XSL" StyleName="APA"/>
+<?mso-contentType ?>
+<FormTemplates xmlns="http://schemas.microsoft.com/sharepoint/v3/contenttype/forms">
+  <Display>DocumentLibraryForm</Display>
+  <Edit>DocumentLibraryForm</Edit>
+  <New>DocumentLibraryForm</New>
+</FormTemplates>
 </file>
 
 <file path=customXml/itemProps1.xml><?xml version="1.0" encoding="utf-8"?>
-<ds:datastoreItem xmlns:ds="http://schemas.openxmlformats.org/officeDocument/2006/customXml" ds:itemID="{37F5A4DA-949E-4DFF-8883-E819C6B71146}">
+<ds:datastoreItem xmlns:ds="http://schemas.openxmlformats.org/officeDocument/2006/customXml" ds:itemID="{09C2F848-7666-4996-9D39-7C77682874B1}">
   <ds:schemaRefs>
-    <ds:schemaRef ds:uri="http://schemas.microsoft.com/sharepoint/v3/contenttype/forms"/>
+    <ds:schemaRef ds:uri="http://schemas.openxmlformats.org/officeDocument/2006/bibliography"/>
   </ds:schemaRefs>
 </ds:datastoreItem>
 </file>
 
 <file path=customXml/itemProps2.xml><?xml version="1.0" encoding="utf-8"?>
+<ds:datastoreItem xmlns:ds="http://schemas.openxmlformats.org/officeDocument/2006/customXml" ds:itemID="{0946567C-7692-40B9-820D-8BCA47ED4AD1}">
+  <ds:schemaRefs>
+    <ds:schemaRef ds:uri="http://schemas.microsoft.com/office/2006/metadata/properties"/>
+    <ds:schemaRef ds:uri="http://schemas.microsoft.com/office/infopath/2007/PartnerControls"/>
+  </ds:schemaRefs>
+</ds:datastoreItem>
+</file>
+
+<file path=customXml/itemProps3.xml><?xml version="1.0" encoding="utf-8"?>
 <ds:datastoreItem xmlns:ds="http://schemas.openxmlformats.org/officeDocument/2006/customXml" ds:itemID="{47494254-0EA3-4650-8223-8B9DAA65B295}">
   <ds:schemaRefs>
     <ds:schemaRef ds:uri="http://schemas.microsoft.com/office/2006/metadata/contentType"/>
@@ -13768,19 +15442,10 @@
 </ds:datastoreItem>
 </file>
 
-<file path=customXml/itemProps3.xml><?xml version="1.0" encoding="utf-8"?>
-<ds:datastoreItem xmlns:ds="http://schemas.openxmlformats.org/officeDocument/2006/customXml" ds:itemID="{0946567C-7692-40B9-820D-8BCA47ED4AD1}">
+<file path=customXml/itemProps4.xml><?xml version="1.0" encoding="utf-8"?>
+<ds:datastoreItem xmlns:ds="http://schemas.openxmlformats.org/officeDocument/2006/customXml" ds:itemID="{37F5A4DA-949E-4DFF-8883-E819C6B71146}">
   <ds:schemaRefs>
-    <ds:schemaRef ds:uri="http://schemas.microsoft.com/office/2006/metadata/properties"/>
-    <ds:schemaRef ds:uri="http://schemas.microsoft.com/office/infopath/2007/PartnerControls"/>
-  </ds:schemaRefs>
-</ds:datastoreItem>
-</file>
-
-<file path=customXml/itemProps4.xml><?xml version="1.0" encoding="utf-8"?>
-<ds:datastoreItem xmlns:ds="http://schemas.openxmlformats.org/officeDocument/2006/customXml" ds:itemID="{09C2F848-7666-4996-9D39-7C77682874B1}">
-  <ds:schemaRefs>
-    <ds:schemaRef ds:uri="http://schemas.openxmlformats.org/officeDocument/2006/bibliography"/>
+    <ds:schemaRef ds:uri="http://schemas.microsoft.com/sharepoint/v3/contenttype/forms"/>
   </ds:schemaRefs>
 </ds:datastoreItem>
 </file>
</xml_diff>